<commit_message>
Update semua dokumen bisa di generate. update UI
</commit_message>
<xml_diff>
--- a/storage/template_surat/BAGLITPERS.docx
+++ b/storage/template_surat/BAGLITPERS.docx
@@ -1,6 +1,6 @@
 
 <file path=word/document.xml><?xml version="1.0" encoding="utf-8"?>
-<w:document xmlns:wpc="http://schemas.microsoft.com/office/word/2010/wordprocessingCanvas" xmlns:cx="http://schemas.microsoft.com/office/drawing/2014/chartex" xmlns:cx1="http://schemas.microsoft.com/office/drawing/2015/9/8/chartex" xmlns:cx2="http://schemas.microsoft.com/office/drawing/2015/10/21/chartex" xmlns:cx3="http://schemas.microsoft.com/office/drawing/2016/5/9/chartex" xmlns:cx4="http://schemas.microsoft.com/office/drawing/2016/5/10/chartex" xmlns:cx5="http://schemas.microsoft.com/office/drawing/2016/5/11/chartex" xmlns:cx6="http://schemas.microsoft.com/office/drawing/2016/5/12/chartex" xmlns:cx7="http://schemas.microsoft.com/office/drawing/2016/5/13/chartex" xmlns:cx8="http://schemas.microsoft.com/office/drawing/2016/5/14/chartex" xmlns:mc="http://schemas.openxmlformats.org/markup-compatibility/2006" xmlns:aink="http://schemas.microsoft.com/office/drawing/2016/ink" xmlns:am3d="http://schemas.microsoft.com/office/drawing/2017/model3d" xmlns:o="urn:schemas-microsoft-com:office:office" xmlns:r="http://schemas.openxmlformats.org/officeDocument/2006/relationships" xmlns:m="http://schemas.openxmlformats.org/officeDocument/2006/math" xmlns:v="urn:schemas-microsoft-com:vml" xmlns:wp14="http://schemas.microsoft.com/office/word/2010/wordprocessingDrawing" xmlns:wp="http://schemas.openxmlformats.org/drawingml/2006/wordprocessingDrawing" xmlns:w10="urn:schemas-microsoft-com:office:word" xmlns:w="http://schemas.openxmlformats.org/wordprocessingml/2006/main" xmlns:w14="http://schemas.microsoft.com/office/word/2010/wordml" xmlns:w15="http://schemas.microsoft.com/office/word/2012/wordml" xmlns:w16cex="http://schemas.microsoft.com/office/word/2018/wordml/cex" xmlns:w16cid="http://schemas.microsoft.com/office/word/2016/wordml/cid" xmlns:w16="http://schemas.microsoft.com/office/word/2018/wordml" xmlns:w16sdtdh="http://schemas.microsoft.com/office/word/2020/wordml/sdtdatahash" xmlns:w16se="http://schemas.microsoft.com/office/word/2015/wordml/symex" xmlns:wpg="http://schemas.microsoft.com/office/word/2010/wordprocessingGroup" xmlns:wpi="http://schemas.microsoft.com/office/word/2010/wordprocessingInk" xmlns:wne="http://schemas.microsoft.com/office/word/2006/wordml" xmlns:wps="http://schemas.microsoft.com/office/word/2010/wordprocessingShape" mc:Ignorable="w14 w15 w16se w16cid w16 w16cex w16sdtdh wp14">
+<w:document xmlns:wpc="http://schemas.microsoft.com/office/word/2010/wordprocessingCanvas" xmlns:cx="http://schemas.microsoft.com/office/drawing/2014/chartex" xmlns:cx1="http://schemas.microsoft.com/office/drawing/2015/9/8/chartex" xmlns:cx2="http://schemas.microsoft.com/office/drawing/2015/10/21/chartex" xmlns:cx3="http://schemas.microsoft.com/office/drawing/2016/5/9/chartex" xmlns:cx4="http://schemas.microsoft.com/office/drawing/2016/5/10/chartex" xmlns:cx5="http://schemas.microsoft.com/office/drawing/2016/5/11/chartex" xmlns:cx6="http://schemas.microsoft.com/office/drawing/2016/5/12/chartex" xmlns:cx7="http://schemas.microsoft.com/office/drawing/2016/5/13/chartex" xmlns:cx8="http://schemas.microsoft.com/office/drawing/2016/5/14/chartex" xmlns:mc="http://schemas.openxmlformats.org/markup-compatibility/2006" xmlns:aink="http://schemas.microsoft.com/office/drawing/2016/ink" xmlns:am3d="http://schemas.microsoft.com/office/drawing/2017/model3d" xmlns:o="urn:schemas-microsoft-com:office:office" xmlns:oel="http://schemas.microsoft.com/office/2019/extlst" xmlns:r="http://schemas.openxmlformats.org/officeDocument/2006/relationships" xmlns:m="http://schemas.openxmlformats.org/officeDocument/2006/math" xmlns:v="urn:schemas-microsoft-com:vml" xmlns:wp14="http://schemas.microsoft.com/office/word/2010/wordprocessingDrawing" xmlns:wp="http://schemas.openxmlformats.org/drawingml/2006/wordprocessingDrawing" xmlns:w10="urn:schemas-microsoft-com:office:word" xmlns:w="http://schemas.openxmlformats.org/wordprocessingml/2006/main" xmlns:w14="http://schemas.microsoft.com/office/word/2010/wordml" xmlns:w15="http://schemas.microsoft.com/office/word/2012/wordml" xmlns:w16cex="http://schemas.microsoft.com/office/word/2018/wordml/cex" xmlns:w16cid="http://schemas.microsoft.com/office/word/2016/wordml/cid" xmlns:w16="http://schemas.microsoft.com/office/word/2018/wordml" xmlns:w16sdtdh="http://schemas.microsoft.com/office/word/2020/wordml/sdtdatahash" xmlns:w16se="http://schemas.microsoft.com/office/word/2015/wordml/symex" xmlns:wpg="http://schemas.microsoft.com/office/word/2010/wordprocessingGroup" xmlns:wpi="http://schemas.microsoft.com/office/word/2010/wordprocessingInk" xmlns:wne="http://schemas.microsoft.com/office/word/2006/wordml" xmlns:wps="http://schemas.microsoft.com/office/word/2010/wordprocessingShape" mc:Ignorable="w14 w15 w16se w16cid w16 w16cex w16sdtdh wp14">
   <w:body>
     <w:p>
       <w:pPr>
@@ -120,7 +120,7 @@
               </wp:anchor>
             </w:drawing>
           </mc:Choice>
-          <mc:Fallback xmlns:oel="http://schemas.microsoft.com/office/2019/extlst">
+          <mc:Fallback>
             <w:pict>
               <v:shapetype w14:anchorId="1A4CA1CD" id="_x0000_t32" coordsize="21600,21600" o:spt="32" o:oned="t" path="m,l21600,21600e" filled="f">
                 <v:path arrowok="t" fillok="f" o:connecttype="none"/>
@@ -279,7 +279,7 @@
               </wp:anchor>
             </w:drawing>
           </mc:Choice>
-          <mc:Fallback xmlns:oel="http://schemas.microsoft.com/office/2019/extlst">
+          <mc:Fallback>
             <w:pict>
               <v:line w14:anchorId="72FFA842" id="Straight Connector 10" o:spid="_x0000_s1026" style="position:absolute;z-index:251675136;visibility:visible;mso-wrap-style:square;mso-width-percent:0;mso-height-percent:0;mso-wrap-distance-left:9pt;mso-wrap-distance-top:0;mso-wrap-distance-right:9pt;mso-wrap-distance-bottom:0;mso-position-horizontal:absolute;mso-position-horizontal-relative:text;mso-position-vertical:absolute;mso-position-vertical-relative:text;mso-width-percent:0;mso-height-percent:0;mso-width-relative:margin;mso-height-relative:page" from="144.15pt,.5pt" to="359.6pt,.5pt" o:gfxdata="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" strokecolor="black [3040]"/>
             </w:pict>
@@ -363,13 +363,29 @@
           <w:rFonts w:ascii="Arial Narrow" w:hAnsi="Arial Narrow" w:cs="Tahoma"/>
           <w:lang w:val="en-ID"/>
         </w:rPr>
-        <w:t>I</w:t>
-      </w:r>
+        <w:t>${</w:t>
+      </w:r>
+      <w:proofErr w:type="spellStart"/>
       <w:r>
         <w:rPr>
           <w:rFonts w:ascii="Arial Narrow" w:hAnsi="Arial Narrow" w:cs="Tahoma"/>
           <w:lang w:val="en-ID"/>
         </w:rPr>
+        <w:t>bulan_ttd_romawi</w:t>
+      </w:r>
+      <w:proofErr w:type="spellEnd"/>
+      <w:r>
+        <w:rPr>
+          <w:rFonts w:ascii="Arial Narrow" w:hAnsi="Arial Narrow" w:cs="Tahoma"/>
+          <w:lang w:val="en-ID"/>
+        </w:rPr>
+        <w:t>}</w:t>
+      </w:r>
+      <w:r>
+        <w:rPr>
+          <w:rFonts w:ascii="Arial Narrow" w:hAnsi="Arial Narrow" w:cs="Tahoma"/>
+          <w:lang w:val="en-ID"/>
+        </w:rPr>
         <w:t>/W</w:t>
       </w:r>
       <w:r>
@@ -381,16 +397,25 @@
       <w:r>
         <w:rPr>
           <w:rFonts w:ascii="Arial Narrow" w:hAnsi="Arial Narrow" w:cs="Tahoma"/>
-          <w:lang w:val="id-ID"/>
-        </w:rPr>
-        <w:t>202</w:t>
-      </w:r>
-      <w:r>
-        <w:rPr>
-          <w:rFonts w:ascii="Arial Narrow" w:hAnsi="Arial Narrow" w:cs="Tahoma"/>
-          <w:lang w:val="en-ID"/>
-        </w:rPr>
-        <w:t>3</w:t>
+          <w:lang w:val="en-US"/>
+        </w:rPr>
+        <w:t>${</w:t>
+      </w:r>
+      <w:proofErr w:type="spellStart"/>
+      <w:r>
+        <w:rPr>
+          <w:rFonts w:ascii="Arial Narrow" w:hAnsi="Arial Narrow" w:cs="Tahoma"/>
+          <w:lang w:val="en-US"/>
+        </w:rPr>
+        <w:t>tahun_ttd</w:t>
+      </w:r>
+      <w:proofErr w:type="spellEnd"/>
+      <w:r>
+        <w:rPr>
+          <w:rFonts w:ascii="Arial Narrow" w:hAnsi="Arial Narrow" w:cs="Tahoma"/>
+          <w:lang w:val="en-US"/>
+        </w:rPr>
+        <w:t>}</w:t>
       </w:r>
       <w:r>
         <w:rPr>
@@ -475,8 +500,17 @@
           <w:rFonts w:ascii="Arial Narrow" w:hAnsi="Arial Narrow" w:cs="Tahoma"/>
           <w:lang w:val="en-ID"/>
         </w:rPr>
-        <w:t xml:space="preserve"> Bagian Penelitian</w:t>
-      </w:r>
+        <w:t xml:space="preserve"> Bagian </w:t>
+      </w:r>
+      <w:proofErr w:type="spellStart"/>
+      <w:r>
+        <w:rPr>
+          <w:rFonts w:ascii="Arial Narrow" w:hAnsi="Arial Narrow" w:cs="Tahoma"/>
+          <w:lang w:val="en-ID"/>
+        </w:rPr>
+        <w:t>Penelitian</w:t>
+      </w:r>
+      <w:proofErr w:type="spellEnd"/>
       <w:r>
         <w:rPr>
           <w:rFonts w:ascii="Arial Narrow" w:hAnsi="Arial Narrow" w:cs="Tahoma"/>
@@ -1083,7 +1117,7 @@
               </wp:anchor>
             </w:drawing>
           </mc:Choice>
-          <mc:Fallback xmlns:oel="http://schemas.microsoft.com/office/2019/extlst">
+          <mc:Fallback>
             <w:pict>
               <v:shapetype w14:anchorId="0E40CFE8" id="_x0000_t32" coordsize="21600,21600" o:spt="32" o:oned="t" path="m,l21600,21600e" filled="f">
                 <v:path arrowok="t" fillok="f" o:connecttype="none"/>
@@ -1189,7 +1223,6 @@
         </w:rPr>
       </w:pPr>
       <w:proofErr w:type="spellStart"/>
-      <w:proofErr w:type="gramStart"/>
       <w:r>
         <w:rPr>
           <w:rStyle w:val="FontStyle11"/>
@@ -1218,7 +1251,6 @@
         </w:rPr>
         <w:t>:</w:t>
       </w:r>
-      <w:proofErr w:type="gramEnd"/>
     </w:p>
     <w:p>
       <w:pPr>
@@ -2090,17 +2122,7 @@
           <w:sz w:val="24"/>
           <w:szCs w:val="24"/>
         </w:rPr>
-        <w:t xml:space="preserve"> </w:t>
-      </w:r>
-      <w:proofErr w:type="gramStart"/>
-      <w:r>
-        <w:rPr>
-          <w:rStyle w:val="FontStyle11"/>
-          <w:rFonts w:ascii="Arial Narrow" w:hAnsi="Arial Narrow" w:cs="Tahoma"/>
-          <w:sz w:val="24"/>
-          <w:szCs w:val="24"/>
-        </w:rPr>
-        <w:t xml:space="preserve">Divisi  </w:t>
+        <w:t xml:space="preserve"> Divisi  </w:t>
       </w:r>
       <w:proofErr w:type="spellStart"/>
       <w:r>
@@ -2113,7 +2135,6 @@
         <w:t>Profesi</w:t>
       </w:r>
       <w:proofErr w:type="spellEnd"/>
-      <w:proofErr w:type="gramEnd"/>
       <w:r>
         <w:rPr>
           <w:rStyle w:val="FontStyle11"/>
@@ -2605,9 +2626,30 @@
           <w:color w:val="FF0000"/>
           <w:sz w:val="24"/>
           <w:szCs w:val="24"/>
-          <w:lang w:val="id-ID"/>
-        </w:rPr>
-        <w:t>(NOTA DINAS HASIL GELAR PERKARA)</w:t>
+        </w:rPr>
+        <w:t>${</w:t>
+      </w:r>
+      <w:proofErr w:type="spellStart"/>
+      <w:r>
+        <w:rPr>
+          <w:rStyle w:val="FontStyle11"/>
+          <w:rFonts w:ascii="Arial Narrow" w:hAnsi="Arial Narrow"/>
+          <w:color w:val="FF0000"/>
+          <w:sz w:val="24"/>
+          <w:szCs w:val="24"/>
+        </w:rPr>
+        <w:t>no_surat_nd_hasil_gelar</w:t>
+      </w:r>
+      <w:proofErr w:type="spellEnd"/>
+      <w:r>
+        <w:rPr>
+          <w:rStyle w:val="FontStyle11"/>
+          <w:rFonts w:ascii="Arial Narrow" w:hAnsi="Arial Narrow"/>
+          <w:color w:val="FF0000"/>
+          <w:sz w:val="24"/>
+          <w:szCs w:val="24"/>
+        </w:rPr>
+        <w:t>}</w:t>
       </w:r>
       <w:r>
         <w:rPr>
@@ -2645,9 +2687,30 @@
           <w:color w:val="FF0000"/>
           <w:sz w:val="24"/>
           <w:szCs w:val="24"/>
-          <w:lang w:val="id-ID"/>
-        </w:rPr>
-        <w:t>(TANGGAL BULAN TAHUN)</w:t>
+        </w:rPr>
+        <w:t>${</w:t>
+      </w:r>
+      <w:proofErr w:type="spellStart"/>
+      <w:r>
+        <w:rPr>
+          <w:rStyle w:val="FontStyle11"/>
+          <w:rFonts w:ascii="Arial Narrow" w:hAnsi="Arial Narrow"/>
+          <w:color w:val="FF0000"/>
+          <w:sz w:val="24"/>
+          <w:szCs w:val="24"/>
+        </w:rPr>
+        <w:t>tgl_nd_surat_hasil_gelar</w:t>
+      </w:r>
+      <w:proofErr w:type="spellEnd"/>
+      <w:r>
+        <w:rPr>
+          <w:rStyle w:val="FontStyle11"/>
+          <w:rFonts w:ascii="Arial Narrow" w:hAnsi="Arial Narrow"/>
+          <w:color w:val="FF0000"/>
+          <w:sz w:val="24"/>
+          <w:szCs w:val="24"/>
+        </w:rPr>
+        <w:t>}</w:t>
       </w:r>
       <w:r>
         <w:rPr>
@@ -2765,32 +2828,33 @@
         <w:rPr>
           <w:rStyle w:val="FontStyle11"/>
           <w:rFonts w:ascii="Arial Narrow" w:hAnsi="Arial Narrow"/>
-          <w:sz w:val="24"/>
-          <w:szCs w:val="24"/>
-          <w:lang w:val="id-ID"/>
-        </w:rPr>
-        <w:t>(</w:t>
-      </w:r>
-      <w:r>
-        <w:rPr>
-          <w:rStyle w:val="FontStyle11"/>
-          <w:rFonts w:ascii="Arial Narrow" w:hAnsi="Arial Narrow"/>
           <w:color w:val="FF0000"/>
           <w:sz w:val="24"/>
           <w:szCs w:val="24"/>
-          <w:lang w:val="id-ID"/>
-        </w:rPr>
-        <w:t>DUGAAN</w:t>
-      </w:r>
-      <w:r>
-        <w:rPr>
-          <w:rStyle w:val="FontStyle11"/>
-          <w:rFonts w:ascii="Arial Narrow" w:hAnsi="Arial Narrow"/>
-          <w:sz w:val="24"/>
-          <w:szCs w:val="24"/>
-          <w:lang w:val="id-ID"/>
-        </w:rPr>
-        <w:t>)</w:t>
+        </w:rPr>
+        <w:t>${</w:t>
+      </w:r>
+      <w:proofErr w:type="spellStart"/>
+      <w:r>
+        <w:rPr>
+          <w:rStyle w:val="FontStyle11"/>
+          <w:rFonts w:ascii="Arial Narrow" w:hAnsi="Arial Narrow"/>
+          <w:color w:val="FF0000"/>
+          <w:sz w:val="24"/>
+          <w:szCs w:val="24"/>
+        </w:rPr>
+        <w:t>dugaan</w:t>
+      </w:r>
+      <w:proofErr w:type="spellEnd"/>
+      <w:r>
+        <w:rPr>
+          <w:rStyle w:val="FontStyle11"/>
+          <w:rFonts w:ascii="Arial Narrow" w:hAnsi="Arial Narrow"/>
+          <w:color w:val="FF0000"/>
+          <w:sz w:val="24"/>
+          <w:szCs w:val="24"/>
+        </w:rPr>
+        <w:t>}</w:t>
       </w:r>
       <w:r>
         <w:rPr>
@@ -3102,8 +3166,254 @@
         <w:rPr>
           <w:rStyle w:val="FontStyle11"/>
           <w:rFonts w:ascii="Arial Narrow" w:hAnsi="Arial Narrow" w:cs="Tahoma"/>
-          <w:sz w:val="24"/>
-          <w:szCs w:val="24"/>
+          <w:color w:val="FF0000"/>
+          <w:sz w:val="24"/>
+          <w:szCs w:val="24"/>
+        </w:rPr>
+        <w:t>${</w:t>
+      </w:r>
+      <w:proofErr w:type="spellStart"/>
+      <w:r>
+        <w:rPr>
+          <w:rStyle w:val="FontStyle11"/>
+          <w:rFonts w:ascii="Arial Narrow" w:hAnsi="Arial Narrow" w:cs="Tahoma"/>
+          <w:color w:val="FF0000"/>
+          <w:sz w:val="24"/>
+          <w:szCs w:val="24"/>
+        </w:rPr>
+        <w:t>hari_gelar</w:t>
+      </w:r>
+      <w:proofErr w:type="spellEnd"/>
+      <w:r>
+        <w:rPr>
+          <w:rStyle w:val="FontStyle11"/>
+          <w:rFonts w:ascii="Arial Narrow" w:hAnsi="Arial Narrow" w:cs="Tahoma"/>
+          <w:color w:val="FF0000"/>
+          <w:sz w:val="24"/>
+          <w:szCs w:val="24"/>
+        </w:rPr>
+        <w:t>}</w:t>
+      </w:r>
+      <w:r>
+        <w:rPr>
+          <w:rStyle w:val="FontStyle11"/>
+          <w:rFonts w:ascii="Arial Narrow" w:hAnsi="Arial Narrow" w:cs="Tahoma"/>
+          <w:color w:val="FF0000"/>
+          <w:sz w:val="24"/>
+          <w:szCs w:val="24"/>
+        </w:rPr>
+        <w:t xml:space="preserve"> </w:t>
+      </w:r>
+      <w:proofErr w:type="spellStart"/>
+      <w:r>
+        <w:rPr>
+          <w:rStyle w:val="FontStyle11"/>
+          <w:rFonts w:ascii="Arial Narrow" w:hAnsi="Arial Narrow" w:cs="Tahoma"/>
+          <w:sz w:val="24"/>
+          <w:szCs w:val="24"/>
+        </w:rPr>
+        <w:t>tanggal</w:t>
+      </w:r>
+      <w:proofErr w:type="spellEnd"/>
+      <w:r>
+        <w:rPr>
+          <w:rStyle w:val="FontStyle11"/>
+          <w:rFonts w:ascii="Arial Narrow" w:hAnsi="Arial Narrow" w:cs="Tahoma"/>
+          <w:color w:val="FF0000"/>
+          <w:sz w:val="24"/>
+          <w:szCs w:val="24"/>
+        </w:rPr>
+        <w:t xml:space="preserve"> </w:t>
+      </w:r>
+      <w:r>
+        <w:rPr>
+          <w:rStyle w:val="FontStyle11"/>
+          <w:rFonts w:ascii="Arial Narrow" w:hAnsi="Arial Narrow" w:cs="Tahoma"/>
+          <w:color w:val="FF0000"/>
+          <w:sz w:val="24"/>
+          <w:szCs w:val="24"/>
+        </w:rPr>
+        <w:t>${</w:t>
+      </w:r>
+      <w:proofErr w:type="spellStart"/>
+      <w:r>
+        <w:rPr>
+          <w:rStyle w:val="FontStyle11"/>
+          <w:rFonts w:ascii="Arial Narrow" w:hAnsi="Arial Narrow" w:cs="Tahoma"/>
+          <w:color w:val="FF0000"/>
+          <w:sz w:val="24"/>
+          <w:szCs w:val="24"/>
+        </w:rPr>
+        <w:t>tgl_gelar</w:t>
+      </w:r>
+      <w:proofErr w:type="spellEnd"/>
+      <w:r>
+        <w:rPr>
+          <w:rStyle w:val="FontStyle11"/>
+          <w:rFonts w:ascii="Arial Narrow" w:hAnsi="Arial Narrow" w:cs="Tahoma"/>
+          <w:color w:val="FF0000"/>
+          <w:sz w:val="24"/>
+          <w:szCs w:val="24"/>
+        </w:rPr>
+        <w:t>}</w:t>
+      </w:r>
+      <w:r>
+        <w:rPr>
+          <w:rStyle w:val="FontStyle11"/>
+          <w:rFonts w:ascii="Arial Narrow" w:hAnsi="Arial Narrow" w:cs="Tahoma"/>
+          <w:sz w:val="24"/>
+          <w:szCs w:val="24"/>
+        </w:rPr>
+        <w:t xml:space="preserve">, </w:t>
+      </w:r>
+      <w:proofErr w:type="spellStart"/>
+      <w:r>
+        <w:rPr>
+          <w:rStyle w:val="FontStyle11"/>
+          <w:rFonts w:ascii="Arial Narrow" w:hAnsi="Arial Narrow" w:cs="Tahoma"/>
+          <w:sz w:val="24"/>
+          <w:szCs w:val="24"/>
+        </w:rPr>
+        <w:t>peserta</w:t>
+      </w:r>
+      <w:proofErr w:type="spellEnd"/>
+      <w:r>
+        <w:rPr>
+          <w:rStyle w:val="FontStyle11"/>
+          <w:rFonts w:ascii="Arial Narrow" w:hAnsi="Arial Narrow" w:cs="Tahoma"/>
+          <w:sz w:val="24"/>
+          <w:szCs w:val="24"/>
+        </w:rPr>
+        <w:t xml:space="preserve"> </w:t>
+      </w:r>
+      <w:proofErr w:type="spellStart"/>
+      <w:r>
+        <w:rPr>
+          <w:rStyle w:val="FontStyle11"/>
+          <w:rFonts w:ascii="Arial Narrow" w:hAnsi="Arial Narrow" w:cs="Tahoma"/>
+          <w:sz w:val="24"/>
+          <w:szCs w:val="24"/>
+        </w:rPr>
+        <w:t>gelar</w:t>
+      </w:r>
+      <w:proofErr w:type="spellEnd"/>
+      <w:r>
+        <w:rPr>
+          <w:rStyle w:val="FontStyle11"/>
+          <w:rFonts w:ascii="Arial Narrow" w:hAnsi="Arial Narrow" w:cs="Tahoma"/>
+          <w:sz w:val="24"/>
+          <w:szCs w:val="24"/>
+        </w:rPr>
+        <w:t xml:space="preserve"> </w:t>
+      </w:r>
+      <w:proofErr w:type="spellStart"/>
+      <w:r>
+        <w:rPr>
+          <w:rStyle w:val="FontStyle11"/>
+          <w:rFonts w:ascii="Arial Narrow" w:hAnsi="Arial Narrow" w:cs="Tahoma"/>
+          <w:sz w:val="24"/>
+          <w:szCs w:val="24"/>
+        </w:rPr>
+        <w:t>sepakat</w:t>
+      </w:r>
+      <w:bookmarkStart w:id="3" w:name="_Hlk114492480"/>
+      <w:proofErr w:type="spellEnd"/>
+      <w:r>
+        <w:rPr>
+          <w:rFonts w:ascii="Arial Narrow" w:hAnsi="Arial Narrow"/>
+          <w:color w:val="424242"/>
+        </w:rPr>
+        <w:t xml:space="preserve"> </w:t>
+      </w:r>
+      <w:bookmarkEnd w:id="3"/>
+      <w:proofErr w:type="spellStart"/>
+      <w:r>
+        <w:rPr>
+          <w:rFonts w:ascii="Arial Narrow" w:hAnsi="Arial Narrow"/>
+        </w:rPr>
+        <w:t>bahwa</w:t>
+      </w:r>
+      <w:proofErr w:type="spellEnd"/>
+      <w:r>
+        <w:rPr>
+          <w:rFonts w:ascii="Arial Narrow" w:hAnsi="Arial Narrow"/>
+        </w:rPr>
+        <w:t xml:space="preserve"> </w:t>
+      </w:r>
+      <w:proofErr w:type="spellStart"/>
+      <w:r>
+        <w:rPr>
+          <w:rFonts w:ascii="Arial Narrow" w:hAnsi="Arial Narrow"/>
+        </w:rPr>
+        <w:t>terhadap</w:t>
+      </w:r>
+      <w:proofErr w:type="spellEnd"/>
+      <w:r>
+        <w:rPr>
+          <w:rFonts w:ascii="Arial Narrow" w:hAnsi="Arial Narrow"/>
+        </w:rPr>
+        <w:t xml:space="preserve"> </w:t>
+      </w:r>
+      <w:bookmarkStart w:id="4" w:name="_Hlk124147536"/>
+      <w:proofErr w:type="spellStart"/>
+      <w:r>
+        <w:rPr>
+          <w:rFonts w:ascii="Arial Narrow" w:hAnsi="Arial Narrow"/>
+        </w:rPr>
+        <w:t>terhadap</w:t>
+      </w:r>
+      <w:proofErr w:type="spellEnd"/>
+      <w:r>
+        <w:rPr>
+          <w:rFonts w:ascii="Arial Narrow" w:hAnsi="Arial Narrow"/>
+        </w:rPr>
+        <w:t xml:space="preserve"> </w:t>
+      </w:r>
+      <w:proofErr w:type="spellStart"/>
+      <w:r>
+        <w:rPr>
+          <w:rFonts w:ascii="Arial Narrow" w:hAnsi="Arial Narrow"/>
+        </w:rPr>
+        <w:t>terduga</w:t>
+      </w:r>
+      <w:proofErr w:type="spellEnd"/>
+      <w:r>
+        <w:rPr>
+          <w:rFonts w:ascii="Arial Narrow" w:hAnsi="Arial Narrow"/>
+        </w:rPr>
+        <w:t xml:space="preserve"> </w:t>
+      </w:r>
+      <w:proofErr w:type="spellStart"/>
+      <w:r>
+        <w:rPr>
+          <w:rFonts w:ascii="Arial Narrow" w:hAnsi="Arial Narrow"/>
+        </w:rPr>
+        <w:t>pelanggar</w:t>
+      </w:r>
+      <w:proofErr w:type="spellEnd"/>
+      <w:r>
+        <w:rPr>
+          <w:rFonts w:ascii="Arial Narrow" w:hAnsi="Arial Narrow"/>
+        </w:rPr>
+        <w:t xml:space="preserve"> </w:t>
+      </w:r>
+      <w:proofErr w:type="spellStart"/>
+      <w:r>
+        <w:rPr>
+          <w:rFonts w:ascii="Arial Narrow" w:hAnsi="Arial Narrow"/>
+        </w:rPr>
+        <w:t>a.n</w:t>
+      </w:r>
+      <w:proofErr w:type="spellEnd"/>
+      <w:r>
+        <w:rPr>
+          <w:rFonts w:ascii="Arial Narrow" w:hAnsi="Arial Narrow"/>
+        </w:rPr>
+        <w:t xml:space="preserve">. </w:t>
+      </w:r>
+      <w:r>
+        <w:rPr>
+          <w:rFonts w:ascii="Arial Narrow" w:hAnsi="Arial Narrow"/>
           <w:lang w:val="id-ID"/>
         </w:rPr>
         <w:t>(</w:t>
@@ -3111,220 +3421,6 @@
       <w:r>
         <w:rPr>
           <w:rStyle w:val="FontStyle11"/>
-          <w:rFonts w:ascii="Arial Narrow" w:hAnsi="Arial Narrow" w:cs="Tahoma"/>
-          <w:color w:val="FF0000"/>
-          <w:sz w:val="24"/>
-          <w:szCs w:val="24"/>
-          <w:lang w:val="id-ID"/>
-        </w:rPr>
-        <w:t>HARI GELAR)</w:t>
-      </w:r>
-      <w:r>
-        <w:rPr>
-          <w:rStyle w:val="FontStyle11"/>
-          <w:rFonts w:ascii="Arial Narrow" w:hAnsi="Arial Narrow" w:cs="Tahoma"/>
-          <w:color w:val="FF0000"/>
-          <w:sz w:val="24"/>
-          <w:szCs w:val="24"/>
-        </w:rPr>
-        <w:t xml:space="preserve"> </w:t>
-      </w:r>
-      <w:proofErr w:type="spellStart"/>
-      <w:r>
-        <w:rPr>
-          <w:rStyle w:val="FontStyle11"/>
-          <w:rFonts w:ascii="Arial Narrow" w:hAnsi="Arial Narrow" w:cs="Tahoma"/>
-          <w:sz w:val="24"/>
-          <w:szCs w:val="24"/>
-        </w:rPr>
-        <w:t>tanggal</w:t>
-      </w:r>
-      <w:proofErr w:type="spellEnd"/>
-      <w:r>
-        <w:rPr>
-          <w:rStyle w:val="FontStyle11"/>
-          <w:rFonts w:ascii="Arial Narrow" w:hAnsi="Arial Narrow" w:cs="Tahoma"/>
-          <w:color w:val="FF0000"/>
-          <w:sz w:val="24"/>
-          <w:szCs w:val="24"/>
-        </w:rPr>
-        <w:t xml:space="preserve"> </w:t>
-      </w:r>
-      <w:r>
-        <w:rPr>
-          <w:rStyle w:val="FontStyle11"/>
-          <w:rFonts w:ascii="Arial Narrow" w:hAnsi="Arial Narrow" w:cs="Tahoma"/>
-          <w:color w:val="FF0000"/>
-          <w:sz w:val="24"/>
-          <w:szCs w:val="24"/>
-          <w:lang w:val="id-ID"/>
-        </w:rPr>
-        <w:t>(TANGGAL BULAN TAHUN)</w:t>
-      </w:r>
-      <w:r>
-        <w:rPr>
-          <w:rStyle w:val="FontStyle11"/>
-          <w:rFonts w:ascii="Arial Narrow" w:hAnsi="Arial Narrow" w:cs="Tahoma"/>
-          <w:sz w:val="24"/>
-          <w:szCs w:val="24"/>
-        </w:rPr>
-        <w:t xml:space="preserve">, </w:t>
-      </w:r>
-      <w:proofErr w:type="spellStart"/>
-      <w:r>
-        <w:rPr>
-          <w:rStyle w:val="FontStyle11"/>
-          <w:rFonts w:ascii="Arial Narrow" w:hAnsi="Arial Narrow" w:cs="Tahoma"/>
-          <w:sz w:val="24"/>
-          <w:szCs w:val="24"/>
-        </w:rPr>
-        <w:t>peserta</w:t>
-      </w:r>
-      <w:proofErr w:type="spellEnd"/>
-      <w:r>
-        <w:rPr>
-          <w:rStyle w:val="FontStyle11"/>
-          <w:rFonts w:ascii="Arial Narrow" w:hAnsi="Arial Narrow" w:cs="Tahoma"/>
-          <w:sz w:val="24"/>
-          <w:szCs w:val="24"/>
-        </w:rPr>
-        <w:t xml:space="preserve"> </w:t>
-      </w:r>
-      <w:proofErr w:type="spellStart"/>
-      <w:r>
-        <w:rPr>
-          <w:rStyle w:val="FontStyle11"/>
-          <w:rFonts w:ascii="Arial Narrow" w:hAnsi="Arial Narrow" w:cs="Tahoma"/>
-          <w:sz w:val="24"/>
-          <w:szCs w:val="24"/>
-        </w:rPr>
-        <w:t>gelar</w:t>
-      </w:r>
-      <w:proofErr w:type="spellEnd"/>
-      <w:r>
-        <w:rPr>
-          <w:rStyle w:val="FontStyle11"/>
-          <w:rFonts w:ascii="Arial Narrow" w:hAnsi="Arial Narrow" w:cs="Tahoma"/>
-          <w:sz w:val="24"/>
-          <w:szCs w:val="24"/>
-        </w:rPr>
-        <w:t xml:space="preserve"> </w:t>
-      </w:r>
-      <w:proofErr w:type="spellStart"/>
-      <w:r>
-        <w:rPr>
-          <w:rStyle w:val="FontStyle11"/>
-          <w:rFonts w:ascii="Arial Narrow" w:hAnsi="Arial Narrow" w:cs="Tahoma"/>
-          <w:sz w:val="24"/>
-          <w:szCs w:val="24"/>
-        </w:rPr>
-        <w:t>sepakat</w:t>
-      </w:r>
-      <w:bookmarkStart w:id="3" w:name="_Hlk114492480"/>
-      <w:proofErr w:type="spellEnd"/>
-      <w:r>
-        <w:rPr>
-          <w:rFonts w:ascii="Arial Narrow" w:hAnsi="Arial Narrow"/>
-          <w:color w:val="424242"/>
-        </w:rPr>
-        <w:t xml:space="preserve"> </w:t>
-      </w:r>
-      <w:bookmarkEnd w:id="3"/>
-      <w:proofErr w:type="spellStart"/>
-      <w:r>
-        <w:rPr>
-          <w:rFonts w:ascii="Arial Narrow" w:hAnsi="Arial Narrow"/>
-        </w:rPr>
-        <w:t>bahwa</w:t>
-      </w:r>
-      <w:proofErr w:type="spellEnd"/>
-      <w:r>
-        <w:rPr>
-          <w:rFonts w:ascii="Arial Narrow" w:hAnsi="Arial Narrow"/>
-        </w:rPr>
-        <w:t xml:space="preserve"> </w:t>
-      </w:r>
-      <w:proofErr w:type="spellStart"/>
-      <w:r>
-        <w:rPr>
-          <w:rFonts w:ascii="Arial Narrow" w:hAnsi="Arial Narrow"/>
-        </w:rPr>
-        <w:t>terhadap</w:t>
-      </w:r>
-      <w:proofErr w:type="spellEnd"/>
-      <w:r>
-        <w:rPr>
-          <w:rFonts w:ascii="Arial Narrow" w:hAnsi="Arial Narrow"/>
-        </w:rPr>
-        <w:t xml:space="preserve"> </w:t>
-      </w:r>
-      <w:bookmarkStart w:id="4" w:name="_Hlk124147536"/>
-      <w:proofErr w:type="spellStart"/>
-      <w:r>
-        <w:rPr>
-          <w:rFonts w:ascii="Arial Narrow" w:hAnsi="Arial Narrow"/>
-        </w:rPr>
-        <w:t>terhadap</w:t>
-      </w:r>
-      <w:proofErr w:type="spellEnd"/>
-      <w:r>
-        <w:rPr>
-          <w:rFonts w:ascii="Arial Narrow" w:hAnsi="Arial Narrow"/>
-        </w:rPr>
-        <w:t xml:space="preserve"> </w:t>
-      </w:r>
-      <w:proofErr w:type="spellStart"/>
-      <w:r>
-        <w:rPr>
-          <w:rFonts w:ascii="Arial Narrow" w:hAnsi="Arial Narrow"/>
-        </w:rPr>
-        <w:t>terduga</w:t>
-      </w:r>
-      <w:proofErr w:type="spellEnd"/>
-      <w:r>
-        <w:rPr>
-          <w:rFonts w:ascii="Arial Narrow" w:hAnsi="Arial Narrow"/>
-        </w:rPr>
-        <w:t xml:space="preserve"> </w:t>
-      </w:r>
-      <w:proofErr w:type="spellStart"/>
-      <w:r>
-        <w:rPr>
-          <w:rFonts w:ascii="Arial Narrow" w:hAnsi="Arial Narrow"/>
-        </w:rPr>
-        <w:t>pelanggar</w:t>
-      </w:r>
-      <w:proofErr w:type="spellEnd"/>
-      <w:r>
-        <w:rPr>
-          <w:rFonts w:ascii="Arial Narrow" w:hAnsi="Arial Narrow"/>
-        </w:rPr>
-        <w:t xml:space="preserve"> </w:t>
-      </w:r>
-      <w:proofErr w:type="spellStart"/>
-      <w:r>
-        <w:rPr>
-          <w:rFonts w:ascii="Arial Narrow" w:hAnsi="Arial Narrow"/>
-        </w:rPr>
-        <w:t>a.n</w:t>
-      </w:r>
-      <w:proofErr w:type="spellEnd"/>
-      <w:r>
-        <w:rPr>
-          <w:rFonts w:ascii="Arial Narrow" w:hAnsi="Arial Narrow"/>
-        </w:rPr>
-        <w:t xml:space="preserve">. </w:t>
-      </w:r>
-      <w:r>
-        <w:rPr>
-          <w:rFonts w:ascii="Arial Narrow" w:hAnsi="Arial Narrow"/>
-          <w:lang w:val="id-ID"/>
-        </w:rPr>
-        <w:t>(</w:t>
-      </w:r>
-      <w:r>
-        <w:rPr>
-          <w:rStyle w:val="FontStyle11"/>
         </w:rPr>
         <w:t>${</w:t>
       </w:r>
@@ -3350,7 +3446,6 @@
         <w:t>terlapor</w:t>
       </w:r>
       <w:proofErr w:type="spellEnd"/>
-      <w:proofErr w:type="gramStart"/>
       <w:r>
         <w:rPr>
           <w:rStyle w:val="FontStyle11"/>
@@ -3361,9 +3456,16 @@
         <w:rPr>
           <w:rFonts w:ascii="Arial Narrow" w:hAnsi="Arial Narrow"/>
         </w:rPr>
-        <w:t>,  NRP</w:t>
-      </w:r>
-      <w:proofErr w:type="gramEnd"/>
+        <w:t xml:space="preserve">,  </w:t>
+      </w:r>
+      <w:proofErr w:type="spellStart"/>
+      <w:r>
+        <w:rPr>
+          <w:rFonts w:ascii="Arial Narrow" w:hAnsi="Arial Narrow"/>
+        </w:rPr>
+        <w:t>NRP</w:t>
+      </w:r>
+      <w:proofErr w:type="spellEnd"/>
       <w:r>
         <w:rPr>
           <w:rFonts w:ascii="Arial Narrow" w:hAnsi="Arial Narrow"/>
@@ -3917,6 +4019,7 @@
         </w:rPr>
         <w:t>(</w:t>
       </w:r>
+      <w:proofErr w:type="spellStart"/>
       <w:r>
         <w:rPr>
           <w:rFonts w:ascii="Arial Narrow" w:hAnsi="Arial Narrow"/>
@@ -3925,6 +4028,7 @@
         </w:rPr>
         <w:t>KEPP</w:t>
       </w:r>
+      <w:proofErr w:type="spellEnd"/>
       <w:r>
         <w:rPr>
           <w:rFonts w:ascii="Arial Narrow" w:hAnsi="Arial Narrow"/>
@@ -4306,23 +4410,7 @@
           <w:rFonts w:ascii="Arial Narrow" w:hAnsi="Arial Narrow"/>
           <w:color w:val="424242"/>
         </w:rPr>
-        <w:t xml:space="preserve"> 2 (</w:t>
-      </w:r>
-      <w:proofErr w:type="spellStart"/>
-      <w:r>
-        <w:rPr>
-          <w:rFonts w:ascii="Arial Narrow" w:hAnsi="Arial Narrow"/>
-          <w:color w:val="424242"/>
-        </w:rPr>
-        <w:t>dua</w:t>
-      </w:r>
-      <w:proofErr w:type="spellEnd"/>
-      <w:r>
-        <w:rPr>
-          <w:rFonts w:ascii="Arial Narrow" w:hAnsi="Arial Narrow"/>
-          <w:color w:val="424242"/>
-        </w:rPr>
-        <w:t xml:space="preserve">) </w:t>
+        <w:t xml:space="preserve"> 2 (dua) </w:t>
       </w:r>
       <w:proofErr w:type="spellStart"/>
       <w:r>
@@ -5006,7 +5094,7 @@
                 <v:stroke joinstyle="miter"/>
                 <v:path gradientshapeok="t" o:connecttype="rect"/>
               </v:shapetype>
-              <v:shape id="Text Box 2" o:spid="_x0000_s1026" type="#_x0000_t202" style="position:absolute;left:0;text-align:left;margin-left:-6.65pt;margin-top:2.9pt;width:193.8pt;height:71.4pt;z-index:251666944;visibility:visible;mso-wrap-style:square;mso-width-percent:0;mso-height-percent:0;mso-wrap-distance-left:9pt;mso-wrap-distance-top:0;mso-wrap-distance-right:9pt;mso-wrap-distance-bottom:0;mso-position-horizontal:absolute;mso-position-horizontal-relative:margin;mso-position-vertical:absolute;mso-position-vertical-relative:text;mso-width-percent:0;mso-height-percent:0;mso-width-relative:margin;mso-height-relative:margin;v-text-anchor:top" o:gfxdata="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" strokecolor="white">
+              <v:shape id="Text Box 2" o:spid="_x0000_s1026" type="#_x0000_t202" style="position:absolute;left:0;text-align:left;margin-left:-6.65pt;margin-top:2.9pt;width:193.8pt;height:71.4pt;z-index:251666944;visibility:visible;mso-wrap-style:square;mso-width-percent:0;mso-height-percent:0;mso-wrap-distance-left:9pt;mso-wrap-distance-top:0;mso-wrap-distance-right:9pt;mso-wrap-distance-bottom:0;mso-position-horizontal:absolute;mso-position-horizontal-relative:margin;mso-position-vertical:absolute;mso-position-vertical-relative:text;mso-width-percent:0;mso-height-percent:0;mso-width-relative:margin;mso-height-relative:margin;v-text-anchor:top" o:gfxdata="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" strokecolor="white">
                 <v:textbox>
                   <w:txbxContent>
                     <w:p>
@@ -5284,35 +5372,30 @@
           <w:rFonts w:ascii="Arial Narrow" w:hAnsi="Arial Narrow" w:cs="Tahoma"/>
           <w:lang w:val="en-US"/>
         </w:rPr>
-        <w:t xml:space="preserve">Januari </w:t>
+        <w:t xml:space="preserve">  </w:t>
       </w:r>
       <w:r>
         <w:rPr>
           <w:rFonts w:ascii="Arial Narrow" w:hAnsi="Arial Narrow" w:cs="Tahoma"/>
           <w:lang w:val="en-US"/>
         </w:rPr>
-        <w:t xml:space="preserve"> </w:t>
-      </w:r>
+        <w:t>${</w:t>
+      </w:r>
+      <w:proofErr w:type="spellStart"/>
       <w:r>
         <w:rPr>
           <w:rFonts w:ascii="Arial Narrow" w:hAnsi="Arial Narrow" w:cs="Tahoma"/>
           <w:lang w:val="en-US"/>
         </w:rPr>
-        <w:t xml:space="preserve"> </w:t>
-      </w:r>
+        <w:t>tgl_ttd</w:t>
+      </w:r>
+      <w:proofErr w:type="spellEnd"/>
       <w:r>
         <w:rPr>
           <w:rFonts w:ascii="Arial Narrow" w:hAnsi="Arial Narrow" w:cs="Tahoma"/>
           <w:lang w:val="en-US"/>
         </w:rPr>
-        <w:t>202</w:t>
-      </w:r>
-      <w:r>
-        <w:rPr>
-          <w:rFonts w:ascii="Arial Narrow" w:hAnsi="Arial Narrow" w:cs="Tahoma"/>
-          <w:lang w:val="en-US"/>
-        </w:rPr>
-        <w:t>3</w:t>
+        <w:t>}</w:t>
       </w:r>
     </w:p>
     <w:p>
@@ -5483,7 +5566,7 @@
               </wp:anchor>
             </w:drawing>
           </mc:Choice>
-          <mc:Fallback xmlns:oel="http://schemas.microsoft.com/office/2019/extlst">
+          <mc:Fallback>
             <w:pict>
               <v:line w14:anchorId="2E4B9943" id="Straight Connector 5" o:spid="_x0000_s1026" style="position:absolute;flip:y;z-index:251673088;visibility:visible;mso-wrap-style:square;mso-width-percent:0;mso-height-percent:0;mso-wrap-distance-left:9pt;mso-wrap-distance-top:0;mso-wrap-distance-right:9pt;mso-wrap-distance-bottom:0;mso-position-horizontal:absolute;mso-position-horizontal-relative:text;mso-position-vertical:absolute;mso-position-vertical-relative:text;mso-width-percent:0;mso-height-percent:0;mso-width-relative:margin;mso-height-relative:margin" from="263.4pt,13.5pt" to="461.8pt,13.5pt" o:gfxdata="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"/>
             </w:pict>
@@ -5743,7 +5826,7 @@
           </mc:Choice>
           <mc:Fallback>
             <w:pict>
-              <v:shape w14:anchorId="4E9B738D" id="Text Box 1" o:spid="_x0000_s1027" type="#_x0000_t202" style="position:absolute;left:0;text-align:left;margin-left:-1pt;margin-top:9.65pt;width:214.7pt;height:110.25pt;z-index:-251646464;visibility:visible;mso-wrap-style:square;mso-width-percent:0;mso-height-percent:0;mso-wrap-distance-left:9pt;mso-wrap-distance-top:0;mso-wrap-distance-right:9pt;mso-wrap-distance-bottom:0;mso-position-horizontal:absolute;mso-position-horizontal-relative:margin;mso-position-vertical:absolute;mso-position-vertical-relative:text;mso-width-percent:0;mso-height-percent:0;mso-width-relative:margin;mso-height-relative:margin;v-text-anchor:top" o:gfxdata="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" strokecolor="white">
+              <v:shape w14:anchorId="4E9B738D" id="Text Box 1" o:spid="_x0000_s1027" type="#_x0000_t202" style="position:absolute;left:0;text-align:left;margin-left:-1pt;margin-top:9.65pt;width:214.7pt;height:110.25pt;z-index:-251646464;visibility:visible;mso-wrap-style:square;mso-width-percent:0;mso-height-percent:0;mso-wrap-distance-left:9pt;mso-wrap-distance-top:0;mso-wrap-distance-right:9pt;mso-wrap-distance-bottom:0;mso-position-horizontal:absolute;mso-position-horizontal-relative:margin;mso-position-vertical:absolute;mso-position-vertical-relative:text;mso-width-percent:0;mso-height-percent:0;mso-width-relative:margin;mso-height-relative:margin;v-text-anchor:top" o:gfxdata="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" strokecolor="white">
                 <v:textbox>
                   <w:txbxContent>
                     <w:p>
@@ -6452,7 +6535,7 @@
           </mc:Choice>
           <mc:Fallback>
             <w:pict>
-              <v:rect w14:anchorId="4B0AEC92" id="Rectangle 22" o:spid="_x0000_s1028" style="position:absolute;left:0;text-align:left;margin-left:-343.7pt;margin-top:22.8pt;width:251.3pt;height:156.75pt;z-index:-251650560;visibility:visible;mso-wrap-style:square;mso-width-percent:0;mso-height-percent:0;mso-wrap-distance-left:9pt;mso-wrap-distance-top:0;mso-wrap-distance-right:9pt;mso-wrap-distance-bottom:0;mso-position-horizontal:absolute;mso-position-horizontal-relative:margin;mso-position-vertical:absolute;mso-position-vertical-relative:text;mso-width-percent:0;mso-height-percent:0;mso-width-relative:page;mso-height-relative:page;v-text-anchor:top" o:gfxdata="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" stroked="f">
+              <v:rect w14:anchorId="4B0AEC92" id="Rectangle 22" o:spid="_x0000_s1028" style="position:absolute;left:0;text-align:left;margin-left:-343.7pt;margin-top:22.8pt;width:251.3pt;height:156.75pt;z-index:-251650560;visibility:visible;mso-wrap-style:square;mso-width-percent:0;mso-height-percent:0;mso-wrap-distance-left:9pt;mso-wrap-distance-top:0;mso-wrap-distance-right:9pt;mso-wrap-distance-bottom:0;mso-position-horizontal:absolute;mso-position-horizontal-relative:margin;mso-position-vertical:absolute;mso-position-vertical-relative:text;mso-width-percent:0;mso-height-percent:0;mso-width-relative:page;mso-height-relative:page;v-text-anchor:top" o:gfxdata="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" stroked="f">
                 <v:textbox>
                   <w:txbxContent>
                     <w:p>
@@ -7067,7 +7150,7 @@
               </wp:anchor>
             </w:drawing>
           </mc:Choice>
-          <mc:Fallback xmlns:oel="http://schemas.microsoft.com/office/2019/extlst">
+          <mc:Fallback>
             <w:pict>
               <v:line w14:anchorId="0A205AE2" id="Straight Connector 9" o:spid="_x0000_s1026" style="position:absolute;flip:y;z-index:251671040;visibility:visible;mso-wrap-style:square;mso-width-percent:0;mso-height-percent:0;mso-wrap-distance-left:9pt;mso-wrap-distance-top:0;mso-wrap-distance-right:9pt;mso-wrap-distance-bottom:0;mso-position-horizontal:absolute;mso-position-horizontal-relative:margin;mso-position-vertical:absolute;mso-position-vertical-relative:text;mso-width-percent:0;mso-height-percent:0;mso-width-relative:margin;mso-height-relative:margin" from="16.8pt,10.55pt" to="113.2pt,10.55pt" o:gfxdata="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" strokecolor="black [3040]">
                 <w10:wrap anchorx="margin"/>
@@ -7502,7 +7585,7 @@
 </file>
 
 <file path=word/endnotes.xml><?xml version="1.0" encoding="utf-8"?>
-<w:endnotes xmlns:wpc="http://schemas.microsoft.com/office/word/2010/wordprocessingCanvas" xmlns:cx="http://schemas.microsoft.com/office/drawing/2014/chartex" xmlns:cx1="http://schemas.microsoft.com/office/drawing/2015/9/8/chartex" xmlns:cx2="http://schemas.microsoft.com/office/drawing/2015/10/21/chartex" xmlns:cx3="http://schemas.microsoft.com/office/drawing/2016/5/9/chartex" xmlns:cx4="http://schemas.microsoft.com/office/drawing/2016/5/10/chartex" xmlns:cx5="http://schemas.microsoft.com/office/drawing/2016/5/11/chartex" xmlns:cx6="http://schemas.microsoft.com/office/drawing/2016/5/12/chartex" xmlns:cx7="http://schemas.microsoft.com/office/drawing/2016/5/13/chartex" xmlns:cx8="http://schemas.microsoft.com/office/drawing/2016/5/14/chartex" xmlns:mc="http://schemas.openxmlformats.org/markup-compatibility/2006" xmlns:aink="http://schemas.microsoft.com/office/drawing/2016/ink" xmlns:am3d="http://schemas.microsoft.com/office/drawing/2017/model3d" xmlns:o="urn:schemas-microsoft-com:office:office" xmlns:r="http://schemas.openxmlformats.org/officeDocument/2006/relationships" xmlns:m="http://schemas.openxmlformats.org/officeDocument/2006/math" xmlns:v="urn:schemas-microsoft-com:vml" xmlns:wp14="http://schemas.microsoft.com/office/word/2010/wordprocessingDrawing" xmlns:wp="http://schemas.openxmlformats.org/drawingml/2006/wordprocessingDrawing" xmlns:w10="urn:schemas-microsoft-com:office:word" xmlns:w="http://schemas.openxmlformats.org/wordprocessingml/2006/main" xmlns:w14="http://schemas.microsoft.com/office/word/2010/wordml" xmlns:w15="http://schemas.microsoft.com/office/word/2012/wordml" xmlns:w16cex="http://schemas.microsoft.com/office/word/2018/wordml/cex" xmlns:w16cid="http://schemas.microsoft.com/office/word/2016/wordml/cid" xmlns:w16="http://schemas.microsoft.com/office/word/2018/wordml" xmlns:w16sdtdh="http://schemas.microsoft.com/office/word/2020/wordml/sdtdatahash" xmlns:w16se="http://schemas.microsoft.com/office/word/2015/wordml/symex" xmlns:wpg="http://schemas.microsoft.com/office/word/2010/wordprocessingGroup" xmlns:wpi="http://schemas.microsoft.com/office/word/2010/wordprocessingInk" xmlns:wne="http://schemas.microsoft.com/office/word/2006/wordml" xmlns:wps="http://schemas.microsoft.com/office/word/2010/wordprocessingShape" mc:Ignorable="w14 w15 w16se w16cid w16 w16cex w16sdtdh wp14">
+<w:endnotes xmlns:wpc="http://schemas.microsoft.com/office/word/2010/wordprocessingCanvas" xmlns:cx="http://schemas.microsoft.com/office/drawing/2014/chartex" xmlns:cx1="http://schemas.microsoft.com/office/drawing/2015/9/8/chartex" xmlns:cx2="http://schemas.microsoft.com/office/drawing/2015/10/21/chartex" xmlns:cx3="http://schemas.microsoft.com/office/drawing/2016/5/9/chartex" xmlns:cx4="http://schemas.microsoft.com/office/drawing/2016/5/10/chartex" xmlns:cx5="http://schemas.microsoft.com/office/drawing/2016/5/11/chartex" xmlns:cx6="http://schemas.microsoft.com/office/drawing/2016/5/12/chartex" xmlns:cx7="http://schemas.microsoft.com/office/drawing/2016/5/13/chartex" xmlns:cx8="http://schemas.microsoft.com/office/drawing/2016/5/14/chartex" xmlns:mc="http://schemas.openxmlformats.org/markup-compatibility/2006" xmlns:aink="http://schemas.microsoft.com/office/drawing/2016/ink" xmlns:am3d="http://schemas.microsoft.com/office/drawing/2017/model3d" xmlns:o="urn:schemas-microsoft-com:office:office" xmlns:oel="http://schemas.microsoft.com/office/2019/extlst" xmlns:r="http://schemas.openxmlformats.org/officeDocument/2006/relationships" xmlns:m="http://schemas.openxmlformats.org/officeDocument/2006/math" xmlns:v="urn:schemas-microsoft-com:vml" xmlns:wp14="http://schemas.microsoft.com/office/word/2010/wordprocessingDrawing" xmlns:wp="http://schemas.openxmlformats.org/drawingml/2006/wordprocessingDrawing" xmlns:w10="urn:schemas-microsoft-com:office:word" xmlns:w="http://schemas.openxmlformats.org/wordprocessingml/2006/main" xmlns:w14="http://schemas.microsoft.com/office/word/2010/wordml" xmlns:w15="http://schemas.microsoft.com/office/word/2012/wordml" xmlns:w16cex="http://schemas.microsoft.com/office/word/2018/wordml/cex" xmlns:w16cid="http://schemas.microsoft.com/office/word/2016/wordml/cid" xmlns:w16="http://schemas.microsoft.com/office/word/2018/wordml" xmlns:w16sdtdh="http://schemas.microsoft.com/office/word/2020/wordml/sdtdatahash" xmlns:w16se="http://schemas.microsoft.com/office/word/2015/wordml/symex" xmlns:wpg="http://schemas.microsoft.com/office/word/2010/wordprocessingGroup" xmlns:wpi="http://schemas.microsoft.com/office/word/2010/wordprocessingInk" xmlns:wne="http://schemas.microsoft.com/office/word/2006/wordml" xmlns:wps="http://schemas.microsoft.com/office/word/2010/wordprocessingShape" mc:Ignorable="w14 w15 w16se w16cid w16 w16cex w16sdtdh wp14">
   <w:endnote w:type="separator" w:id="-1">
     <w:p>
       <w:r>
@@ -7521,7 +7604,7 @@
 </file>
 
 <file path=word/footnotes.xml><?xml version="1.0" encoding="utf-8"?>
-<w:footnotes xmlns:wpc="http://schemas.microsoft.com/office/word/2010/wordprocessingCanvas" xmlns:cx="http://schemas.microsoft.com/office/drawing/2014/chartex" xmlns:cx1="http://schemas.microsoft.com/office/drawing/2015/9/8/chartex" xmlns:cx2="http://schemas.microsoft.com/office/drawing/2015/10/21/chartex" xmlns:cx3="http://schemas.microsoft.com/office/drawing/2016/5/9/chartex" xmlns:cx4="http://schemas.microsoft.com/office/drawing/2016/5/10/chartex" xmlns:cx5="http://schemas.microsoft.com/office/drawing/2016/5/11/chartex" xmlns:cx6="http://schemas.microsoft.com/office/drawing/2016/5/12/chartex" xmlns:cx7="http://schemas.microsoft.com/office/drawing/2016/5/13/chartex" xmlns:cx8="http://schemas.microsoft.com/office/drawing/2016/5/14/chartex" xmlns:mc="http://schemas.openxmlformats.org/markup-compatibility/2006" xmlns:aink="http://schemas.microsoft.com/office/drawing/2016/ink" xmlns:am3d="http://schemas.microsoft.com/office/drawing/2017/model3d" xmlns:o="urn:schemas-microsoft-com:office:office" xmlns:r="http://schemas.openxmlformats.org/officeDocument/2006/relationships" xmlns:m="http://schemas.openxmlformats.org/officeDocument/2006/math" xmlns:v="urn:schemas-microsoft-com:vml" xmlns:wp14="http://schemas.microsoft.com/office/word/2010/wordprocessingDrawing" xmlns:wp="http://schemas.openxmlformats.org/drawingml/2006/wordprocessingDrawing" xmlns:w10="urn:schemas-microsoft-com:office:word" xmlns:w="http://schemas.openxmlformats.org/wordprocessingml/2006/main" xmlns:w14="http://schemas.microsoft.com/office/word/2010/wordml" xmlns:w15="http://schemas.microsoft.com/office/word/2012/wordml" xmlns:w16cex="http://schemas.microsoft.com/office/word/2018/wordml/cex" xmlns:w16cid="http://schemas.microsoft.com/office/word/2016/wordml/cid" xmlns:w16="http://schemas.microsoft.com/office/word/2018/wordml" xmlns:w16sdtdh="http://schemas.microsoft.com/office/word/2020/wordml/sdtdatahash" xmlns:w16se="http://schemas.microsoft.com/office/word/2015/wordml/symex" xmlns:wpg="http://schemas.microsoft.com/office/word/2010/wordprocessingGroup" xmlns:wpi="http://schemas.microsoft.com/office/word/2010/wordprocessingInk" xmlns:wne="http://schemas.microsoft.com/office/word/2006/wordml" xmlns:wps="http://schemas.microsoft.com/office/word/2010/wordprocessingShape" mc:Ignorable="w14 w15 w16se w16cid w16 w16cex w16sdtdh wp14">
+<w:footnotes xmlns:wpc="http://schemas.microsoft.com/office/word/2010/wordprocessingCanvas" xmlns:cx="http://schemas.microsoft.com/office/drawing/2014/chartex" xmlns:cx1="http://schemas.microsoft.com/office/drawing/2015/9/8/chartex" xmlns:cx2="http://schemas.microsoft.com/office/drawing/2015/10/21/chartex" xmlns:cx3="http://schemas.microsoft.com/office/drawing/2016/5/9/chartex" xmlns:cx4="http://schemas.microsoft.com/office/drawing/2016/5/10/chartex" xmlns:cx5="http://schemas.microsoft.com/office/drawing/2016/5/11/chartex" xmlns:cx6="http://schemas.microsoft.com/office/drawing/2016/5/12/chartex" xmlns:cx7="http://schemas.microsoft.com/office/drawing/2016/5/13/chartex" xmlns:cx8="http://schemas.microsoft.com/office/drawing/2016/5/14/chartex" xmlns:mc="http://schemas.openxmlformats.org/markup-compatibility/2006" xmlns:aink="http://schemas.microsoft.com/office/drawing/2016/ink" xmlns:am3d="http://schemas.microsoft.com/office/drawing/2017/model3d" xmlns:o="urn:schemas-microsoft-com:office:office" xmlns:oel="http://schemas.microsoft.com/office/2019/extlst" xmlns:r="http://schemas.openxmlformats.org/officeDocument/2006/relationships" xmlns:m="http://schemas.openxmlformats.org/officeDocument/2006/math" xmlns:v="urn:schemas-microsoft-com:vml" xmlns:wp14="http://schemas.microsoft.com/office/word/2010/wordprocessingDrawing" xmlns:wp="http://schemas.openxmlformats.org/drawingml/2006/wordprocessingDrawing" xmlns:w10="urn:schemas-microsoft-com:office:word" xmlns:w="http://schemas.openxmlformats.org/wordprocessingml/2006/main" xmlns:w14="http://schemas.microsoft.com/office/word/2010/wordml" xmlns:w15="http://schemas.microsoft.com/office/word/2012/wordml" xmlns:w16cex="http://schemas.microsoft.com/office/word/2018/wordml/cex" xmlns:w16cid="http://schemas.microsoft.com/office/word/2016/wordml/cid" xmlns:w16="http://schemas.microsoft.com/office/word/2018/wordml" xmlns:w16sdtdh="http://schemas.microsoft.com/office/word/2020/wordml/sdtdatahash" xmlns:w16se="http://schemas.microsoft.com/office/word/2015/wordml/symex" xmlns:wpg="http://schemas.microsoft.com/office/word/2010/wordprocessingGroup" xmlns:wpi="http://schemas.microsoft.com/office/word/2010/wordprocessingInk" xmlns:wne="http://schemas.microsoft.com/office/word/2006/wordml" xmlns:wps="http://schemas.microsoft.com/office/word/2010/wordprocessingShape" mc:Ignorable="w14 w15 w16se w16cid w16 w16cex w16sdtdh wp14">
   <w:footnote w:type="separator" w:id="-1">
     <w:p>
       <w:r>
@@ -7540,7 +7623,7 @@
 </file>
 
 <file path=word/header1.xml><?xml version="1.0" encoding="utf-8"?>
-<w:hdr xmlns:wpc="http://schemas.microsoft.com/office/word/2010/wordprocessingCanvas" xmlns:cx="http://schemas.microsoft.com/office/drawing/2014/chartex" xmlns:cx1="http://schemas.microsoft.com/office/drawing/2015/9/8/chartex" xmlns:cx2="http://schemas.microsoft.com/office/drawing/2015/10/21/chartex" xmlns:cx3="http://schemas.microsoft.com/office/drawing/2016/5/9/chartex" xmlns:cx4="http://schemas.microsoft.com/office/drawing/2016/5/10/chartex" xmlns:cx5="http://schemas.microsoft.com/office/drawing/2016/5/11/chartex" xmlns:cx6="http://schemas.microsoft.com/office/drawing/2016/5/12/chartex" xmlns:cx7="http://schemas.microsoft.com/office/drawing/2016/5/13/chartex" xmlns:cx8="http://schemas.microsoft.com/office/drawing/2016/5/14/chartex" xmlns:mc="http://schemas.openxmlformats.org/markup-compatibility/2006" xmlns:aink="http://schemas.microsoft.com/office/drawing/2016/ink" xmlns:am3d="http://schemas.microsoft.com/office/drawing/2017/model3d" xmlns:o="urn:schemas-microsoft-com:office:office" xmlns:r="http://schemas.openxmlformats.org/officeDocument/2006/relationships" xmlns:m="http://schemas.openxmlformats.org/officeDocument/2006/math" xmlns:v="urn:schemas-microsoft-com:vml" xmlns:wp14="http://schemas.microsoft.com/office/word/2010/wordprocessingDrawing" xmlns:wp="http://schemas.openxmlformats.org/drawingml/2006/wordprocessingDrawing" xmlns:w10="urn:schemas-microsoft-com:office:word" xmlns:w="http://schemas.openxmlformats.org/wordprocessingml/2006/main" xmlns:w14="http://schemas.microsoft.com/office/word/2010/wordml" xmlns:w15="http://schemas.microsoft.com/office/word/2012/wordml" xmlns:w16cex="http://schemas.microsoft.com/office/word/2018/wordml/cex" xmlns:w16cid="http://schemas.microsoft.com/office/word/2016/wordml/cid" xmlns:w16="http://schemas.microsoft.com/office/word/2018/wordml" xmlns:w16sdtdh="http://schemas.microsoft.com/office/word/2020/wordml/sdtdatahash" xmlns:w16se="http://schemas.microsoft.com/office/word/2015/wordml/symex" xmlns:wpg="http://schemas.microsoft.com/office/word/2010/wordprocessingGroup" xmlns:wpi="http://schemas.microsoft.com/office/word/2010/wordprocessingInk" xmlns:wne="http://schemas.microsoft.com/office/word/2006/wordml" xmlns:wps="http://schemas.microsoft.com/office/word/2010/wordprocessingShape" mc:Ignorable="w14 w15 w16se w16cid w16 w16cex w16sdtdh wp14">
+<w:hdr xmlns:wpc="http://schemas.microsoft.com/office/word/2010/wordprocessingCanvas" xmlns:cx="http://schemas.microsoft.com/office/drawing/2014/chartex" xmlns:cx1="http://schemas.microsoft.com/office/drawing/2015/9/8/chartex" xmlns:cx2="http://schemas.microsoft.com/office/drawing/2015/10/21/chartex" xmlns:cx3="http://schemas.microsoft.com/office/drawing/2016/5/9/chartex" xmlns:cx4="http://schemas.microsoft.com/office/drawing/2016/5/10/chartex" xmlns:cx5="http://schemas.microsoft.com/office/drawing/2016/5/11/chartex" xmlns:cx6="http://schemas.microsoft.com/office/drawing/2016/5/12/chartex" xmlns:cx7="http://schemas.microsoft.com/office/drawing/2016/5/13/chartex" xmlns:cx8="http://schemas.microsoft.com/office/drawing/2016/5/14/chartex" xmlns:mc="http://schemas.openxmlformats.org/markup-compatibility/2006" xmlns:aink="http://schemas.microsoft.com/office/drawing/2016/ink" xmlns:am3d="http://schemas.microsoft.com/office/drawing/2017/model3d" xmlns:o="urn:schemas-microsoft-com:office:office" xmlns:oel="http://schemas.microsoft.com/office/2019/extlst" xmlns:r="http://schemas.openxmlformats.org/officeDocument/2006/relationships" xmlns:m="http://schemas.openxmlformats.org/officeDocument/2006/math" xmlns:v="urn:schemas-microsoft-com:vml" xmlns:wp14="http://schemas.microsoft.com/office/word/2010/wordprocessingDrawing" xmlns:wp="http://schemas.openxmlformats.org/drawingml/2006/wordprocessingDrawing" xmlns:w10="urn:schemas-microsoft-com:office:word" xmlns:w="http://schemas.openxmlformats.org/wordprocessingml/2006/main" xmlns:w14="http://schemas.microsoft.com/office/word/2010/wordml" xmlns:w15="http://schemas.microsoft.com/office/word/2012/wordml" xmlns:w16cex="http://schemas.microsoft.com/office/word/2018/wordml/cex" xmlns:w16cid="http://schemas.microsoft.com/office/word/2016/wordml/cid" xmlns:w16="http://schemas.microsoft.com/office/word/2018/wordml" xmlns:w16sdtdh="http://schemas.microsoft.com/office/word/2020/wordml/sdtdatahash" xmlns:w16se="http://schemas.microsoft.com/office/word/2015/wordml/symex" xmlns:wpg="http://schemas.microsoft.com/office/word/2010/wordprocessingGroup" xmlns:wpi="http://schemas.microsoft.com/office/word/2010/wordprocessingInk" xmlns:wne="http://schemas.microsoft.com/office/word/2006/wordml" xmlns:wps="http://schemas.microsoft.com/office/word/2010/wordprocessingShape" mc:Ignorable="w14 w15 w16se w16cid w16 w16cex w16sdtdh wp14">
   <w:p>
     <w:pPr>
       <w:pStyle w:val="Header"/>
@@ -7577,7 +7660,7 @@
 </file>
 
 <file path=word/header2.xml><?xml version="1.0" encoding="utf-8"?>
-<w:hdr xmlns:wpc="http://schemas.microsoft.com/office/word/2010/wordprocessingCanvas" xmlns:cx="http://schemas.microsoft.com/office/drawing/2014/chartex" xmlns:cx1="http://schemas.microsoft.com/office/drawing/2015/9/8/chartex" xmlns:cx2="http://schemas.microsoft.com/office/drawing/2015/10/21/chartex" xmlns:cx3="http://schemas.microsoft.com/office/drawing/2016/5/9/chartex" xmlns:cx4="http://schemas.microsoft.com/office/drawing/2016/5/10/chartex" xmlns:cx5="http://schemas.microsoft.com/office/drawing/2016/5/11/chartex" xmlns:cx6="http://schemas.microsoft.com/office/drawing/2016/5/12/chartex" xmlns:cx7="http://schemas.microsoft.com/office/drawing/2016/5/13/chartex" xmlns:cx8="http://schemas.microsoft.com/office/drawing/2016/5/14/chartex" xmlns:mc="http://schemas.openxmlformats.org/markup-compatibility/2006" xmlns:aink="http://schemas.microsoft.com/office/drawing/2016/ink" xmlns:am3d="http://schemas.microsoft.com/office/drawing/2017/model3d" xmlns:o="urn:schemas-microsoft-com:office:office" xmlns:r="http://schemas.openxmlformats.org/officeDocument/2006/relationships" xmlns:m="http://schemas.openxmlformats.org/officeDocument/2006/math" xmlns:v="urn:schemas-microsoft-com:vml" xmlns:wp14="http://schemas.microsoft.com/office/word/2010/wordprocessingDrawing" xmlns:wp="http://schemas.openxmlformats.org/drawingml/2006/wordprocessingDrawing" xmlns:w10="urn:schemas-microsoft-com:office:word" xmlns:w="http://schemas.openxmlformats.org/wordprocessingml/2006/main" xmlns:w14="http://schemas.microsoft.com/office/word/2010/wordml" xmlns:w15="http://schemas.microsoft.com/office/word/2012/wordml" xmlns:w16cex="http://schemas.microsoft.com/office/word/2018/wordml/cex" xmlns:w16cid="http://schemas.microsoft.com/office/word/2016/wordml/cid" xmlns:w16="http://schemas.microsoft.com/office/word/2018/wordml" xmlns:w16sdtdh="http://schemas.microsoft.com/office/word/2020/wordml/sdtdatahash" xmlns:w16se="http://schemas.microsoft.com/office/word/2015/wordml/symex" xmlns:wpg="http://schemas.microsoft.com/office/word/2010/wordprocessingGroup" xmlns:wpi="http://schemas.microsoft.com/office/word/2010/wordprocessingInk" xmlns:wne="http://schemas.microsoft.com/office/word/2006/wordml" xmlns:wps="http://schemas.microsoft.com/office/word/2010/wordprocessingShape" mc:Ignorable="w14 w15 w16se w16cid w16 w16cex w16sdtdh wp14">
+<w:hdr xmlns:wpc="http://schemas.microsoft.com/office/word/2010/wordprocessingCanvas" xmlns:cx="http://schemas.microsoft.com/office/drawing/2014/chartex" xmlns:cx1="http://schemas.microsoft.com/office/drawing/2015/9/8/chartex" xmlns:cx2="http://schemas.microsoft.com/office/drawing/2015/10/21/chartex" xmlns:cx3="http://schemas.microsoft.com/office/drawing/2016/5/9/chartex" xmlns:cx4="http://schemas.microsoft.com/office/drawing/2016/5/10/chartex" xmlns:cx5="http://schemas.microsoft.com/office/drawing/2016/5/11/chartex" xmlns:cx6="http://schemas.microsoft.com/office/drawing/2016/5/12/chartex" xmlns:cx7="http://schemas.microsoft.com/office/drawing/2016/5/13/chartex" xmlns:cx8="http://schemas.microsoft.com/office/drawing/2016/5/14/chartex" xmlns:mc="http://schemas.openxmlformats.org/markup-compatibility/2006" xmlns:aink="http://schemas.microsoft.com/office/drawing/2016/ink" xmlns:am3d="http://schemas.microsoft.com/office/drawing/2017/model3d" xmlns:o="urn:schemas-microsoft-com:office:office" xmlns:oel="http://schemas.microsoft.com/office/2019/extlst" xmlns:r="http://schemas.openxmlformats.org/officeDocument/2006/relationships" xmlns:m="http://schemas.openxmlformats.org/officeDocument/2006/math" xmlns:v="urn:schemas-microsoft-com:vml" xmlns:wp14="http://schemas.microsoft.com/office/word/2010/wordprocessingDrawing" xmlns:wp="http://schemas.openxmlformats.org/drawingml/2006/wordprocessingDrawing" xmlns:w10="urn:schemas-microsoft-com:office:word" xmlns:w="http://schemas.openxmlformats.org/wordprocessingml/2006/main" xmlns:w14="http://schemas.microsoft.com/office/word/2010/wordml" xmlns:w15="http://schemas.microsoft.com/office/word/2012/wordml" xmlns:w16cex="http://schemas.microsoft.com/office/word/2018/wordml/cex" xmlns:w16cid="http://schemas.microsoft.com/office/word/2016/wordml/cid" xmlns:w16="http://schemas.microsoft.com/office/word/2018/wordml" xmlns:w16sdtdh="http://schemas.microsoft.com/office/word/2020/wordml/sdtdatahash" xmlns:w16se="http://schemas.microsoft.com/office/word/2015/wordml/symex" xmlns:wpg="http://schemas.microsoft.com/office/word/2010/wordprocessingGroup" xmlns:wpi="http://schemas.microsoft.com/office/word/2010/wordprocessingInk" xmlns:wne="http://schemas.microsoft.com/office/word/2006/wordml" xmlns:wps="http://schemas.microsoft.com/office/word/2010/wordprocessingShape" mc:Ignorable="w14 w15 w16se w16cid w16 w16cex w16sdtdh wp14">
   <w:p>
     <w:pPr>
       <w:pStyle w:val="Header"/>
@@ -7610,7 +7693,7 @@
 </file>
 
 <file path=word/numbering.xml><?xml version="1.0" encoding="utf-8"?>
-<w:numbering xmlns:wpc="http://schemas.microsoft.com/office/word/2010/wordprocessingCanvas" xmlns:cx="http://schemas.microsoft.com/office/drawing/2014/chartex" xmlns:cx1="http://schemas.microsoft.com/office/drawing/2015/9/8/chartex" xmlns:cx2="http://schemas.microsoft.com/office/drawing/2015/10/21/chartex" xmlns:cx3="http://schemas.microsoft.com/office/drawing/2016/5/9/chartex" xmlns:cx4="http://schemas.microsoft.com/office/drawing/2016/5/10/chartex" xmlns:cx5="http://schemas.microsoft.com/office/drawing/2016/5/11/chartex" xmlns:cx6="http://schemas.microsoft.com/office/drawing/2016/5/12/chartex" xmlns:cx7="http://schemas.microsoft.com/office/drawing/2016/5/13/chartex" xmlns:cx8="http://schemas.microsoft.com/office/drawing/2016/5/14/chartex" xmlns:mc="http://schemas.openxmlformats.org/markup-compatibility/2006" xmlns:aink="http://schemas.microsoft.com/office/drawing/2016/ink" xmlns:am3d="http://schemas.microsoft.com/office/drawing/2017/model3d" xmlns:o="urn:schemas-microsoft-com:office:office" xmlns:r="http://schemas.openxmlformats.org/officeDocument/2006/relationships" xmlns:m="http://schemas.openxmlformats.org/officeDocument/2006/math" xmlns:v="urn:schemas-microsoft-com:vml" xmlns:wp14="http://schemas.microsoft.com/office/word/2010/wordprocessingDrawing" xmlns:wp="http://schemas.openxmlformats.org/drawingml/2006/wordprocessingDrawing" xmlns:w10="urn:schemas-microsoft-com:office:word" xmlns:w="http://schemas.openxmlformats.org/wordprocessingml/2006/main" xmlns:w14="http://schemas.microsoft.com/office/word/2010/wordml" xmlns:w15="http://schemas.microsoft.com/office/word/2012/wordml" xmlns:w16cex="http://schemas.microsoft.com/office/word/2018/wordml/cex" xmlns:w16cid="http://schemas.microsoft.com/office/word/2016/wordml/cid" xmlns:w16="http://schemas.microsoft.com/office/word/2018/wordml" xmlns:w16sdtdh="http://schemas.microsoft.com/office/word/2020/wordml/sdtdatahash" xmlns:w16se="http://schemas.microsoft.com/office/word/2015/wordml/symex" xmlns:wpg="http://schemas.microsoft.com/office/word/2010/wordprocessingGroup" xmlns:wpi="http://schemas.microsoft.com/office/word/2010/wordprocessingInk" xmlns:wne="http://schemas.microsoft.com/office/word/2006/wordml" xmlns:wps="http://schemas.microsoft.com/office/word/2010/wordprocessingShape" mc:Ignorable="w14 w15 w16se w16cid w16 w16cex w16sdtdh wp14">
+<w:numbering xmlns:wpc="http://schemas.microsoft.com/office/word/2010/wordprocessingCanvas" xmlns:cx="http://schemas.microsoft.com/office/drawing/2014/chartex" xmlns:cx1="http://schemas.microsoft.com/office/drawing/2015/9/8/chartex" xmlns:cx2="http://schemas.microsoft.com/office/drawing/2015/10/21/chartex" xmlns:cx3="http://schemas.microsoft.com/office/drawing/2016/5/9/chartex" xmlns:cx4="http://schemas.microsoft.com/office/drawing/2016/5/10/chartex" xmlns:cx5="http://schemas.microsoft.com/office/drawing/2016/5/11/chartex" xmlns:cx6="http://schemas.microsoft.com/office/drawing/2016/5/12/chartex" xmlns:cx7="http://schemas.microsoft.com/office/drawing/2016/5/13/chartex" xmlns:cx8="http://schemas.microsoft.com/office/drawing/2016/5/14/chartex" xmlns:mc="http://schemas.openxmlformats.org/markup-compatibility/2006" xmlns:aink="http://schemas.microsoft.com/office/drawing/2016/ink" xmlns:am3d="http://schemas.microsoft.com/office/drawing/2017/model3d" xmlns:o="urn:schemas-microsoft-com:office:office" xmlns:oel="http://schemas.microsoft.com/office/2019/extlst" xmlns:r="http://schemas.openxmlformats.org/officeDocument/2006/relationships" xmlns:m="http://schemas.openxmlformats.org/officeDocument/2006/math" xmlns:v="urn:schemas-microsoft-com:vml" xmlns:wp14="http://schemas.microsoft.com/office/word/2010/wordprocessingDrawing" xmlns:wp="http://schemas.openxmlformats.org/drawingml/2006/wordprocessingDrawing" xmlns:w10="urn:schemas-microsoft-com:office:word" xmlns:w="http://schemas.openxmlformats.org/wordprocessingml/2006/main" xmlns:w14="http://schemas.microsoft.com/office/word/2010/wordml" xmlns:w15="http://schemas.microsoft.com/office/word/2012/wordml" xmlns:w16cex="http://schemas.microsoft.com/office/word/2018/wordml/cex" xmlns:w16cid="http://schemas.microsoft.com/office/word/2016/wordml/cid" xmlns:w16="http://schemas.microsoft.com/office/word/2018/wordml" xmlns:w16sdtdh="http://schemas.microsoft.com/office/word/2020/wordml/sdtdatahash" xmlns:w16se="http://schemas.microsoft.com/office/word/2015/wordml/symex" xmlns:wpg="http://schemas.microsoft.com/office/word/2010/wordprocessingGroup" xmlns:wpi="http://schemas.microsoft.com/office/word/2010/wordprocessingInk" xmlns:wne="http://schemas.microsoft.com/office/word/2006/wordml" xmlns:wps="http://schemas.microsoft.com/office/word/2010/wordprocessingShape" mc:Ignorable="w14 w15 w16se w16cid w16 w16cex w16sdtdh wp14">
   <w:abstractNum w:abstractNumId="0" w15:restartNumberingAfterBreak="0">
     <w:nsid w:val="FFFFFF1D"/>
     <w:multiLevelType w:val="multilevel"/>
@@ -10313,100 +10396,100 @@
       </w:pPr>
     </w:lvl>
   </w:abstractNum>
-  <w:num w:numId="1">
+  <w:num w:numId="1" w16cid:durableId="104930981">
     <w:abstractNumId w:val="11"/>
   </w:num>
-  <w:num w:numId="2">
+  <w:num w:numId="2" w16cid:durableId="832378838">
     <w:abstractNumId w:val="16"/>
   </w:num>
-  <w:num w:numId="3">
+  <w:num w:numId="3" w16cid:durableId="1370882523">
     <w:abstractNumId w:val="6"/>
   </w:num>
-  <w:num w:numId="4">
+  <w:num w:numId="4" w16cid:durableId="2144885732">
     <w:abstractNumId w:val="20"/>
   </w:num>
-  <w:num w:numId="5">
+  <w:num w:numId="5" w16cid:durableId="373190182">
     <w:abstractNumId w:val="0"/>
   </w:num>
-  <w:num w:numId="6">
+  <w:num w:numId="6" w16cid:durableId="80953532">
     <w:abstractNumId w:val="5"/>
   </w:num>
-  <w:num w:numId="7">
+  <w:num w:numId="7" w16cid:durableId="418529704">
     <w:abstractNumId w:val="25"/>
   </w:num>
-  <w:num w:numId="8">
+  <w:num w:numId="8" w16cid:durableId="364058341">
     <w:abstractNumId w:val="23"/>
   </w:num>
-  <w:num w:numId="9">
+  <w:num w:numId="9" w16cid:durableId="191499039">
     <w:abstractNumId w:val="3"/>
   </w:num>
-  <w:num w:numId="10">
+  <w:num w:numId="10" w16cid:durableId="533537384">
     <w:abstractNumId w:val="2"/>
   </w:num>
-  <w:num w:numId="11">
+  <w:num w:numId="11" w16cid:durableId="2016030390">
     <w:abstractNumId w:val="19"/>
   </w:num>
-  <w:num w:numId="12">
+  <w:num w:numId="12" w16cid:durableId="1857037998">
     <w:abstractNumId w:val="18"/>
   </w:num>
-  <w:num w:numId="13">
+  <w:num w:numId="13" w16cid:durableId="417486769">
     <w:abstractNumId w:val="13"/>
   </w:num>
-  <w:num w:numId="14">
+  <w:num w:numId="14" w16cid:durableId="193466497">
     <w:abstractNumId w:val="4"/>
   </w:num>
-  <w:num w:numId="15">
+  <w:num w:numId="15" w16cid:durableId="1451048766">
     <w:abstractNumId w:val="27"/>
   </w:num>
-  <w:num w:numId="16">
+  <w:num w:numId="16" w16cid:durableId="22675626">
     <w:abstractNumId w:val="22"/>
   </w:num>
-  <w:num w:numId="17">
+  <w:num w:numId="17" w16cid:durableId="1832015302">
     <w:abstractNumId w:val="21"/>
   </w:num>
-  <w:num w:numId="18">
+  <w:num w:numId="18" w16cid:durableId="73362732">
     <w:abstractNumId w:val="17"/>
   </w:num>
-  <w:num w:numId="19">
+  <w:num w:numId="19" w16cid:durableId="202330549">
     <w:abstractNumId w:val="24"/>
   </w:num>
-  <w:num w:numId="20">
+  <w:num w:numId="20" w16cid:durableId="418530398">
     <w:abstractNumId w:val="7"/>
   </w:num>
-  <w:num w:numId="21">
+  <w:num w:numId="21" w16cid:durableId="220605912">
     <w:abstractNumId w:val="8"/>
   </w:num>
-  <w:num w:numId="22">
+  <w:num w:numId="22" w16cid:durableId="882718045">
     <w:abstractNumId w:val="31"/>
   </w:num>
-  <w:num w:numId="23">
+  <w:num w:numId="23" w16cid:durableId="1711418636">
     <w:abstractNumId w:val="28"/>
   </w:num>
-  <w:num w:numId="24">
+  <w:num w:numId="24" w16cid:durableId="660038827">
     <w:abstractNumId w:val="10"/>
   </w:num>
-  <w:num w:numId="25">
+  <w:num w:numId="25" w16cid:durableId="1469736924">
     <w:abstractNumId w:val="12"/>
   </w:num>
-  <w:num w:numId="26">
+  <w:num w:numId="26" w16cid:durableId="224990414">
     <w:abstractNumId w:val="1"/>
   </w:num>
-  <w:num w:numId="27">
+  <w:num w:numId="27" w16cid:durableId="1750494862">
     <w:abstractNumId w:val="9"/>
   </w:num>
-  <w:num w:numId="28">
+  <w:num w:numId="28" w16cid:durableId="1636791119">
     <w:abstractNumId w:val="26"/>
   </w:num>
-  <w:num w:numId="29">
+  <w:num w:numId="29" w16cid:durableId="505704419">
     <w:abstractNumId w:val="14"/>
   </w:num>
-  <w:num w:numId="30">
+  <w:num w:numId="30" w16cid:durableId="888495703">
     <w:abstractNumId w:val="30"/>
   </w:num>
-  <w:num w:numId="31">
+  <w:num w:numId="31" w16cid:durableId="1399091205">
     <w:abstractNumId w:val="15"/>
   </w:num>
-  <w:num w:numId="32">
+  <w:num w:numId="32" w16cid:durableId="1501431257">
     <w:abstractNumId w:val="29"/>
   </w:num>
   <w:numIdMacAtCleanup w:val="4"/>

</xml_diff>

<commit_message>
update revisi 3 hasil zoom meeting
</commit_message>
<xml_diff>
--- a/storage/template_surat/BAGLITPERS.docx
+++ b/storage/template_surat/BAGLITPERS.docx
@@ -1,6 +1,6 @@
 
 <file path=word/document.xml><?xml version="1.0" encoding="utf-8"?>
-<w:document xmlns:wpc="http://schemas.microsoft.com/office/word/2010/wordprocessingCanvas" xmlns:cx="http://schemas.microsoft.com/office/drawing/2014/chartex" xmlns:cx1="http://schemas.microsoft.com/office/drawing/2015/9/8/chartex" xmlns:cx2="http://schemas.microsoft.com/office/drawing/2015/10/21/chartex" xmlns:cx3="http://schemas.microsoft.com/office/drawing/2016/5/9/chartex" xmlns:cx4="http://schemas.microsoft.com/office/drawing/2016/5/10/chartex" xmlns:cx5="http://schemas.microsoft.com/office/drawing/2016/5/11/chartex" xmlns:cx6="http://schemas.microsoft.com/office/drawing/2016/5/12/chartex" xmlns:cx7="http://schemas.microsoft.com/office/drawing/2016/5/13/chartex" xmlns:cx8="http://schemas.microsoft.com/office/drawing/2016/5/14/chartex" xmlns:mc="http://schemas.openxmlformats.org/markup-compatibility/2006" xmlns:aink="http://schemas.microsoft.com/office/drawing/2016/ink" xmlns:am3d="http://schemas.microsoft.com/office/drawing/2017/model3d" xmlns:o="urn:schemas-microsoft-com:office:office" xmlns:oel="http://schemas.microsoft.com/office/2019/extlst" xmlns:r="http://schemas.openxmlformats.org/officeDocument/2006/relationships" xmlns:m="http://schemas.openxmlformats.org/officeDocument/2006/math" xmlns:v="urn:schemas-microsoft-com:vml" xmlns:wp14="http://schemas.microsoft.com/office/word/2010/wordprocessingDrawing" xmlns:wp="http://schemas.openxmlformats.org/drawingml/2006/wordprocessingDrawing" xmlns:w10="urn:schemas-microsoft-com:office:word" xmlns:w="http://schemas.openxmlformats.org/wordprocessingml/2006/main" xmlns:w14="http://schemas.microsoft.com/office/word/2010/wordml" xmlns:w15="http://schemas.microsoft.com/office/word/2012/wordml" xmlns:w16cex="http://schemas.microsoft.com/office/word/2018/wordml/cex" xmlns:w16cid="http://schemas.microsoft.com/office/word/2016/wordml/cid" xmlns:w16="http://schemas.microsoft.com/office/word/2018/wordml" xmlns:w16sdtdh="http://schemas.microsoft.com/office/word/2020/wordml/sdtdatahash" xmlns:w16se="http://schemas.microsoft.com/office/word/2015/wordml/symex" xmlns:wpg="http://schemas.microsoft.com/office/word/2010/wordprocessingGroup" xmlns:wpi="http://schemas.microsoft.com/office/word/2010/wordprocessingInk" xmlns:wne="http://schemas.microsoft.com/office/word/2006/wordml" xmlns:wps="http://schemas.microsoft.com/office/word/2010/wordprocessingShape" mc:Ignorable="w14 w15 w16se w16cid w16 w16cex w16sdtdh wp14">
+<w:document xmlns:wpc="http://schemas.microsoft.com/office/word/2010/wordprocessingCanvas" xmlns:cx="http://schemas.microsoft.com/office/drawing/2014/chartex" xmlns:cx1="http://schemas.microsoft.com/office/drawing/2015/9/8/chartex" xmlns:cx2="http://schemas.microsoft.com/office/drawing/2015/10/21/chartex" xmlns:cx3="http://schemas.microsoft.com/office/drawing/2016/5/9/chartex" xmlns:cx4="http://schemas.microsoft.com/office/drawing/2016/5/10/chartex" xmlns:cx5="http://schemas.microsoft.com/office/drawing/2016/5/11/chartex" xmlns:cx6="http://schemas.microsoft.com/office/drawing/2016/5/12/chartex" xmlns:cx7="http://schemas.microsoft.com/office/drawing/2016/5/13/chartex" xmlns:cx8="http://schemas.microsoft.com/office/drawing/2016/5/14/chartex" xmlns:mc="http://schemas.openxmlformats.org/markup-compatibility/2006" xmlns:aink="http://schemas.microsoft.com/office/drawing/2016/ink" xmlns:am3d="http://schemas.microsoft.com/office/drawing/2017/model3d" xmlns:o="urn:schemas-microsoft-com:office:office" xmlns:oel="http://schemas.microsoft.com/office/2019/extlst" xmlns:r="http://schemas.openxmlformats.org/officeDocument/2006/relationships" xmlns:m="http://schemas.openxmlformats.org/officeDocument/2006/math" xmlns:v="urn:schemas-microsoft-com:vml" xmlns:wp14="http://schemas.microsoft.com/office/word/2010/wordprocessingDrawing" xmlns:wp="http://schemas.openxmlformats.org/drawingml/2006/wordprocessingDrawing" xmlns:w10="urn:schemas-microsoft-com:office:word" xmlns:w="http://schemas.openxmlformats.org/wordprocessingml/2006/main" xmlns:w14="http://schemas.microsoft.com/office/word/2010/wordml" xmlns:w15="http://schemas.microsoft.com/office/word/2012/wordml" xmlns:w16cex="http://schemas.microsoft.com/office/word/2018/wordml/cex" xmlns:w16cid="http://schemas.microsoft.com/office/word/2016/wordml/cid" xmlns:w16="http://schemas.microsoft.com/office/word/2018/wordml" xmlns:w16du="http://schemas.microsoft.com/office/word/2023/wordml/word16du" xmlns:w16sdtdh="http://schemas.microsoft.com/office/word/2020/wordml/sdtdatahash" xmlns:w16se="http://schemas.microsoft.com/office/word/2015/wordml/symex" xmlns:wpg="http://schemas.microsoft.com/office/word/2010/wordprocessingGroup" xmlns:wpi="http://schemas.microsoft.com/office/word/2010/wordprocessingInk" xmlns:wne="http://schemas.microsoft.com/office/word/2006/wordml" xmlns:wps="http://schemas.microsoft.com/office/word/2010/wordprocessingShape" mc:Ignorable="w14 w15 w16se w16cid w16 w16cex w16sdtdh wp14">
   <w:body>
     <w:p>
       <w:pPr>
@@ -743,7 +743,6 @@
       <w:r>
         <w:rPr>
           <w:rFonts w:ascii="Arial Narrow" w:hAnsi="Arial Narrow" w:cs="Tahoma"/>
-          <w:color w:val="FF0000"/>
           <w:lang w:val="en-US"/>
         </w:rPr>
         <w:t>melanggar</w:t>
@@ -752,7 +751,6 @@
       <w:r>
         <w:rPr>
           <w:rFonts w:ascii="Arial Narrow" w:hAnsi="Arial Narrow" w:cs="Tahoma"/>
-          <w:color w:val="FF0000"/>
           <w:lang w:val="en-US"/>
         </w:rPr>
         <w:t xml:space="preserve"> </w:t>
@@ -767,7 +765,6 @@
         <w:ind w:left="2912"/>
         <w:rPr>
           <w:rFonts w:ascii="Arial Narrow" w:hAnsi="Arial Narrow" w:cs="Tahoma"/>
-          <w:color w:val="FF0000"/>
           <w:lang w:val="en-US"/>
         </w:rPr>
       </w:pPr>
@@ -783,7 +780,6 @@
       <w:r>
         <w:rPr>
           <w:rFonts w:ascii="Arial Narrow" w:hAnsi="Arial Narrow" w:cs="Tahoma"/>
-          <w:color w:val="FF0000"/>
           <w:lang w:val="en-US"/>
         </w:rPr>
         <w:t>Perpol</w:t>
@@ -792,93 +788,73 @@
       <w:r>
         <w:rPr>
           <w:rFonts w:ascii="Arial Narrow" w:hAnsi="Arial Narrow" w:cs="Tahoma"/>
-          <w:color w:val="FF0000"/>
           <w:lang w:val="en-US"/>
         </w:rPr>
         <w:t xml:space="preserve"> </w:t>
       </w:r>
-      <w:proofErr w:type="spellStart"/>
-      <w:r>
-        <w:rPr>
-          <w:rFonts w:ascii="Arial Narrow" w:hAnsi="Arial Narrow" w:cs="Tahoma"/>
-          <w:color w:val="FF0000"/>
+      <w:r>
+        <w:rPr>
+          <w:rFonts w:ascii="Arial Narrow" w:hAnsi="Arial Narrow" w:cs="Tahoma"/>
           <w:lang w:val="en-US"/>
         </w:rPr>
-        <w:t>Nomor</w:t>
-      </w:r>
-      <w:proofErr w:type="spellEnd"/>
-      <w:r>
-        <w:rPr>
-          <w:rFonts w:ascii="Arial Narrow" w:hAnsi="Arial Narrow" w:cs="Tahoma"/>
-          <w:color w:val="FF0000"/>
+        <w:t xml:space="preserve">Nomor </w:t>
+      </w:r>
+      <w:r>
+        <w:rPr>
+          <w:rFonts w:ascii="Arial Narrow" w:hAnsi="Arial Narrow" w:cs="Tahoma"/>
           <w:lang w:val="en-US"/>
         </w:rPr>
+        <w:t>7</w:t>
+      </w:r>
+      <w:r>
+        <w:rPr>
+          <w:rFonts w:ascii="Arial Narrow" w:hAnsi="Arial Narrow" w:cs="Tahoma"/>
+          <w:lang w:val="en-US"/>
+        </w:rPr>
         <w:t xml:space="preserve"> </w:t>
       </w:r>
-      <w:r>
-        <w:rPr>
-          <w:rFonts w:ascii="Arial Narrow" w:hAnsi="Arial Narrow" w:cs="Tahoma"/>
-          <w:color w:val="FF0000"/>
+      <w:proofErr w:type="spellStart"/>
+      <w:r>
+        <w:rPr>
+          <w:rFonts w:ascii="Arial Narrow" w:hAnsi="Arial Narrow" w:cs="Tahoma"/>
           <w:lang w:val="en-US"/>
         </w:rPr>
-        <w:t>7</w:t>
-      </w:r>
-      <w:r>
-        <w:rPr>
-          <w:rFonts w:ascii="Arial Narrow" w:hAnsi="Arial Narrow" w:cs="Tahoma"/>
-          <w:color w:val="FF0000"/>
+        <w:t>Tahun</w:t>
+      </w:r>
+      <w:proofErr w:type="spellEnd"/>
+      <w:r>
+        <w:rPr>
+          <w:rFonts w:ascii="Arial Narrow" w:hAnsi="Arial Narrow" w:cs="Tahoma"/>
           <w:lang w:val="en-US"/>
         </w:rPr>
-        <w:t xml:space="preserve"> </w:t>
-      </w:r>
-      <w:proofErr w:type="spellStart"/>
-      <w:r>
-        <w:rPr>
-          <w:rFonts w:ascii="Arial Narrow" w:hAnsi="Arial Narrow" w:cs="Tahoma"/>
-          <w:color w:val="FF0000"/>
+        <w:t xml:space="preserve"> 202</w:t>
+      </w:r>
+      <w:r>
+        <w:rPr>
+          <w:rFonts w:ascii="Arial Narrow" w:hAnsi="Arial Narrow" w:cs="Tahoma"/>
           <w:lang w:val="en-US"/>
         </w:rPr>
-        <w:t>Tahun</w:t>
-      </w:r>
-      <w:proofErr w:type="spellEnd"/>
-      <w:r>
-        <w:rPr>
-          <w:rFonts w:ascii="Arial Narrow" w:hAnsi="Arial Narrow" w:cs="Tahoma"/>
-          <w:color w:val="FF0000"/>
+        <w:t>2</w:t>
+      </w:r>
+      <w:r>
+        <w:rPr>
+          <w:rFonts w:ascii="Arial Narrow" w:hAnsi="Arial Narrow" w:cs="Tahoma"/>
           <w:lang w:val="en-US"/>
         </w:rPr>
-        <w:t xml:space="preserve"> 202</w:t>
-      </w:r>
-      <w:r>
-        <w:rPr>
-          <w:rFonts w:ascii="Arial Narrow" w:hAnsi="Arial Narrow" w:cs="Tahoma"/>
-          <w:color w:val="FF0000"/>
+        <w:t xml:space="preserve">, </w:t>
+      </w:r>
+      <w:proofErr w:type="spellStart"/>
+      <w:r>
+        <w:rPr>
+          <w:rFonts w:ascii="Arial Narrow" w:hAnsi="Arial Narrow" w:cs="Tahoma"/>
           <w:lang w:val="en-US"/>
         </w:rPr>
-        <w:t>2</w:t>
-      </w:r>
-      <w:r>
-        <w:rPr>
-          <w:rFonts w:ascii="Arial Narrow" w:hAnsi="Arial Narrow" w:cs="Tahoma"/>
-          <w:color w:val="FF0000"/>
-          <w:lang w:val="en-US"/>
-        </w:rPr>
-        <w:t xml:space="preserve">, </w:t>
-      </w:r>
-      <w:proofErr w:type="spellStart"/>
-      <w:r>
-        <w:rPr>
-          <w:rFonts w:ascii="Arial Narrow" w:hAnsi="Arial Narrow" w:cs="Tahoma"/>
-          <w:color w:val="FF0000"/>
-          <w:lang w:val="en-US"/>
-        </w:rPr>
         <w:t>tentang</w:t>
       </w:r>
       <w:proofErr w:type="spellEnd"/>
       <w:r>
         <w:rPr>
           <w:rFonts w:ascii="Arial Narrow" w:hAnsi="Arial Narrow" w:cs="Tahoma"/>
-          <w:color w:val="FF0000"/>
           <w:lang w:val="en-US"/>
         </w:rPr>
         <w:t xml:space="preserve"> </w:t>
@@ -893,14 +869,12 @@
         <w:ind w:left="2912"/>
         <w:rPr>
           <w:rFonts w:ascii="Arial Narrow" w:hAnsi="Arial Narrow" w:cs="Tahoma"/>
-          <w:color w:val="FF0000"/>
           <w:lang w:val="en-US"/>
         </w:rPr>
       </w:pPr>
       <w:r>
         <w:rPr>
           <w:rFonts w:ascii="Arial Narrow" w:hAnsi="Arial Narrow" w:cs="Tahoma"/>
-          <w:color w:val="FF0000"/>
           <w:lang w:val="en-US"/>
         </w:rPr>
         <w:t xml:space="preserve">               </w:t>
@@ -908,7 +882,6 @@
       <w:r>
         <w:rPr>
           <w:rFonts w:ascii="Arial Narrow" w:hAnsi="Arial Narrow" w:cs="Tahoma"/>
-          <w:color w:val="FF0000"/>
           <w:lang w:val="en-US"/>
         </w:rPr>
         <w:t xml:space="preserve">Kode </w:t>
@@ -917,7 +890,6 @@
       <w:r>
         <w:rPr>
           <w:rFonts w:ascii="Arial Narrow" w:hAnsi="Arial Narrow" w:cs="Tahoma"/>
-          <w:color w:val="FF0000"/>
           <w:lang w:val="en-US"/>
         </w:rPr>
         <w:t>Etik</w:t>
@@ -926,7 +898,6 @@
       <w:r>
         <w:rPr>
           <w:rFonts w:ascii="Arial Narrow" w:hAnsi="Arial Narrow" w:cs="Tahoma"/>
-          <w:color w:val="FF0000"/>
           <w:lang w:val="en-US"/>
         </w:rPr>
         <w:t xml:space="preserve"> </w:t>
@@ -935,7 +906,6 @@
       <w:r>
         <w:rPr>
           <w:rFonts w:ascii="Arial Narrow" w:hAnsi="Arial Narrow" w:cs="Tahoma"/>
-          <w:color w:val="FF0000"/>
           <w:lang w:val="en-US"/>
         </w:rPr>
         <w:t>Profesi</w:t>
@@ -944,7 +914,6 @@
       <w:r>
         <w:rPr>
           <w:rFonts w:ascii="Arial Narrow" w:hAnsi="Arial Narrow" w:cs="Tahoma"/>
-          <w:color w:val="FF0000"/>
           <w:lang w:val="en-US"/>
         </w:rPr>
         <w:t xml:space="preserve"> dan </w:t>
@@ -953,7 +922,6 @@
       <w:r>
         <w:rPr>
           <w:rFonts w:ascii="Arial Narrow" w:hAnsi="Arial Narrow" w:cs="Tahoma"/>
-          <w:color w:val="FF0000"/>
           <w:lang w:val="en-US"/>
         </w:rPr>
         <w:t>Komisi</w:t>
@@ -962,7 +930,6 @@
       <w:r>
         <w:rPr>
           <w:rFonts w:ascii="Arial Narrow" w:hAnsi="Arial Narrow" w:cs="Tahoma"/>
-          <w:color w:val="FF0000"/>
           <w:lang w:val="en-US"/>
         </w:rPr>
         <w:t xml:space="preserve"> Kode </w:t>
@@ -971,7 +938,6 @@
       <w:r>
         <w:rPr>
           <w:rFonts w:ascii="Arial Narrow" w:hAnsi="Arial Narrow" w:cs="Tahoma"/>
-          <w:color w:val="FF0000"/>
           <w:lang w:val="en-US"/>
         </w:rPr>
         <w:t>Etik</w:t>
@@ -980,7 +946,6 @@
       <w:r>
         <w:rPr>
           <w:rFonts w:ascii="Arial Narrow" w:hAnsi="Arial Narrow" w:cs="Tahoma"/>
-          <w:color w:val="FF0000"/>
           <w:lang w:val="en-US"/>
         </w:rPr>
         <w:t xml:space="preserve"> </w:t>
@@ -995,14 +960,12 @@
         <w:ind w:left="2912"/>
         <w:rPr>
           <w:rFonts w:ascii="Arial Narrow" w:hAnsi="Arial Narrow" w:cs="Tahoma"/>
-          <w:color w:val="FF0000"/>
           <w:lang w:val="en-US"/>
         </w:rPr>
       </w:pPr>
       <w:r>
         <w:rPr>
           <w:rFonts w:ascii="Arial Narrow" w:hAnsi="Arial Narrow" w:cs="Tahoma"/>
-          <w:color w:val="FF0000"/>
           <w:lang w:val="en-US"/>
         </w:rPr>
         <w:tab/>
@@ -1012,7 +975,6 @@
       <w:r>
         <w:rPr>
           <w:rFonts w:ascii="Arial Narrow" w:hAnsi="Arial Narrow" w:cs="Tahoma"/>
-          <w:color w:val="FF0000"/>
           <w:lang w:val="en-US"/>
         </w:rPr>
         <w:t>Polri</w:t>
@@ -1021,7 +983,6 @@
       <w:r>
         <w:rPr>
           <w:rFonts w:ascii="Arial Narrow" w:hAnsi="Arial Narrow" w:cs="Tahoma"/>
-          <w:color w:val="FF0000"/>
           <w:lang w:val="id-ID"/>
         </w:rPr>
         <w:t>)</w:t>
@@ -1029,7 +990,6 @@
       <w:r>
         <w:rPr>
           <w:rFonts w:ascii="Arial Narrow" w:hAnsi="Arial Narrow" w:cs="Tahoma"/>
-          <w:color w:val="FF0000"/>
           <w:lang w:val="en-US"/>
         </w:rPr>
         <w:t>.</w:t>
@@ -1332,27 +1292,7 @@
           <w:sz w:val="24"/>
           <w:szCs w:val="24"/>
         </w:rPr>
-        <w:t xml:space="preserve"> </w:t>
-      </w:r>
-      <w:proofErr w:type="spellStart"/>
-      <w:r>
-        <w:rPr>
-          <w:rStyle w:val="FontStyle11"/>
-          <w:rFonts w:ascii="Arial Narrow" w:hAnsi="Arial Narrow" w:cs="Tahoma"/>
-          <w:sz w:val="24"/>
-          <w:szCs w:val="24"/>
-        </w:rPr>
-        <w:t>Nomor</w:t>
-      </w:r>
-      <w:proofErr w:type="spellEnd"/>
-      <w:r>
-        <w:rPr>
-          <w:rStyle w:val="FontStyle11"/>
-          <w:rFonts w:ascii="Arial Narrow" w:hAnsi="Arial Narrow" w:cs="Tahoma"/>
-          <w:sz w:val="24"/>
-          <w:szCs w:val="24"/>
-        </w:rPr>
-        <w:t xml:space="preserve"> 2 </w:t>
+        <w:t xml:space="preserve"> Nomor 2 </w:t>
       </w:r>
       <w:proofErr w:type="spellStart"/>
       <w:r>
@@ -1533,27 +1473,7 @@
           <w:sz w:val="24"/>
           <w:szCs w:val="24"/>
         </w:rPr>
-        <w:t xml:space="preserve"> Indonesia </w:t>
-      </w:r>
-      <w:proofErr w:type="spellStart"/>
-      <w:r>
-        <w:rPr>
-          <w:rStyle w:val="FontStyle11"/>
-          <w:rFonts w:ascii="Arial Narrow" w:hAnsi="Arial Narrow" w:cs="Tahoma"/>
-          <w:sz w:val="24"/>
-          <w:szCs w:val="24"/>
-        </w:rPr>
-        <w:t>Nomor</w:t>
-      </w:r>
-      <w:proofErr w:type="spellEnd"/>
-      <w:r>
-        <w:rPr>
-          <w:rStyle w:val="FontStyle11"/>
-          <w:rFonts w:ascii="Arial Narrow" w:hAnsi="Arial Narrow" w:cs="Tahoma"/>
-          <w:sz w:val="24"/>
-          <w:szCs w:val="24"/>
-        </w:rPr>
-        <w:t xml:space="preserve"> </w:t>
+        <w:t xml:space="preserve"> Indonesia Nomor </w:t>
       </w:r>
       <w:r>
         <w:rPr>
@@ -1896,27 +1816,7 @@
           <w:sz w:val="24"/>
           <w:szCs w:val="24"/>
         </w:rPr>
-        <w:t xml:space="preserve"> Indonesia </w:t>
-      </w:r>
-      <w:proofErr w:type="spellStart"/>
-      <w:r>
-        <w:rPr>
-          <w:rStyle w:val="FontStyle11"/>
-          <w:rFonts w:ascii="Arial Narrow" w:hAnsi="Arial Narrow" w:cs="Tahoma"/>
-          <w:sz w:val="24"/>
-          <w:szCs w:val="24"/>
-        </w:rPr>
-        <w:t>Nomor</w:t>
-      </w:r>
-      <w:proofErr w:type="spellEnd"/>
-      <w:r>
-        <w:rPr>
-          <w:rStyle w:val="FontStyle11"/>
-          <w:rFonts w:ascii="Arial Narrow" w:hAnsi="Arial Narrow" w:cs="Tahoma"/>
-          <w:sz w:val="24"/>
-          <w:szCs w:val="24"/>
-        </w:rPr>
-        <w:t xml:space="preserve"> 13 </w:t>
+        <w:t xml:space="preserve"> Indonesia Nomor 13 </w:t>
       </w:r>
       <w:proofErr w:type="spellStart"/>
       <w:r>
@@ -2184,25 +2084,14 @@
         </w:rPr>
         <w:t xml:space="preserve"> </w:t>
       </w:r>
-      <w:proofErr w:type="spellStart"/>
-      <w:r>
-        <w:rPr>
-          <w:rStyle w:val="FontStyle11"/>
-          <w:rFonts w:ascii="Arial Narrow" w:hAnsi="Arial Narrow" w:cs="Tahoma"/>
-          <w:sz w:val="24"/>
-          <w:szCs w:val="24"/>
-        </w:rPr>
-        <w:t>Nomor</w:t>
-      </w:r>
-      <w:proofErr w:type="spellEnd"/>
-      <w:r>
-        <w:rPr>
-          <w:rStyle w:val="FontStyle11"/>
-          <w:rFonts w:ascii="Arial Narrow" w:hAnsi="Arial Narrow" w:cs="Tahoma"/>
-          <w:sz w:val="24"/>
-          <w:szCs w:val="24"/>
-        </w:rPr>
-        <w:t xml:space="preserve"> 1 </w:t>
+      <w:r>
+        <w:rPr>
+          <w:rStyle w:val="FontStyle11"/>
+          <w:rFonts w:ascii="Arial Narrow" w:hAnsi="Arial Narrow" w:cs="Tahoma"/>
+          <w:sz w:val="24"/>
+          <w:szCs w:val="24"/>
+        </w:rPr>
+        <w:t xml:space="preserve">Nomor 1 </w:t>
       </w:r>
       <w:proofErr w:type="spellStart"/>
       <w:r>
@@ -2320,47 +2209,7 @@
           <w:sz w:val="24"/>
           <w:szCs w:val="24"/>
         </w:rPr>
-        <w:t xml:space="preserve"> </w:t>
-      </w:r>
-      <w:proofErr w:type="spellStart"/>
-      <w:r>
-        <w:rPr>
-          <w:rStyle w:val="FontStyle11"/>
-          <w:rFonts w:ascii="Arial Narrow" w:hAnsi="Arial Narrow" w:cs="Tahoma"/>
-          <w:sz w:val="24"/>
-          <w:szCs w:val="24"/>
-        </w:rPr>
-        <w:t>gelar</w:t>
-      </w:r>
-      <w:proofErr w:type="spellEnd"/>
-      <w:r>
-        <w:rPr>
-          <w:rStyle w:val="FontStyle11"/>
-          <w:rFonts w:ascii="Arial Narrow" w:hAnsi="Arial Narrow" w:cs="Tahoma"/>
-          <w:sz w:val="24"/>
-          <w:szCs w:val="24"/>
-        </w:rPr>
-        <w:t xml:space="preserve"> </w:t>
-      </w:r>
-      <w:proofErr w:type="spellStart"/>
-      <w:r>
-        <w:rPr>
-          <w:rStyle w:val="FontStyle11"/>
-          <w:rFonts w:ascii="Arial Narrow" w:hAnsi="Arial Narrow" w:cs="Tahoma"/>
-          <w:sz w:val="24"/>
-          <w:szCs w:val="24"/>
-        </w:rPr>
-        <w:t>perkara</w:t>
-      </w:r>
-      <w:proofErr w:type="spellEnd"/>
-      <w:r>
-        <w:rPr>
-          <w:rStyle w:val="FontStyle11"/>
-          <w:rFonts w:ascii="Arial Narrow" w:hAnsi="Arial Narrow" w:cs="Tahoma"/>
-          <w:sz w:val="24"/>
-          <w:szCs w:val="24"/>
-        </w:rPr>
-        <w:t xml:space="preserve"> </w:t>
+        <w:t xml:space="preserve"> gelar perkara </w:t>
       </w:r>
       <w:proofErr w:type="spellStart"/>
       <w:r>
@@ -2400,27 +2249,7 @@
           <w:sz w:val="24"/>
           <w:szCs w:val="24"/>
         </w:rPr>
-        <w:t xml:space="preserve"> </w:t>
-      </w:r>
-      <w:proofErr w:type="spellStart"/>
-      <w:r>
-        <w:rPr>
-          <w:rStyle w:val="FontStyle11"/>
-          <w:rFonts w:ascii="Arial Narrow" w:hAnsi="Arial Narrow" w:cs="Tahoma"/>
-          <w:sz w:val="24"/>
-          <w:szCs w:val="24"/>
-        </w:rPr>
-        <w:t>setelah</w:t>
-      </w:r>
-      <w:proofErr w:type="spellEnd"/>
-      <w:r>
-        <w:rPr>
-          <w:rStyle w:val="FontStyle11"/>
-          <w:rFonts w:ascii="Arial Narrow" w:hAnsi="Arial Narrow" w:cs="Tahoma"/>
-          <w:sz w:val="24"/>
-          <w:szCs w:val="24"/>
-        </w:rPr>
-        <w:t xml:space="preserve"> </w:t>
+        <w:t xml:space="preserve"> setelah </w:t>
       </w:r>
       <w:proofErr w:type="spellStart"/>
       <w:r>
@@ -2590,25 +2419,14 @@
         </w:rPr>
         <w:t xml:space="preserve"> </w:t>
       </w:r>
-      <w:proofErr w:type="spellStart"/>
-      <w:r>
-        <w:rPr>
-          <w:rStyle w:val="FontStyle11"/>
-          <w:rFonts w:ascii="Arial Narrow" w:hAnsi="Arial Narrow"/>
-          <w:sz w:val="24"/>
-          <w:szCs w:val="24"/>
-        </w:rPr>
-        <w:t>Nomor</w:t>
-      </w:r>
-      <w:proofErr w:type="spellEnd"/>
-      <w:r>
-        <w:rPr>
-          <w:rStyle w:val="FontStyle11"/>
-          <w:rFonts w:ascii="Arial Narrow" w:hAnsi="Arial Narrow"/>
-          <w:sz w:val="24"/>
-          <w:szCs w:val="24"/>
-        </w:rPr>
-        <w:t>:</w:t>
+      <w:r>
+        <w:rPr>
+          <w:rStyle w:val="FontStyle11"/>
+          <w:rFonts w:ascii="Arial Narrow" w:hAnsi="Arial Narrow"/>
+          <w:sz w:val="24"/>
+          <w:szCs w:val="24"/>
+        </w:rPr>
+        <w:t>Nomor:</w:t>
       </w:r>
       <w:r>
         <w:rPr>
@@ -2741,45 +2559,14 @@
         </w:rPr>
         <w:t xml:space="preserve"> </w:t>
       </w:r>
-      <w:proofErr w:type="spellStart"/>
-      <w:r>
-        <w:rPr>
-          <w:rStyle w:val="FontStyle11"/>
-          <w:rFonts w:ascii="Arial Narrow" w:hAnsi="Arial Narrow"/>
-          <w:sz w:val="24"/>
-          <w:szCs w:val="24"/>
-        </w:rPr>
-        <w:t>hasil</w:t>
-      </w:r>
-      <w:proofErr w:type="spellEnd"/>
-      <w:r>
-        <w:rPr>
-          <w:rStyle w:val="FontStyle11"/>
-          <w:rFonts w:ascii="Arial Narrow" w:hAnsi="Arial Narrow"/>
-          <w:sz w:val="24"/>
-          <w:szCs w:val="24"/>
-        </w:rPr>
-        <w:t xml:space="preserve"> </w:t>
-      </w:r>
-      <w:proofErr w:type="spellStart"/>
-      <w:r>
-        <w:rPr>
-          <w:rStyle w:val="FontStyle11"/>
-          <w:rFonts w:ascii="Arial Narrow" w:hAnsi="Arial Narrow"/>
-          <w:sz w:val="24"/>
-          <w:szCs w:val="24"/>
-        </w:rPr>
-        <w:t>gelar</w:t>
-      </w:r>
-      <w:proofErr w:type="spellEnd"/>
-      <w:r>
-        <w:rPr>
-          <w:rStyle w:val="FontStyle11"/>
-          <w:rFonts w:ascii="Arial Narrow" w:hAnsi="Arial Narrow"/>
-          <w:sz w:val="24"/>
-          <w:szCs w:val="24"/>
-        </w:rPr>
-        <w:t xml:space="preserve"> </w:t>
+      <w:r>
+        <w:rPr>
+          <w:rStyle w:val="FontStyle11"/>
+          <w:rFonts w:ascii="Arial Narrow" w:hAnsi="Arial Narrow"/>
+          <w:sz w:val="24"/>
+          <w:szCs w:val="24"/>
+        </w:rPr>
+        <w:t xml:space="preserve">hasil gelar </w:t>
       </w:r>
       <w:proofErr w:type="spellStart"/>
       <w:r>
@@ -2940,6 +2727,26 @@
           <w:sz w:val="24"/>
           <w:szCs w:val="24"/>
         </w:rPr>
+        <w:t xml:space="preserve"> dengan </w:t>
+      </w:r>
+      <w:proofErr w:type="spellStart"/>
+      <w:r>
+        <w:rPr>
+          <w:rStyle w:val="FontStyle11"/>
+          <w:rFonts w:ascii="Arial Narrow" w:hAnsi="Arial Narrow" w:cs="Tahoma"/>
+          <w:sz w:val="24"/>
+          <w:szCs w:val="24"/>
+        </w:rPr>
+        <w:t>rujukan</w:t>
+      </w:r>
+      <w:proofErr w:type="spellEnd"/>
+      <w:r>
+        <w:rPr>
+          <w:rStyle w:val="FontStyle11"/>
+          <w:rFonts w:ascii="Arial Narrow" w:hAnsi="Arial Narrow" w:cs="Tahoma"/>
+          <w:sz w:val="24"/>
+          <w:szCs w:val="24"/>
+        </w:rPr>
         <w:t xml:space="preserve"> </w:t>
       </w:r>
       <w:proofErr w:type="spellStart"/>
@@ -2950,7 +2757,27 @@
           <w:sz w:val="24"/>
           <w:szCs w:val="24"/>
         </w:rPr>
-        <w:t>dengan</w:t>
+        <w:t>diatas</w:t>
+      </w:r>
+      <w:proofErr w:type="spellEnd"/>
+      <w:r>
+        <w:rPr>
+          <w:rStyle w:val="FontStyle11"/>
+          <w:rFonts w:ascii="Arial Narrow" w:hAnsi="Arial Narrow" w:cs="Tahoma"/>
+          <w:sz w:val="24"/>
+          <w:szCs w:val="24"/>
+        </w:rPr>
+        <w:t xml:space="preserve">, </w:t>
+      </w:r>
+      <w:proofErr w:type="spellStart"/>
+      <w:r>
+        <w:rPr>
+          <w:rStyle w:val="FontStyle11"/>
+          <w:rFonts w:ascii="Arial Narrow" w:hAnsi="Arial Narrow" w:cs="Tahoma"/>
+          <w:sz w:val="24"/>
+          <w:szCs w:val="24"/>
+        </w:rPr>
+        <w:t>dinformasikan</w:t>
       </w:r>
       <w:proofErr w:type="spellEnd"/>
       <w:r>
@@ -2970,7 +2797,87 @@
           <w:sz w:val="24"/>
           <w:szCs w:val="24"/>
         </w:rPr>
-        <w:t>rujukan</w:t>
+        <w:t>kepada</w:t>
+      </w:r>
+      <w:proofErr w:type="spellEnd"/>
+      <w:r>
+        <w:rPr>
+          <w:rStyle w:val="FontStyle11"/>
+          <w:rFonts w:ascii="Arial Narrow" w:hAnsi="Arial Narrow" w:cs="Tahoma"/>
+          <w:sz w:val="24"/>
+          <w:szCs w:val="24"/>
+        </w:rPr>
+        <w:t xml:space="preserve"> Ka. hasil </w:t>
+      </w:r>
+      <w:proofErr w:type="spellStart"/>
+      <w:r>
+        <w:rPr>
+          <w:rStyle w:val="FontStyle11"/>
+          <w:rFonts w:ascii="Arial Narrow" w:hAnsi="Arial Narrow" w:cs="Tahoma"/>
+          <w:sz w:val="24"/>
+          <w:szCs w:val="24"/>
+        </w:rPr>
+        <w:t>dari</w:t>
+      </w:r>
+      <w:proofErr w:type="spellEnd"/>
+      <w:r>
+        <w:rPr>
+          <w:rStyle w:val="FontStyle11"/>
+          <w:rFonts w:ascii="Arial Narrow" w:hAnsi="Arial Narrow" w:cs="Tahoma"/>
+          <w:sz w:val="24"/>
+          <w:szCs w:val="24"/>
+        </w:rPr>
+        <w:t xml:space="preserve"> gelar </w:t>
+      </w:r>
+      <w:proofErr w:type="spellStart"/>
+      <w:r>
+        <w:rPr>
+          <w:rStyle w:val="FontStyle11"/>
+          <w:rFonts w:ascii="Arial Narrow" w:hAnsi="Arial Narrow" w:cs="Tahoma"/>
+          <w:sz w:val="24"/>
+          <w:szCs w:val="24"/>
+        </w:rPr>
+        <w:t>penyelidikan</w:t>
+      </w:r>
+      <w:proofErr w:type="spellEnd"/>
+      <w:r>
+        <w:rPr>
+          <w:rStyle w:val="FontStyle11"/>
+          <w:rFonts w:ascii="Arial Narrow" w:hAnsi="Arial Narrow" w:cs="Tahoma"/>
+          <w:sz w:val="24"/>
+          <w:szCs w:val="24"/>
+        </w:rPr>
+        <w:t xml:space="preserve"> yang </w:t>
+      </w:r>
+      <w:proofErr w:type="spellStart"/>
+      <w:r>
+        <w:rPr>
+          <w:rStyle w:val="FontStyle11"/>
+          <w:rFonts w:ascii="Arial Narrow" w:hAnsi="Arial Narrow" w:cs="Tahoma"/>
+          <w:sz w:val="24"/>
+          <w:szCs w:val="24"/>
+        </w:rPr>
+        <w:t>dilaksanakan</w:t>
+      </w:r>
+      <w:proofErr w:type="spellEnd"/>
+      <w:r>
+        <w:rPr>
+          <w:rStyle w:val="FontStyle11"/>
+          <w:rFonts w:ascii="Arial Narrow" w:hAnsi="Arial Narrow" w:cs="Tahoma"/>
+          <w:sz w:val="24"/>
+          <w:szCs w:val="24"/>
+        </w:rPr>
+        <w:t xml:space="preserve"> pada </w:t>
+      </w:r>
+      <w:proofErr w:type="spellStart"/>
+      <w:r>
+        <w:rPr>
+          <w:rStyle w:val="FontStyle11"/>
+          <w:rFonts w:ascii="Arial Narrow" w:hAnsi="Arial Narrow" w:cs="Tahoma"/>
+          <w:sz w:val="24"/>
+          <w:szCs w:val="24"/>
+        </w:rPr>
+        <w:t>hari</w:t>
       </w:r>
       <w:proofErr w:type="spellEnd"/>
       <w:r>
@@ -2982,17 +2889,101 @@
         </w:rPr>
         <w:t xml:space="preserve"> </w:t>
       </w:r>
-      <w:proofErr w:type="spellStart"/>
-      <w:r>
-        <w:rPr>
-          <w:rStyle w:val="FontStyle11"/>
-          <w:rFonts w:ascii="Arial Narrow" w:hAnsi="Arial Narrow" w:cs="Tahoma"/>
-          <w:sz w:val="24"/>
-          <w:szCs w:val="24"/>
-        </w:rPr>
-        <w:t>diatas</w:t>
-      </w:r>
-      <w:proofErr w:type="spellEnd"/>
+      <w:r>
+        <w:rPr>
+          <w:rStyle w:val="FontStyle11"/>
+          <w:rFonts w:ascii="Arial Narrow" w:hAnsi="Arial Narrow" w:cs="Tahoma"/>
+          <w:color w:val="FF0000"/>
+          <w:sz w:val="24"/>
+          <w:szCs w:val="24"/>
+        </w:rPr>
+        <w:t>${</w:t>
+      </w:r>
+      <w:proofErr w:type="spellStart"/>
+      <w:r>
+        <w:rPr>
+          <w:rStyle w:val="FontStyle11"/>
+          <w:rFonts w:ascii="Arial Narrow" w:hAnsi="Arial Narrow" w:cs="Tahoma"/>
+          <w:color w:val="FF0000"/>
+          <w:sz w:val="24"/>
+          <w:szCs w:val="24"/>
+        </w:rPr>
+        <w:t>hari_gelar</w:t>
+      </w:r>
+      <w:proofErr w:type="spellEnd"/>
+      <w:r>
+        <w:rPr>
+          <w:rStyle w:val="FontStyle11"/>
+          <w:rFonts w:ascii="Arial Narrow" w:hAnsi="Arial Narrow" w:cs="Tahoma"/>
+          <w:color w:val="FF0000"/>
+          <w:sz w:val="24"/>
+          <w:szCs w:val="24"/>
+        </w:rPr>
+        <w:t>}</w:t>
+      </w:r>
+      <w:r>
+        <w:rPr>
+          <w:rStyle w:val="FontStyle11"/>
+          <w:rFonts w:ascii="Arial Narrow" w:hAnsi="Arial Narrow" w:cs="Tahoma"/>
+          <w:color w:val="FF0000"/>
+          <w:sz w:val="24"/>
+          <w:szCs w:val="24"/>
+        </w:rPr>
+        <w:t xml:space="preserve"> </w:t>
+      </w:r>
+      <w:proofErr w:type="spellStart"/>
+      <w:r>
+        <w:rPr>
+          <w:rStyle w:val="FontStyle11"/>
+          <w:rFonts w:ascii="Arial Narrow" w:hAnsi="Arial Narrow" w:cs="Tahoma"/>
+          <w:sz w:val="24"/>
+          <w:szCs w:val="24"/>
+        </w:rPr>
+        <w:t>tanggal</w:t>
+      </w:r>
+      <w:proofErr w:type="spellEnd"/>
+      <w:r>
+        <w:rPr>
+          <w:rStyle w:val="FontStyle11"/>
+          <w:rFonts w:ascii="Arial Narrow" w:hAnsi="Arial Narrow" w:cs="Tahoma"/>
+          <w:color w:val="FF0000"/>
+          <w:sz w:val="24"/>
+          <w:szCs w:val="24"/>
+        </w:rPr>
+        <w:t xml:space="preserve"> </w:t>
+      </w:r>
+      <w:r>
+        <w:rPr>
+          <w:rStyle w:val="FontStyle11"/>
+          <w:rFonts w:ascii="Arial Narrow" w:hAnsi="Arial Narrow" w:cs="Tahoma"/>
+          <w:color w:val="FF0000"/>
+          <w:sz w:val="24"/>
+          <w:szCs w:val="24"/>
+        </w:rPr>
+        <w:t>${</w:t>
+      </w:r>
+      <w:proofErr w:type="spellStart"/>
+      <w:r>
+        <w:rPr>
+          <w:rStyle w:val="FontStyle11"/>
+          <w:rFonts w:ascii="Arial Narrow" w:hAnsi="Arial Narrow" w:cs="Tahoma"/>
+          <w:color w:val="FF0000"/>
+          <w:sz w:val="24"/>
+          <w:szCs w:val="24"/>
+        </w:rPr>
+        <w:t>tgl_gelar</w:t>
+      </w:r>
+      <w:proofErr w:type="spellEnd"/>
+      <w:r>
+        <w:rPr>
+          <w:rStyle w:val="FontStyle11"/>
+          <w:rFonts w:ascii="Arial Narrow" w:hAnsi="Arial Narrow" w:cs="Tahoma"/>
+          <w:color w:val="FF0000"/>
+          <w:sz w:val="24"/>
+          <w:szCs w:val="24"/>
+        </w:rPr>
+        <w:t>}</w:t>
+      </w:r>
       <w:r>
         <w:rPr>
           <w:rStyle w:val="FontStyle11"/>
@@ -3010,270 +3001,6 @@
           <w:sz w:val="24"/>
           <w:szCs w:val="24"/>
         </w:rPr>
-        <w:t>dinformasikan</w:t>
-      </w:r>
-      <w:proofErr w:type="spellEnd"/>
-      <w:r>
-        <w:rPr>
-          <w:rStyle w:val="FontStyle11"/>
-          <w:rFonts w:ascii="Arial Narrow" w:hAnsi="Arial Narrow" w:cs="Tahoma"/>
-          <w:sz w:val="24"/>
-          <w:szCs w:val="24"/>
-        </w:rPr>
-        <w:t xml:space="preserve"> </w:t>
-      </w:r>
-      <w:proofErr w:type="spellStart"/>
-      <w:r>
-        <w:rPr>
-          <w:rStyle w:val="FontStyle11"/>
-          <w:rFonts w:ascii="Arial Narrow" w:hAnsi="Arial Narrow" w:cs="Tahoma"/>
-          <w:sz w:val="24"/>
-          <w:szCs w:val="24"/>
-        </w:rPr>
-        <w:t>kepada</w:t>
-      </w:r>
-      <w:proofErr w:type="spellEnd"/>
-      <w:r>
-        <w:rPr>
-          <w:rStyle w:val="FontStyle11"/>
-          <w:rFonts w:ascii="Arial Narrow" w:hAnsi="Arial Narrow" w:cs="Tahoma"/>
-          <w:sz w:val="24"/>
-          <w:szCs w:val="24"/>
-        </w:rPr>
-        <w:t xml:space="preserve"> Ka. </w:t>
-      </w:r>
-      <w:proofErr w:type="spellStart"/>
-      <w:r>
-        <w:rPr>
-          <w:rStyle w:val="FontStyle11"/>
-          <w:rFonts w:ascii="Arial Narrow" w:hAnsi="Arial Narrow" w:cs="Tahoma"/>
-          <w:sz w:val="24"/>
-          <w:szCs w:val="24"/>
-        </w:rPr>
-        <w:t>hasil</w:t>
-      </w:r>
-      <w:proofErr w:type="spellEnd"/>
-      <w:r>
-        <w:rPr>
-          <w:rStyle w:val="FontStyle11"/>
-          <w:rFonts w:ascii="Arial Narrow" w:hAnsi="Arial Narrow" w:cs="Tahoma"/>
-          <w:sz w:val="24"/>
-          <w:szCs w:val="24"/>
-        </w:rPr>
-        <w:t xml:space="preserve"> </w:t>
-      </w:r>
-      <w:proofErr w:type="spellStart"/>
-      <w:r>
-        <w:rPr>
-          <w:rStyle w:val="FontStyle11"/>
-          <w:rFonts w:ascii="Arial Narrow" w:hAnsi="Arial Narrow" w:cs="Tahoma"/>
-          <w:sz w:val="24"/>
-          <w:szCs w:val="24"/>
-        </w:rPr>
-        <w:t>dari</w:t>
-      </w:r>
-      <w:proofErr w:type="spellEnd"/>
-      <w:r>
-        <w:rPr>
-          <w:rStyle w:val="FontStyle11"/>
-          <w:rFonts w:ascii="Arial Narrow" w:hAnsi="Arial Narrow" w:cs="Tahoma"/>
-          <w:sz w:val="24"/>
-          <w:szCs w:val="24"/>
-        </w:rPr>
-        <w:t xml:space="preserve"> </w:t>
-      </w:r>
-      <w:proofErr w:type="spellStart"/>
-      <w:r>
-        <w:rPr>
-          <w:rStyle w:val="FontStyle11"/>
-          <w:rFonts w:ascii="Arial Narrow" w:hAnsi="Arial Narrow" w:cs="Tahoma"/>
-          <w:sz w:val="24"/>
-          <w:szCs w:val="24"/>
-        </w:rPr>
-        <w:t>gelar</w:t>
-      </w:r>
-      <w:proofErr w:type="spellEnd"/>
-      <w:r>
-        <w:rPr>
-          <w:rStyle w:val="FontStyle11"/>
-          <w:rFonts w:ascii="Arial Narrow" w:hAnsi="Arial Narrow" w:cs="Tahoma"/>
-          <w:sz w:val="24"/>
-          <w:szCs w:val="24"/>
-        </w:rPr>
-        <w:t xml:space="preserve"> </w:t>
-      </w:r>
-      <w:proofErr w:type="spellStart"/>
-      <w:r>
-        <w:rPr>
-          <w:rStyle w:val="FontStyle11"/>
-          <w:rFonts w:ascii="Arial Narrow" w:hAnsi="Arial Narrow" w:cs="Tahoma"/>
-          <w:sz w:val="24"/>
-          <w:szCs w:val="24"/>
-        </w:rPr>
-        <w:t>penyelidikan</w:t>
-      </w:r>
-      <w:proofErr w:type="spellEnd"/>
-      <w:r>
-        <w:rPr>
-          <w:rStyle w:val="FontStyle11"/>
-          <w:rFonts w:ascii="Arial Narrow" w:hAnsi="Arial Narrow" w:cs="Tahoma"/>
-          <w:sz w:val="24"/>
-          <w:szCs w:val="24"/>
-        </w:rPr>
-        <w:t xml:space="preserve"> yang </w:t>
-      </w:r>
-      <w:proofErr w:type="spellStart"/>
-      <w:r>
-        <w:rPr>
-          <w:rStyle w:val="FontStyle11"/>
-          <w:rFonts w:ascii="Arial Narrow" w:hAnsi="Arial Narrow" w:cs="Tahoma"/>
-          <w:sz w:val="24"/>
-          <w:szCs w:val="24"/>
-        </w:rPr>
-        <w:t>dilaksanakan</w:t>
-      </w:r>
-      <w:proofErr w:type="spellEnd"/>
-      <w:r>
-        <w:rPr>
-          <w:rStyle w:val="FontStyle11"/>
-          <w:rFonts w:ascii="Arial Narrow" w:hAnsi="Arial Narrow" w:cs="Tahoma"/>
-          <w:sz w:val="24"/>
-          <w:szCs w:val="24"/>
-        </w:rPr>
-        <w:t xml:space="preserve"> pada </w:t>
-      </w:r>
-      <w:proofErr w:type="spellStart"/>
-      <w:r>
-        <w:rPr>
-          <w:rStyle w:val="FontStyle11"/>
-          <w:rFonts w:ascii="Arial Narrow" w:hAnsi="Arial Narrow" w:cs="Tahoma"/>
-          <w:sz w:val="24"/>
-          <w:szCs w:val="24"/>
-        </w:rPr>
-        <w:t>hari</w:t>
-      </w:r>
-      <w:proofErr w:type="spellEnd"/>
-      <w:r>
-        <w:rPr>
-          <w:rStyle w:val="FontStyle11"/>
-          <w:rFonts w:ascii="Arial Narrow" w:hAnsi="Arial Narrow" w:cs="Tahoma"/>
-          <w:sz w:val="24"/>
-          <w:szCs w:val="24"/>
-        </w:rPr>
-        <w:t xml:space="preserve"> </w:t>
-      </w:r>
-      <w:r>
-        <w:rPr>
-          <w:rStyle w:val="FontStyle11"/>
-          <w:rFonts w:ascii="Arial Narrow" w:hAnsi="Arial Narrow" w:cs="Tahoma"/>
-          <w:color w:val="FF0000"/>
-          <w:sz w:val="24"/>
-          <w:szCs w:val="24"/>
-        </w:rPr>
-        <w:t>${</w:t>
-      </w:r>
-      <w:proofErr w:type="spellStart"/>
-      <w:r>
-        <w:rPr>
-          <w:rStyle w:val="FontStyle11"/>
-          <w:rFonts w:ascii="Arial Narrow" w:hAnsi="Arial Narrow" w:cs="Tahoma"/>
-          <w:color w:val="FF0000"/>
-          <w:sz w:val="24"/>
-          <w:szCs w:val="24"/>
-        </w:rPr>
-        <w:t>hari_gelar</w:t>
-      </w:r>
-      <w:proofErr w:type="spellEnd"/>
-      <w:r>
-        <w:rPr>
-          <w:rStyle w:val="FontStyle11"/>
-          <w:rFonts w:ascii="Arial Narrow" w:hAnsi="Arial Narrow" w:cs="Tahoma"/>
-          <w:color w:val="FF0000"/>
-          <w:sz w:val="24"/>
-          <w:szCs w:val="24"/>
-        </w:rPr>
-        <w:t>}</w:t>
-      </w:r>
-      <w:r>
-        <w:rPr>
-          <w:rStyle w:val="FontStyle11"/>
-          <w:rFonts w:ascii="Arial Narrow" w:hAnsi="Arial Narrow" w:cs="Tahoma"/>
-          <w:color w:val="FF0000"/>
-          <w:sz w:val="24"/>
-          <w:szCs w:val="24"/>
-        </w:rPr>
-        <w:t xml:space="preserve"> </w:t>
-      </w:r>
-      <w:proofErr w:type="spellStart"/>
-      <w:r>
-        <w:rPr>
-          <w:rStyle w:val="FontStyle11"/>
-          <w:rFonts w:ascii="Arial Narrow" w:hAnsi="Arial Narrow" w:cs="Tahoma"/>
-          <w:sz w:val="24"/>
-          <w:szCs w:val="24"/>
-        </w:rPr>
-        <w:t>tanggal</w:t>
-      </w:r>
-      <w:proofErr w:type="spellEnd"/>
-      <w:r>
-        <w:rPr>
-          <w:rStyle w:val="FontStyle11"/>
-          <w:rFonts w:ascii="Arial Narrow" w:hAnsi="Arial Narrow" w:cs="Tahoma"/>
-          <w:color w:val="FF0000"/>
-          <w:sz w:val="24"/>
-          <w:szCs w:val="24"/>
-        </w:rPr>
-        <w:t xml:space="preserve"> </w:t>
-      </w:r>
-      <w:r>
-        <w:rPr>
-          <w:rStyle w:val="FontStyle11"/>
-          <w:rFonts w:ascii="Arial Narrow" w:hAnsi="Arial Narrow" w:cs="Tahoma"/>
-          <w:color w:val="FF0000"/>
-          <w:sz w:val="24"/>
-          <w:szCs w:val="24"/>
-        </w:rPr>
-        <w:t>${</w:t>
-      </w:r>
-      <w:proofErr w:type="spellStart"/>
-      <w:r>
-        <w:rPr>
-          <w:rStyle w:val="FontStyle11"/>
-          <w:rFonts w:ascii="Arial Narrow" w:hAnsi="Arial Narrow" w:cs="Tahoma"/>
-          <w:color w:val="FF0000"/>
-          <w:sz w:val="24"/>
-          <w:szCs w:val="24"/>
-        </w:rPr>
-        <w:t>tgl_gelar</w:t>
-      </w:r>
-      <w:proofErr w:type="spellEnd"/>
-      <w:r>
-        <w:rPr>
-          <w:rStyle w:val="FontStyle11"/>
-          <w:rFonts w:ascii="Arial Narrow" w:hAnsi="Arial Narrow" w:cs="Tahoma"/>
-          <w:color w:val="FF0000"/>
-          <w:sz w:val="24"/>
-          <w:szCs w:val="24"/>
-        </w:rPr>
-        <w:t>}</w:t>
-      </w:r>
-      <w:r>
-        <w:rPr>
-          <w:rStyle w:val="FontStyle11"/>
-          <w:rFonts w:ascii="Arial Narrow" w:hAnsi="Arial Narrow" w:cs="Tahoma"/>
-          <w:sz w:val="24"/>
-          <w:szCs w:val="24"/>
-        </w:rPr>
-        <w:t xml:space="preserve">, </w:t>
-      </w:r>
-      <w:proofErr w:type="spellStart"/>
-      <w:r>
-        <w:rPr>
-          <w:rStyle w:val="FontStyle11"/>
-          <w:rFonts w:ascii="Arial Narrow" w:hAnsi="Arial Narrow" w:cs="Tahoma"/>
-          <w:sz w:val="24"/>
-          <w:szCs w:val="24"/>
-        </w:rPr>
         <w:t>peserta</w:t>
       </w:r>
       <w:proofErr w:type="spellEnd"/>
@@ -3284,27 +3011,7 @@
           <w:sz w:val="24"/>
           <w:szCs w:val="24"/>
         </w:rPr>
-        <w:t xml:space="preserve"> </w:t>
-      </w:r>
-      <w:proofErr w:type="spellStart"/>
-      <w:r>
-        <w:rPr>
-          <w:rStyle w:val="FontStyle11"/>
-          <w:rFonts w:ascii="Arial Narrow" w:hAnsi="Arial Narrow" w:cs="Tahoma"/>
-          <w:sz w:val="24"/>
-          <w:szCs w:val="24"/>
-        </w:rPr>
-        <w:t>gelar</w:t>
-      </w:r>
-      <w:proofErr w:type="spellEnd"/>
-      <w:r>
-        <w:rPr>
-          <w:rStyle w:val="FontStyle11"/>
-          <w:rFonts w:ascii="Arial Narrow" w:hAnsi="Arial Narrow" w:cs="Tahoma"/>
-          <w:sz w:val="24"/>
-          <w:szCs w:val="24"/>
-        </w:rPr>
-        <w:t xml:space="preserve"> </w:t>
+        <w:t xml:space="preserve"> gelar </w:t>
       </w:r>
       <w:proofErr w:type="spellStart"/>
       <w:r>
@@ -3574,25 +3281,17 @@
           <w:rFonts w:ascii="Arial Narrow" w:hAnsi="Arial Narrow"/>
           <w:color w:val="FF0000"/>
           <w:spacing w:val="-4"/>
-          <w:lang w:val="id-ID"/>
-        </w:rPr>
-        <w:t>(.....)</w:t>
-      </w:r>
+        </w:rPr>
+        <w:t>${</w:t>
+      </w:r>
+      <w:proofErr w:type="spellStart"/>
       <w:r>
         <w:rPr>
           <w:rFonts w:ascii="Arial Narrow" w:hAnsi="Arial Narrow"/>
           <w:color w:val="FF0000"/>
           <w:spacing w:val="-4"/>
         </w:rPr>
-        <w:t xml:space="preserve"> </w:t>
-      </w:r>
-      <w:proofErr w:type="spellStart"/>
-      <w:r>
-        <w:rPr>
-          <w:rFonts w:ascii="Arial Narrow" w:hAnsi="Arial Narrow"/>
-          <w:spacing w:val="-4"/>
-        </w:rPr>
-        <w:t>angka</w:t>
+        <w:t>pasal</w:t>
       </w:r>
       <w:proofErr w:type="spellEnd"/>
       <w:r>
@@ -3601,48 +3300,109 @@
           <w:color w:val="FF0000"/>
           <w:spacing w:val="-4"/>
         </w:rPr>
-        <w:t xml:space="preserve"> </w:t>
+        <w:t>}</w:t>
       </w:r>
       <w:r>
         <w:rPr>
           <w:rFonts w:ascii="Arial Narrow" w:hAnsi="Arial Narrow"/>
           <w:color w:val="FF0000"/>
           <w:spacing w:val="-4"/>
-          <w:lang w:val="id-ID"/>
-        </w:rPr>
-        <w:t>(....)</w:t>
-      </w:r>
+        </w:rPr>
+        <w:t xml:space="preserve"> </w:t>
+      </w:r>
+      <w:proofErr w:type="spellStart"/>
+      <w:r>
+        <w:rPr>
+          <w:rFonts w:ascii="Arial Narrow" w:hAnsi="Arial Narrow"/>
+          <w:spacing w:val="-4"/>
+        </w:rPr>
+        <w:t>angka</w:t>
+      </w:r>
+      <w:proofErr w:type="spellEnd"/>
       <w:r>
         <w:rPr>
           <w:rFonts w:ascii="Arial Narrow" w:hAnsi="Arial Narrow"/>
           <w:color w:val="FF0000"/>
           <w:spacing w:val="-4"/>
         </w:rPr>
+        <w:t xml:space="preserve"> </w:t>
+      </w:r>
+      <w:r>
+        <w:rPr>
+          <w:rFonts w:ascii="Arial Narrow" w:hAnsi="Arial Narrow"/>
+          <w:color w:val="FF0000"/>
+          <w:spacing w:val="-4"/>
+        </w:rPr>
+        <w:t>${</w:t>
+      </w:r>
+      <w:proofErr w:type="spellStart"/>
+      <w:r>
+        <w:rPr>
+          <w:rFonts w:ascii="Arial Narrow" w:hAnsi="Arial Narrow"/>
+          <w:color w:val="FF0000"/>
+          <w:spacing w:val="-4"/>
+        </w:rPr>
+        <w:t>ayat</w:t>
+      </w:r>
+      <w:proofErr w:type="spellEnd"/>
+      <w:r>
+        <w:rPr>
+          <w:rFonts w:ascii="Arial Narrow" w:hAnsi="Arial Narrow"/>
+          <w:color w:val="FF0000"/>
+          <w:spacing w:val="-4"/>
+        </w:rPr>
+        <w:t>}</w:t>
+      </w:r>
+      <w:r>
+        <w:rPr>
+          <w:rFonts w:ascii="Arial Narrow" w:hAnsi="Arial Narrow"/>
+          <w:color w:val="FF0000"/>
+          <w:spacing w:val="-4"/>
+        </w:rPr>
         <w:t xml:space="preserve">, </w:t>
       </w:r>
       <w:proofErr w:type="spellStart"/>
       <w:r>
         <w:rPr>
+          <w:rFonts w:ascii="Arial Narrow" w:hAnsi="Arial Narrow" w:cs="Tahoma"/>
+        </w:rPr>
+        <w:t>Perpol</w:t>
+      </w:r>
+      <w:proofErr w:type="spellEnd"/>
+      <w:r>
+        <w:rPr>
+          <w:rFonts w:ascii="Arial Narrow" w:hAnsi="Arial Narrow" w:cs="Tahoma"/>
+        </w:rPr>
+        <w:t xml:space="preserve"> Nomor 7 </w:t>
+      </w:r>
+      <w:proofErr w:type="spellStart"/>
+      <w:r>
+        <w:rPr>
+          <w:rFonts w:ascii="Arial Narrow" w:hAnsi="Arial Narrow" w:cs="Tahoma"/>
+        </w:rPr>
+        <w:t>Tahun</w:t>
+      </w:r>
+      <w:proofErr w:type="spellEnd"/>
+      <w:r>
+        <w:rPr>
+          <w:rFonts w:ascii="Arial Narrow" w:hAnsi="Arial Narrow" w:cs="Tahoma"/>
+        </w:rPr>
+        <w:t xml:space="preserve"> 2022</w:t>
+      </w:r>
+      <w:r>
+        <w:rPr>
           <w:rFonts w:ascii="Arial Narrow" w:hAnsi="Arial Narrow"/>
           <w:lang w:val="en-ID"/>
         </w:rPr>
-        <w:t>Perpol</w:t>
-      </w:r>
-      <w:proofErr w:type="spellEnd"/>
+        <w:t xml:space="preserve"> </w:t>
+      </w:r>
+      <w:proofErr w:type="spellStart"/>
       <w:r>
         <w:rPr>
           <w:rFonts w:ascii="Arial Narrow" w:hAnsi="Arial Narrow"/>
           <w:lang w:val="en-ID"/>
         </w:rPr>
-        <w:t xml:space="preserve"> </w:t>
-      </w:r>
-      <w:proofErr w:type="spellStart"/>
-      <w:r>
-        <w:rPr>
-          <w:rFonts w:ascii="Arial Narrow" w:hAnsi="Arial Narrow"/>
-          <w:lang w:val="en-ID"/>
-        </w:rPr>
-        <w:t>Nomor</w:t>
+        <w:t>tentang</w:t>
       </w:r>
       <w:proofErr w:type="spellEnd"/>
       <w:r>
@@ -3655,133 +3415,129 @@
       </w:r>
       <w:r>
         <w:rPr>
+          <w:rFonts w:ascii="Arial Narrow" w:hAnsi="Arial Narrow" w:cs="Tahoma"/>
+        </w:rPr>
+        <w:t xml:space="preserve">Kode </w:t>
+      </w:r>
+      <w:proofErr w:type="spellStart"/>
+      <w:r>
+        <w:rPr>
+          <w:rFonts w:ascii="Arial Narrow" w:hAnsi="Arial Narrow" w:cs="Tahoma"/>
+        </w:rPr>
+        <w:t>Etik</w:t>
+      </w:r>
+      <w:proofErr w:type="spellEnd"/>
+      <w:r>
+        <w:rPr>
+          <w:rFonts w:ascii="Arial Narrow" w:hAnsi="Arial Narrow" w:cs="Tahoma"/>
+        </w:rPr>
+        <w:t xml:space="preserve"> </w:t>
+      </w:r>
+      <w:proofErr w:type="spellStart"/>
+      <w:r>
+        <w:rPr>
+          <w:rFonts w:ascii="Arial Narrow" w:hAnsi="Arial Narrow" w:cs="Tahoma"/>
+        </w:rPr>
+        <w:t>Profesi</w:t>
+      </w:r>
+      <w:proofErr w:type="spellEnd"/>
+      <w:r>
+        <w:rPr>
+          <w:rFonts w:ascii="Arial Narrow" w:hAnsi="Arial Narrow" w:cs="Tahoma"/>
+        </w:rPr>
+        <w:t xml:space="preserve"> dan </w:t>
+      </w:r>
+      <w:proofErr w:type="spellStart"/>
+      <w:r>
+        <w:rPr>
+          <w:rFonts w:ascii="Arial Narrow" w:hAnsi="Arial Narrow" w:cs="Tahoma"/>
+        </w:rPr>
+        <w:t>Komisi</w:t>
+      </w:r>
+      <w:proofErr w:type="spellEnd"/>
+      <w:r>
+        <w:rPr>
+          <w:rFonts w:ascii="Arial Narrow" w:hAnsi="Arial Narrow" w:cs="Tahoma"/>
+        </w:rPr>
+        <w:t xml:space="preserve"> Kode </w:t>
+      </w:r>
+      <w:proofErr w:type="spellStart"/>
+      <w:r>
+        <w:rPr>
+          <w:rFonts w:ascii="Arial Narrow" w:hAnsi="Arial Narrow" w:cs="Tahoma"/>
+        </w:rPr>
+        <w:t>Etik</w:t>
+      </w:r>
+      <w:proofErr w:type="spellEnd"/>
+      <w:r>
+        <w:rPr>
+          <w:rFonts w:ascii="Arial Narrow" w:hAnsi="Arial Narrow" w:cs="Tahoma"/>
+        </w:rPr>
+        <w:t xml:space="preserve"> </w:t>
+      </w:r>
+      <w:proofErr w:type="spellStart"/>
+      <w:r>
+        <w:rPr>
+          <w:rFonts w:ascii="Arial Narrow" w:hAnsi="Arial Narrow" w:cs="Tahoma"/>
+        </w:rPr>
+        <w:t>Polri</w:t>
+      </w:r>
+      <w:proofErr w:type="spellEnd"/>
+      <w:r>
+        <w:rPr>
+          <w:rFonts w:ascii="Arial Narrow" w:hAnsi="Arial Narrow"/>
+          <w:lang w:val="en-ID"/>
+        </w:rPr>
+        <w:t xml:space="preserve">, </w:t>
+      </w:r>
+      <w:r>
+        <w:rPr>
+          <w:rFonts w:ascii="Arial Narrow" w:hAnsi="Arial Narrow"/>
+        </w:rPr>
+        <w:t xml:space="preserve">yang </w:t>
+      </w:r>
+      <w:proofErr w:type="spellStart"/>
+      <w:r>
+        <w:rPr>
+          <w:rFonts w:ascii="Arial Narrow" w:hAnsi="Arial Narrow"/>
+        </w:rPr>
+        <w:t>menyatakan</w:t>
+      </w:r>
+      <w:proofErr w:type="spellEnd"/>
+      <w:r>
+        <w:rPr>
+          <w:rFonts w:ascii="Arial Narrow" w:hAnsi="Arial Narrow"/>
+        </w:rPr>
+        <w:t xml:space="preserve"> </w:t>
+      </w:r>
+      <w:r>
+        <w:rPr>
           <w:rFonts w:ascii="Arial Narrow" w:hAnsi="Arial Narrow"/>
           <w:color w:val="FF0000"/>
-          <w:lang w:val="id-ID"/>
-        </w:rPr>
-        <w:t>(...)</w:t>
-      </w:r>
+        </w:rPr>
+        <w:t>${</w:t>
+      </w:r>
+      <w:proofErr w:type="spellStart"/>
       <w:r>
         <w:rPr>
           <w:rFonts w:ascii="Arial Narrow" w:hAnsi="Arial Narrow"/>
           <w:color w:val="FF0000"/>
-          <w:lang w:val="en-ID"/>
+        </w:rPr>
+        <w:t>bunyi_pasal</w:t>
+      </w:r>
+      <w:proofErr w:type="spellEnd"/>
+      <w:r>
+        <w:rPr>
+          <w:rFonts w:ascii="Arial Narrow" w:hAnsi="Arial Narrow"/>
+          <w:color w:val="FF0000"/>
+        </w:rPr>
+        <w:t>}</w:t>
+      </w:r>
+      <w:r>
+        <w:rPr>
+          <w:rFonts w:ascii="Arial Narrow" w:hAnsi="Arial Narrow"/>
         </w:rPr>
         <w:t xml:space="preserve"> </w:t>
-      </w:r>
-      <w:proofErr w:type="spellStart"/>
-      <w:r>
-        <w:rPr>
-          <w:rFonts w:ascii="Arial Narrow" w:hAnsi="Arial Narrow"/>
-          <w:lang w:val="en-ID"/>
-        </w:rPr>
-        <w:t>Tahun</w:t>
-      </w:r>
-      <w:proofErr w:type="spellEnd"/>
-      <w:r>
-        <w:rPr>
-          <w:rFonts w:ascii="Arial Narrow" w:hAnsi="Arial Narrow"/>
-          <w:color w:val="FF0000"/>
-          <w:lang w:val="en-ID"/>
-        </w:rPr>
-        <w:t xml:space="preserve"> </w:t>
-      </w:r>
-      <w:r>
-        <w:rPr>
-          <w:rFonts w:ascii="Arial Narrow" w:hAnsi="Arial Narrow"/>
-          <w:color w:val="FF0000"/>
-          <w:lang w:val="id-ID"/>
-        </w:rPr>
-        <w:t>(....)</w:t>
-      </w:r>
-      <w:r>
-        <w:rPr>
-          <w:rFonts w:ascii="Arial Narrow" w:hAnsi="Arial Narrow"/>
-          <w:color w:val="FF0000"/>
-          <w:lang w:val="en-ID"/>
-        </w:rPr>
-        <w:t xml:space="preserve"> </w:t>
-      </w:r>
-      <w:proofErr w:type="spellStart"/>
-      <w:r>
-        <w:rPr>
-          <w:rFonts w:ascii="Arial Narrow" w:hAnsi="Arial Narrow"/>
-          <w:lang w:val="en-ID"/>
-        </w:rPr>
-        <w:t>tentang</w:t>
-      </w:r>
-      <w:proofErr w:type="spellEnd"/>
-      <w:r>
-        <w:rPr>
-          <w:rFonts w:ascii="Arial Narrow" w:hAnsi="Arial Narrow"/>
-          <w:color w:val="FF0000"/>
-          <w:lang w:val="en-ID"/>
-        </w:rPr>
-        <w:t xml:space="preserve"> </w:t>
-      </w:r>
-      <w:r>
-        <w:rPr>
-          <w:rFonts w:ascii="Arial Narrow" w:hAnsi="Arial Narrow"/>
-          <w:color w:val="FF0000"/>
-          <w:lang w:val="id-ID"/>
-        </w:rPr>
-        <w:t>(PENJELASAN PERPOL)</w:t>
-      </w:r>
-      <w:r>
-        <w:rPr>
-          <w:rFonts w:ascii="Arial Narrow" w:hAnsi="Arial Narrow"/>
-          <w:lang w:val="en-ID"/>
-        </w:rPr>
-        <w:t xml:space="preserve">, </w:t>
-      </w:r>
-      <w:r>
-        <w:rPr>
-          <w:rFonts w:ascii="Arial Narrow" w:hAnsi="Arial Narrow"/>
-        </w:rPr>
-        <w:t xml:space="preserve">yang </w:t>
-      </w:r>
-      <w:proofErr w:type="spellStart"/>
-      <w:r>
-        <w:rPr>
-          <w:rFonts w:ascii="Arial Narrow" w:hAnsi="Arial Narrow"/>
-        </w:rPr>
-        <w:t>menyatakan</w:t>
-      </w:r>
-      <w:proofErr w:type="spellEnd"/>
-      <w:r>
-        <w:rPr>
-          <w:rFonts w:ascii="Arial Narrow" w:hAnsi="Arial Narrow"/>
-        </w:rPr>
-        <w:t xml:space="preserve"> </w:t>
-      </w:r>
-      <w:r>
-        <w:rPr>
-          <w:rFonts w:ascii="Arial Narrow" w:hAnsi="Arial Narrow"/>
-          <w:lang w:val="id-ID"/>
-        </w:rPr>
-        <w:t>(</w:t>
-      </w:r>
-      <w:r>
-        <w:rPr>
-          <w:rFonts w:ascii="Arial Narrow" w:hAnsi="Arial Narrow"/>
-          <w:color w:val="FF0000"/>
-          <w:lang w:val="id-ID"/>
-        </w:rPr>
-        <w:t>BUNYI PASAL PERPOL</w:t>
-      </w:r>
-      <w:r>
-        <w:rPr>
-          <w:rFonts w:ascii="Arial Narrow" w:hAnsi="Arial Narrow"/>
-          <w:lang w:val="id-ID"/>
-        </w:rPr>
-        <w:t>)</w:t>
-      </w:r>
-      <w:r>
-        <w:rPr>
-          <w:rFonts w:ascii="Arial Narrow" w:hAnsi="Arial Narrow"/>
-          <w:lang w:val="id-ID"/>
-        </w:rPr>
-        <w:t>.</w:t>
       </w:r>
       <w:proofErr w:type="spellStart"/>
       <w:r>
@@ -4015,9 +3771,9 @@
         <w:rPr>
           <w:rFonts w:ascii="Arial Narrow" w:hAnsi="Arial Narrow"/>
           <w:color w:val="FF0000"/>
-          <w:lang w:val="id-ID"/>
-        </w:rPr>
-        <w:t>(</w:t>
+          <w:lang w:val="en-ID"/>
+        </w:rPr>
+        <w:t>${</w:t>
       </w:r>
       <w:proofErr w:type="spellStart"/>
       <w:r>
@@ -4026,31 +3782,16 @@
           <w:color w:val="FF0000"/>
           <w:lang w:val="en-ID"/>
         </w:rPr>
-        <w:t>KEPP</w:t>
-      </w:r>
-      <w:proofErr w:type="spellEnd"/>
-      <w:r>
-        <w:rPr>
-          <w:rFonts w:ascii="Arial Narrow" w:hAnsi="Arial Narrow"/>
-          <w:color w:val="FF0000"/>
-          <w:lang w:val="id-ID"/>
-        </w:rPr>
-        <w:t>/DISIPLIN)</w:t>
-      </w:r>
+        <w:t>jenis_wp</w:t>
+      </w:r>
+      <w:proofErr w:type="spellEnd"/>
       <w:r>
         <w:rPr>
           <w:rFonts w:ascii="Arial Narrow" w:hAnsi="Arial Narrow"/>
           <w:color w:val="FF0000"/>
           <w:lang w:val="en-ID"/>
         </w:rPr>
-        <w:t xml:space="preserve"> </w:t>
-      </w:r>
-      <w:r>
-        <w:rPr>
-          <w:rFonts w:ascii="Arial Narrow" w:hAnsi="Arial Narrow"/>
-          <w:lang w:val="en-ID"/>
-        </w:rPr>
-        <w:t>oleh</w:t>
+        <w:t>}</w:t>
       </w:r>
       <w:r>
         <w:rPr>
@@ -4063,10 +3804,32 @@
       <w:r>
         <w:rPr>
           <w:rFonts w:ascii="Arial Narrow" w:hAnsi="Arial Narrow"/>
+          <w:lang w:val="en-ID"/>
+        </w:rPr>
+        <w:t>oleh</w:t>
+      </w:r>
+      <w:r>
+        <w:rPr>
+          <w:rFonts w:ascii="Arial Narrow" w:hAnsi="Arial Narrow"/>
           <w:color w:val="FF0000"/>
-          <w:lang w:val="id-ID"/>
-        </w:rPr>
-        <w:t>(BIRO PROVOS / BIRO WABPROF/BID PROPAM POLDA)</w:t>
+        </w:rPr>
+        <w:t xml:space="preserve"> ${</w:t>
+      </w:r>
+      <w:proofErr w:type="spellStart"/>
+      <w:r>
+        <w:rPr>
+          <w:rFonts w:ascii="Arial Narrow" w:hAnsi="Arial Narrow"/>
+          <w:color w:val="FF0000"/>
+        </w:rPr>
+        <w:t>jenis_limpah</w:t>
+      </w:r>
+      <w:proofErr w:type="spellEnd"/>
+      <w:r>
+        <w:rPr>
+          <w:rFonts w:ascii="Arial Narrow" w:hAnsi="Arial Narrow"/>
+          <w:color w:val="FF0000"/>
+        </w:rPr>
+        <w:t>}</w:t>
       </w:r>
       <w:r>
         <w:rPr>
@@ -4576,7 +4339,6 @@
     <w:p>
       <w:pPr>
         <w:suppressAutoHyphens w:val="0"/>
-        <w:jc w:val="both"/>
         <w:rPr>
           <w:rFonts w:ascii="Arial Narrow" w:hAnsi="Arial Narrow"/>
           <w:color w:val="424242"/>
@@ -4586,7 +4348,6 @@
     <w:p>
       <w:pPr>
         <w:suppressAutoHyphens w:val="0"/>
-        <w:jc w:val="both"/>
         <w:rPr>
           <w:rFonts w:ascii="Arial Narrow" w:hAnsi="Arial Narrow"/>
           <w:color w:val="424242"/>
@@ -4596,7 +4357,6 @@
     <w:p>
       <w:pPr>
         <w:suppressAutoHyphens w:val="0"/>
-        <w:jc w:val="both"/>
         <w:rPr>
           <w:rFonts w:ascii="Arial Narrow" w:hAnsi="Arial Narrow"/>
           <w:color w:val="424242"/>
@@ -4606,7 +4366,87 @@
     <w:p>
       <w:pPr>
         <w:suppressAutoHyphens w:val="0"/>
-        <w:jc w:val="both"/>
+        <w:rPr>
+          <w:rFonts w:ascii="Arial Narrow" w:hAnsi="Arial Narrow"/>
+          <w:color w:val="424242"/>
+        </w:rPr>
+      </w:pPr>
+    </w:p>
+    <w:p>
+      <w:pPr>
+        <w:suppressAutoHyphens w:val="0"/>
+        <w:rPr>
+          <w:rFonts w:ascii="Arial Narrow" w:hAnsi="Arial Narrow"/>
+          <w:color w:val="424242"/>
+        </w:rPr>
+      </w:pPr>
+    </w:p>
+    <w:p>
+      <w:pPr>
+        <w:suppressAutoHyphens w:val="0"/>
+        <w:rPr>
+          <w:rFonts w:ascii="Arial Narrow" w:hAnsi="Arial Narrow"/>
+          <w:color w:val="424242"/>
+        </w:rPr>
+      </w:pPr>
+    </w:p>
+    <w:p>
+      <w:pPr>
+        <w:suppressAutoHyphens w:val="0"/>
+        <w:rPr>
+          <w:rFonts w:ascii="Arial Narrow" w:hAnsi="Arial Narrow"/>
+          <w:color w:val="424242"/>
+        </w:rPr>
+      </w:pPr>
+    </w:p>
+    <w:p>
+      <w:pPr>
+        <w:suppressAutoHyphens w:val="0"/>
+        <w:rPr>
+          <w:rFonts w:ascii="Arial Narrow" w:hAnsi="Arial Narrow"/>
+          <w:color w:val="424242"/>
+        </w:rPr>
+      </w:pPr>
+    </w:p>
+    <w:p>
+      <w:pPr>
+        <w:suppressAutoHyphens w:val="0"/>
+        <w:rPr>
+          <w:rFonts w:ascii="Arial Narrow" w:hAnsi="Arial Narrow"/>
+          <w:color w:val="424242"/>
+        </w:rPr>
+      </w:pPr>
+    </w:p>
+    <w:p>
+      <w:pPr>
+        <w:suppressAutoHyphens w:val="0"/>
+        <w:rPr>
+          <w:rFonts w:ascii="Arial Narrow" w:hAnsi="Arial Narrow"/>
+          <w:color w:val="424242"/>
+        </w:rPr>
+      </w:pPr>
+    </w:p>
+    <w:p>
+      <w:pPr>
+        <w:suppressAutoHyphens w:val="0"/>
+        <w:rPr>
+          <w:rFonts w:ascii="Arial Narrow" w:hAnsi="Arial Narrow"/>
+          <w:color w:val="424242"/>
+        </w:rPr>
+      </w:pPr>
+    </w:p>
+    <w:p>
+      <w:pPr>
+        <w:suppressAutoHyphens w:val="0"/>
+        <w:rPr>
+          <w:rFonts w:ascii="Arial Narrow" w:hAnsi="Arial Narrow"/>
+          <w:color w:val="424242"/>
+        </w:rPr>
+      </w:pPr>
+    </w:p>
+    <w:p>
+      <w:pPr>
+        <w:suppressAutoHyphens w:val="0"/>
         <w:rPr>
           <w:rFonts w:ascii="Arial Narrow" w:hAnsi="Arial Narrow"/>
           <w:color w:val="424242"/>
@@ -4647,48 +4487,28 @@
     <w:p>
       <w:pPr>
         <w:suppressAutoHyphens w:val="0"/>
-        <w:jc w:val="both"/>
+        <w:rPr>
+          <w:rStyle w:val="FontStyle11"/>
+          <w:rFonts w:ascii="Arial Narrow" w:hAnsi="Arial Narrow" w:cs="Tahoma"/>
+          <w:sz w:val="24"/>
+          <w:szCs w:val="24"/>
+        </w:rPr>
+      </w:pPr>
+      <w:r>
         <w:rPr>
           <w:rFonts w:ascii="Arial Narrow" w:hAnsi="Arial Narrow"/>
           <w:color w:val="424242"/>
         </w:rPr>
-      </w:pPr>
-    </w:p>
-    <w:p>
-      <w:pPr>
-        <w:suppressAutoHyphens w:val="0"/>
-        <w:ind w:left="482" w:hanging="482"/>
-        <w:jc w:val="both"/>
-        <w:rPr>
-          <w:rFonts w:ascii="Arial Narrow" w:hAnsi="Arial Narrow" w:cs="Arial"/>
-          <w:sz w:val="14"/>
-          <w:szCs w:val="14"/>
-        </w:rPr>
-      </w:pPr>
-    </w:p>
-    <w:p>
-      <w:pPr>
-        <w:pStyle w:val="Style7"/>
-        <w:widowControl/>
-        <w:tabs>
-          <w:tab w:val="left" w:pos="426"/>
-        </w:tabs>
-        <w:spacing w:line="240" w:lineRule="auto"/>
-        <w:ind w:hanging="142"/>
-        <w:rPr>
-          <w:rStyle w:val="FontStyle11"/>
-          <w:rFonts w:ascii="Arial Narrow" w:hAnsi="Arial Narrow" w:cs="Tahoma"/>
-          <w:sz w:val="24"/>
-          <w:szCs w:val="24"/>
-        </w:rPr>
-      </w:pPr>
-      <w:r>
-        <w:rPr>
-          <w:rStyle w:val="FontStyle11"/>
-          <w:rFonts w:ascii="Arial Narrow" w:hAnsi="Arial Narrow" w:cs="Tahoma"/>
-          <w:sz w:val="24"/>
-          <w:szCs w:val="24"/>
-        </w:rPr>
+        <w:br w:type="page"/>
+      </w:r>
+      <w:r>
+        <w:rPr>
+          <w:rStyle w:val="FontStyle11"/>
+          <w:rFonts w:ascii="Arial Narrow" w:hAnsi="Arial Narrow" w:cs="Tahoma"/>
+          <w:sz w:val="24"/>
+          <w:szCs w:val="24"/>
+        </w:rPr>
+        <w:lastRenderedPageBreak/>
         <w:t xml:space="preserve">                                                                               </w:t>
       </w:r>
       <w:r>
@@ -7554,9 +7374,9 @@
           <w:lang w:val="en-ID"/>
         </w:rPr>
       </w:pPr>
-      <w:bookmarkStart w:id="7" w:name="_Hlk115080445"/>
-    </w:p>
-    <w:bookmarkEnd w:id="7"/>
+      <w:bookmarkStart w:id="6" w:name="_Hlk115080445"/>
+    </w:p>
+    <w:bookmarkEnd w:id="6"/>
     <w:p>
       <w:pPr>
         <w:ind w:left="567" w:hanging="567"/>
@@ -7585,7 +7405,7 @@
 </file>
 
 <file path=word/endnotes.xml><?xml version="1.0" encoding="utf-8"?>
-<w:endnotes xmlns:wpc="http://schemas.microsoft.com/office/word/2010/wordprocessingCanvas" xmlns:cx="http://schemas.microsoft.com/office/drawing/2014/chartex" xmlns:cx1="http://schemas.microsoft.com/office/drawing/2015/9/8/chartex" xmlns:cx2="http://schemas.microsoft.com/office/drawing/2015/10/21/chartex" xmlns:cx3="http://schemas.microsoft.com/office/drawing/2016/5/9/chartex" xmlns:cx4="http://schemas.microsoft.com/office/drawing/2016/5/10/chartex" xmlns:cx5="http://schemas.microsoft.com/office/drawing/2016/5/11/chartex" xmlns:cx6="http://schemas.microsoft.com/office/drawing/2016/5/12/chartex" xmlns:cx7="http://schemas.microsoft.com/office/drawing/2016/5/13/chartex" xmlns:cx8="http://schemas.microsoft.com/office/drawing/2016/5/14/chartex" xmlns:mc="http://schemas.openxmlformats.org/markup-compatibility/2006" xmlns:aink="http://schemas.microsoft.com/office/drawing/2016/ink" xmlns:am3d="http://schemas.microsoft.com/office/drawing/2017/model3d" xmlns:o="urn:schemas-microsoft-com:office:office" xmlns:oel="http://schemas.microsoft.com/office/2019/extlst" xmlns:r="http://schemas.openxmlformats.org/officeDocument/2006/relationships" xmlns:m="http://schemas.openxmlformats.org/officeDocument/2006/math" xmlns:v="urn:schemas-microsoft-com:vml" xmlns:wp14="http://schemas.microsoft.com/office/word/2010/wordprocessingDrawing" xmlns:wp="http://schemas.openxmlformats.org/drawingml/2006/wordprocessingDrawing" xmlns:w10="urn:schemas-microsoft-com:office:word" xmlns:w="http://schemas.openxmlformats.org/wordprocessingml/2006/main" xmlns:w14="http://schemas.microsoft.com/office/word/2010/wordml" xmlns:w15="http://schemas.microsoft.com/office/word/2012/wordml" xmlns:w16cex="http://schemas.microsoft.com/office/word/2018/wordml/cex" xmlns:w16cid="http://schemas.microsoft.com/office/word/2016/wordml/cid" xmlns:w16="http://schemas.microsoft.com/office/word/2018/wordml" xmlns:w16sdtdh="http://schemas.microsoft.com/office/word/2020/wordml/sdtdatahash" xmlns:w16se="http://schemas.microsoft.com/office/word/2015/wordml/symex" xmlns:wpg="http://schemas.microsoft.com/office/word/2010/wordprocessingGroup" xmlns:wpi="http://schemas.microsoft.com/office/word/2010/wordprocessingInk" xmlns:wne="http://schemas.microsoft.com/office/word/2006/wordml" xmlns:wps="http://schemas.microsoft.com/office/word/2010/wordprocessingShape" mc:Ignorable="w14 w15 w16se w16cid w16 w16cex w16sdtdh wp14">
+<w:endnotes xmlns:wpc="http://schemas.microsoft.com/office/word/2010/wordprocessingCanvas" xmlns:cx="http://schemas.microsoft.com/office/drawing/2014/chartex" xmlns:cx1="http://schemas.microsoft.com/office/drawing/2015/9/8/chartex" xmlns:cx2="http://schemas.microsoft.com/office/drawing/2015/10/21/chartex" xmlns:cx3="http://schemas.microsoft.com/office/drawing/2016/5/9/chartex" xmlns:cx4="http://schemas.microsoft.com/office/drawing/2016/5/10/chartex" xmlns:cx5="http://schemas.microsoft.com/office/drawing/2016/5/11/chartex" xmlns:cx6="http://schemas.microsoft.com/office/drawing/2016/5/12/chartex" xmlns:cx7="http://schemas.microsoft.com/office/drawing/2016/5/13/chartex" xmlns:cx8="http://schemas.microsoft.com/office/drawing/2016/5/14/chartex" xmlns:mc="http://schemas.openxmlformats.org/markup-compatibility/2006" xmlns:aink="http://schemas.microsoft.com/office/drawing/2016/ink" xmlns:am3d="http://schemas.microsoft.com/office/drawing/2017/model3d" xmlns:o="urn:schemas-microsoft-com:office:office" xmlns:oel="http://schemas.microsoft.com/office/2019/extlst" xmlns:r="http://schemas.openxmlformats.org/officeDocument/2006/relationships" xmlns:m="http://schemas.openxmlformats.org/officeDocument/2006/math" xmlns:v="urn:schemas-microsoft-com:vml" xmlns:wp14="http://schemas.microsoft.com/office/word/2010/wordprocessingDrawing" xmlns:wp="http://schemas.openxmlformats.org/drawingml/2006/wordprocessingDrawing" xmlns:w10="urn:schemas-microsoft-com:office:word" xmlns:w="http://schemas.openxmlformats.org/wordprocessingml/2006/main" xmlns:w14="http://schemas.microsoft.com/office/word/2010/wordml" xmlns:w15="http://schemas.microsoft.com/office/word/2012/wordml" xmlns:w16cex="http://schemas.microsoft.com/office/word/2018/wordml/cex" xmlns:w16cid="http://schemas.microsoft.com/office/word/2016/wordml/cid" xmlns:w16="http://schemas.microsoft.com/office/word/2018/wordml" xmlns:w16du="http://schemas.microsoft.com/office/word/2023/wordml/word16du" xmlns:w16sdtdh="http://schemas.microsoft.com/office/word/2020/wordml/sdtdatahash" xmlns:w16se="http://schemas.microsoft.com/office/word/2015/wordml/symex" xmlns:wpg="http://schemas.microsoft.com/office/word/2010/wordprocessingGroup" xmlns:wpi="http://schemas.microsoft.com/office/word/2010/wordprocessingInk" xmlns:wne="http://schemas.microsoft.com/office/word/2006/wordml" xmlns:wps="http://schemas.microsoft.com/office/word/2010/wordprocessingShape" mc:Ignorable="w14 w15 w16se w16cid w16 w16cex w16sdtdh wp14">
   <w:endnote w:type="separator" w:id="-1">
     <w:p>
       <w:r>
@@ -7604,7 +7424,7 @@
 </file>
 
 <file path=word/footnotes.xml><?xml version="1.0" encoding="utf-8"?>
-<w:footnotes xmlns:wpc="http://schemas.microsoft.com/office/word/2010/wordprocessingCanvas" xmlns:cx="http://schemas.microsoft.com/office/drawing/2014/chartex" xmlns:cx1="http://schemas.microsoft.com/office/drawing/2015/9/8/chartex" xmlns:cx2="http://schemas.microsoft.com/office/drawing/2015/10/21/chartex" xmlns:cx3="http://schemas.microsoft.com/office/drawing/2016/5/9/chartex" xmlns:cx4="http://schemas.microsoft.com/office/drawing/2016/5/10/chartex" xmlns:cx5="http://schemas.microsoft.com/office/drawing/2016/5/11/chartex" xmlns:cx6="http://schemas.microsoft.com/office/drawing/2016/5/12/chartex" xmlns:cx7="http://schemas.microsoft.com/office/drawing/2016/5/13/chartex" xmlns:cx8="http://schemas.microsoft.com/office/drawing/2016/5/14/chartex" xmlns:mc="http://schemas.openxmlformats.org/markup-compatibility/2006" xmlns:aink="http://schemas.microsoft.com/office/drawing/2016/ink" xmlns:am3d="http://schemas.microsoft.com/office/drawing/2017/model3d" xmlns:o="urn:schemas-microsoft-com:office:office" xmlns:oel="http://schemas.microsoft.com/office/2019/extlst" xmlns:r="http://schemas.openxmlformats.org/officeDocument/2006/relationships" xmlns:m="http://schemas.openxmlformats.org/officeDocument/2006/math" xmlns:v="urn:schemas-microsoft-com:vml" xmlns:wp14="http://schemas.microsoft.com/office/word/2010/wordprocessingDrawing" xmlns:wp="http://schemas.openxmlformats.org/drawingml/2006/wordprocessingDrawing" xmlns:w10="urn:schemas-microsoft-com:office:word" xmlns:w="http://schemas.openxmlformats.org/wordprocessingml/2006/main" xmlns:w14="http://schemas.microsoft.com/office/word/2010/wordml" xmlns:w15="http://schemas.microsoft.com/office/word/2012/wordml" xmlns:w16cex="http://schemas.microsoft.com/office/word/2018/wordml/cex" xmlns:w16cid="http://schemas.microsoft.com/office/word/2016/wordml/cid" xmlns:w16="http://schemas.microsoft.com/office/word/2018/wordml" xmlns:w16sdtdh="http://schemas.microsoft.com/office/word/2020/wordml/sdtdatahash" xmlns:w16se="http://schemas.microsoft.com/office/word/2015/wordml/symex" xmlns:wpg="http://schemas.microsoft.com/office/word/2010/wordprocessingGroup" xmlns:wpi="http://schemas.microsoft.com/office/word/2010/wordprocessingInk" xmlns:wne="http://schemas.microsoft.com/office/word/2006/wordml" xmlns:wps="http://schemas.microsoft.com/office/word/2010/wordprocessingShape" mc:Ignorable="w14 w15 w16se w16cid w16 w16cex w16sdtdh wp14">
+<w:footnotes xmlns:wpc="http://schemas.microsoft.com/office/word/2010/wordprocessingCanvas" xmlns:cx="http://schemas.microsoft.com/office/drawing/2014/chartex" xmlns:cx1="http://schemas.microsoft.com/office/drawing/2015/9/8/chartex" xmlns:cx2="http://schemas.microsoft.com/office/drawing/2015/10/21/chartex" xmlns:cx3="http://schemas.microsoft.com/office/drawing/2016/5/9/chartex" xmlns:cx4="http://schemas.microsoft.com/office/drawing/2016/5/10/chartex" xmlns:cx5="http://schemas.microsoft.com/office/drawing/2016/5/11/chartex" xmlns:cx6="http://schemas.microsoft.com/office/drawing/2016/5/12/chartex" xmlns:cx7="http://schemas.microsoft.com/office/drawing/2016/5/13/chartex" xmlns:cx8="http://schemas.microsoft.com/office/drawing/2016/5/14/chartex" xmlns:mc="http://schemas.openxmlformats.org/markup-compatibility/2006" xmlns:aink="http://schemas.microsoft.com/office/drawing/2016/ink" xmlns:am3d="http://schemas.microsoft.com/office/drawing/2017/model3d" xmlns:o="urn:schemas-microsoft-com:office:office" xmlns:oel="http://schemas.microsoft.com/office/2019/extlst" xmlns:r="http://schemas.openxmlformats.org/officeDocument/2006/relationships" xmlns:m="http://schemas.openxmlformats.org/officeDocument/2006/math" xmlns:v="urn:schemas-microsoft-com:vml" xmlns:wp14="http://schemas.microsoft.com/office/word/2010/wordprocessingDrawing" xmlns:wp="http://schemas.openxmlformats.org/drawingml/2006/wordprocessingDrawing" xmlns:w10="urn:schemas-microsoft-com:office:word" xmlns:w="http://schemas.openxmlformats.org/wordprocessingml/2006/main" xmlns:w14="http://schemas.microsoft.com/office/word/2010/wordml" xmlns:w15="http://schemas.microsoft.com/office/word/2012/wordml" xmlns:w16cex="http://schemas.microsoft.com/office/word/2018/wordml/cex" xmlns:w16cid="http://schemas.microsoft.com/office/word/2016/wordml/cid" xmlns:w16="http://schemas.microsoft.com/office/word/2018/wordml" xmlns:w16du="http://schemas.microsoft.com/office/word/2023/wordml/word16du" xmlns:w16sdtdh="http://schemas.microsoft.com/office/word/2020/wordml/sdtdatahash" xmlns:w16se="http://schemas.microsoft.com/office/word/2015/wordml/symex" xmlns:wpg="http://schemas.microsoft.com/office/word/2010/wordprocessingGroup" xmlns:wpi="http://schemas.microsoft.com/office/word/2010/wordprocessingInk" xmlns:wne="http://schemas.microsoft.com/office/word/2006/wordml" xmlns:wps="http://schemas.microsoft.com/office/word/2010/wordprocessingShape" mc:Ignorable="w14 w15 w16se w16cid w16 w16cex w16sdtdh wp14">
   <w:footnote w:type="separator" w:id="-1">
     <w:p>
       <w:r>
@@ -7623,7 +7443,7 @@
 </file>
 
 <file path=word/header1.xml><?xml version="1.0" encoding="utf-8"?>
-<w:hdr xmlns:wpc="http://schemas.microsoft.com/office/word/2010/wordprocessingCanvas" xmlns:cx="http://schemas.microsoft.com/office/drawing/2014/chartex" xmlns:cx1="http://schemas.microsoft.com/office/drawing/2015/9/8/chartex" xmlns:cx2="http://schemas.microsoft.com/office/drawing/2015/10/21/chartex" xmlns:cx3="http://schemas.microsoft.com/office/drawing/2016/5/9/chartex" xmlns:cx4="http://schemas.microsoft.com/office/drawing/2016/5/10/chartex" xmlns:cx5="http://schemas.microsoft.com/office/drawing/2016/5/11/chartex" xmlns:cx6="http://schemas.microsoft.com/office/drawing/2016/5/12/chartex" xmlns:cx7="http://schemas.microsoft.com/office/drawing/2016/5/13/chartex" xmlns:cx8="http://schemas.microsoft.com/office/drawing/2016/5/14/chartex" xmlns:mc="http://schemas.openxmlformats.org/markup-compatibility/2006" xmlns:aink="http://schemas.microsoft.com/office/drawing/2016/ink" xmlns:am3d="http://schemas.microsoft.com/office/drawing/2017/model3d" xmlns:o="urn:schemas-microsoft-com:office:office" xmlns:oel="http://schemas.microsoft.com/office/2019/extlst" xmlns:r="http://schemas.openxmlformats.org/officeDocument/2006/relationships" xmlns:m="http://schemas.openxmlformats.org/officeDocument/2006/math" xmlns:v="urn:schemas-microsoft-com:vml" xmlns:wp14="http://schemas.microsoft.com/office/word/2010/wordprocessingDrawing" xmlns:wp="http://schemas.openxmlformats.org/drawingml/2006/wordprocessingDrawing" xmlns:w10="urn:schemas-microsoft-com:office:word" xmlns:w="http://schemas.openxmlformats.org/wordprocessingml/2006/main" xmlns:w14="http://schemas.microsoft.com/office/word/2010/wordml" xmlns:w15="http://schemas.microsoft.com/office/word/2012/wordml" xmlns:w16cex="http://schemas.microsoft.com/office/word/2018/wordml/cex" xmlns:w16cid="http://schemas.microsoft.com/office/word/2016/wordml/cid" xmlns:w16="http://schemas.microsoft.com/office/word/2018/wordml" xmlns:w16sdtdh="http://schemas.microsoft.com/office/word/2020/wordml/sdtdatahash" xmlns:w16se="http://schemas.microsoft.com/office/word/2015/wordml/symex" xmlns:wpg="http://schemas.microsoft.com/office/word/2010/wordprocessingGroup" xmlns:wpi="http://schemas.microsoft.com/office/word/2010/wordprocessingInk" xmlns:wne="http://schemas.microsoft.com/office/word/2006/wordml" xmlns:wps="http://schemas.microsoft.com/office/word/2010/wordprocessingShape" mc:Ignorable="w14 w15 w16se w16cid w16 w16cex w16sdtdh wp14">
+<w:hdr xmlns:wpc="http://schemas.microsoft.com/office/word/2010/wordprocessingCanvas" xmlns:cx="http://schemas.microsoft.com/office/drawing/2014/chartex" xmlns:cx1="http://schemas.microsoft.com/office/drawing/2015/9/8/chartex" xmlns:cx2="http://schemas.microsoft.com/office/drawing/2015/10/21/chartex" xmlns:cx3="http://schemas.microsoft.com/office/drawing/2016/5/9/chartex" xmlns:cx4="http://schemas.microsoft.com/office/drawing/2016/5/10/chartex" xmlns:cx5="http://schemas.microsoft.com/office/drawing/2016/5/11/chartex" xmlns:cx6="http://schemas.microsoft.com/office/drawing/2016/5/12/chartex" xmlns:cx7="http://schemas.microsoft.com/office/drawing/2016/5/13/chartex" xmlns:cx8="http://schemas.microsoft.com/office/drawing/2016/5/14/chartex" xmlns:mc="http://schemas.openxmlformats.org/markup-compatibility/2006" xmlns:aink="http://schemas.microsoft.com/office/drawing/2016/ink" xmlns:am3d="http://schemas.microsoft.com/office/drawing/2017/model3d" xmlns:o="urn:schemas-microsoft-com:office:office" xmlns:oel="http://schemas.microsoft.com/office/2019/extlst" xmlns:r="http://schemas.openxmlformats.org/officeDocument/2006/relationships" xmlns:m="http://schemas.openxmlformats.org/officeDocument/2006/math" xmlns:v="urn:schemas-microsoft-com:vml" xmlns:wp14="http://schemas.microsoft.com/office/word/2010/wordprocessingDrawing" xmlns:wp="http://schemas.openxmlformats.org/drawingml/2006/wordprocessingDrawing" xmlns:w10="urn:schemas-microsoft-com:office:word" xmlns:w="http://schemas.openxmlformats.org/wordprocessingml/2006/main" xmlns:w14="http://schemas.microsoft.com/office/word/2010/wordml" xmlns:w15="http://schemas.microsoft.com/office/word/2012/wordml" xmlns:w16cex="http://schemas.microsoft.com/office/word/2018/wordml/cex" xmlns:w16cid="http://schemas.microsoft.com/office/word/2016/wordml/cid" xmlns:w16="http://schemas.microsoft.com/office/word/2018/wordml" xmlns:w16du="http://schemas.microsoft.com/office/word/2023/wordml/word16du" xmlns:w16sdtdh="http://schemas.microsoft.com/office/word/2020/wordml/sdtdatahash" xmlns:w16se="http://schemas.microsoft.com/office/word/2015/wordml/symex" xmlns:wpg="http://schemas.microsoft.com/office/word/2010/wordprocessingGroup" xmlns:wpi="http://schemas.microsoft.com/office/word/2010/wordprocessingInk" xmlns:wne="http://schemas.microsoft.com/office/word/2006/wordml" xmlns:wps="http://schemas.microsoft.com/office/word/2010/wordprocessingShape" mc:Ignorable="w14 w15 w16se w16cid w16 w16cex w16sdtdh wp14">
   <w:p>
     <w:pPr>
       <w:pStyle w:val="Header"/>
@@ -7660,7 +7480,7 @@
 </file>
 
 <file path=word/header2.xml><?xml version="1.0" encoding="utf-8"?>
-<w:hdr xmlns:wpc="http://schemas.microsoft.com/office/word/2010/wordprocessingCanvas" xmlns:cx="http://schemas.microsoft.com/office/drawing/2014/chartex" xmlns:cx1="http://schemas.microsoft.com/office/drawing/2015/9/8/chartex" xmlns:cx2="http://schemas.microsoft.com/office/drawing/2015/10/21/chartex" xmlns:cx3="http://schemas.microsoft.com/office/drawing/2016/5/9/chartex" xmlns:cx4="http://schemas.microsoft.com/office/drawing/2016/5/10/chartex" xmlns:cx5="http://schemas.microsoft.com/office/drawing/2016/5/11/chartex" xmlns:cx6="http://schemas.microsoft.com/office/drawing/2016/5/12/chartex" xmlns:cx7="http://schemas.microsoft.com/office/drawing/2016/5/13/chartex" xmlns:cx8="http://schemas.microsoft.com/office/drawing/2016/5/14/chartex" xmlns:mc="http://schemas.openxmlformats.org/markup-compatibility/2006" xmlns:aink="http://schemas.microsoft.com/office/drawing/2016/ink" xmlns:am3d="http://schemas.microsoft.com/office/drawing/2017/model3d" xmlns:o="urn:schemas-microsoft-com:office:office" xmlns:oel="http://schemas.microsoft.com/office/2019/extlst" xmlns:r="http://schemas.openxmlformats.org/officeDocument/2006/relationships" xmlns:m="http://schemas.openxmlformats.org/officeDocument/2006/math" xmlns:v="urn:schemas-microsoft-com:vml" xmlns:wp14="http://schemas.microsoft.com/office/word/2010/wordprocessingDrawing" xmlns:wp="http://schemas.openxmlformats.org/drawingml/2006/wordprocessingDrawing" xmlns:w10="urn:schemas-microsoft-com:office:word" xmlns:w="http://schemas.openxmlformats.org/wordprocessingml/2006/main" xmlns:w14="http://schemas.microsoft.com/office/word/2010/wordml" xmlns:w15="http://schemas.microsoft.com/office/word/2012/wordml" xmlns:w16cex="http://schemas.microsoft.com/office/word/2018/wordml/cex" xmlns:w16cid="http://schemas.microsoft.com/office/word/2016/wordml/cid" xmlns:w16="http://schemas.microsoft.com/office/word/2018/wordml" xmlns:w16sdtdh="http://schemas.microsoft.com/office/word/2020/wordml/sdtdatahash" xmlns:w16se="http://schemas.microsoft.com/office/word/2015/wordml/symex" xmlns:wpg="http://schemas.microsoft.com/office/word/2010/wordprocessingGroup" xmlns:wpi="http://schemas.microsoft.com/office/word/2010/wordprocessingInk" xmlns:wne="http://schemas.microsoft.com/office/word/2006/wordml" xmlns:wps="http://schemas.microsoft.com/office/word/2010/wordprocessingShape" mc:Ignorable="w14 w15 w16se w16cid w16 w16cex w16sdtdh wp14">
+<w:hdr xmlns:wpc="http://schemas.microsoft.com/office/word/2010/wordprocessingCanvas" xmlns:cx="http://schemas.microsoft.com/office/drawing/2014/chartex" xmlns:cx1="http://schemas.microsoft.com/office/drawing/2015/9/8/chartex" xmlns:cx2="http://schemas.microsoft.com/office/drawing/2015/10/21/chartex" xmlns:cx3="http://schemas.microsoft.com/office/drawing/2016/5/9/chartex" xmlns:cx4="http://schemas.microsoft.com/office/drawing/2016/5/10/chartex" xmlns:cx5="http://schemas.microsoft.com/office/drawing/2016/5/11/chartex" xmlns:cx6="http://schemas.microsoft.com/office/drawing/2016/5/12/chartex" xmlns:cx7="http://schemas.microsoft.com/office/drawing/2016/5/13/chartex" xmlns:cx8="http://schemas.microsoft.com/office/drawing/2016/5/14/chartex" xmlns:mc="http://schemas.openxmlformats.org/markup-compatibility/2006" xmlns:aink="http://schemas.microsoft.com/office/drawing/2016/ink" xmlns:am3d="http://schemas.microsoft.com/office/drawing/2017/model3d" xmlns:o="urn:schemas-microsoft-com:office:office" xmlns:oel="http://schemas.microsoft.com/office/2019/extlst" xmlns:r="http://schemas.openxmlformats.org/officeDocument/2006/relationships" xmlns:m="http://schemas.openxmlformats.org/officeDocument/2006/math" xmlns:v="urn:schemas-microsoft-com:vml" xmlns:wp14="http://schemas.microsoft.com/office/word/2010/wordprocessingDrawing" xmlns:wp="http://schemas.openxmlformats.org/drawingml/2006/wordprocessingDrawing" xmlns:w10="urn:schemas-microsoft-com:office:word" xmlns:w="http://schemas.openxmlformats.org/wordprocessingml/2006/main" xmlns:w14="http://schemas.microsoft.com/office/word/2010/wordml" xmlns:w15="http://schemas.microsoft.com/office/word/2012/wordml" xmlns:w16cex="http://schemas.microsoft.com/office/word/2018/wordml/cex" xmlns:w16cid="http://schemas.microsoft.com/office/word/2016/wordml/cid" xmlns:w16="http://schemas.microsoft.com/office/word/2018/wordml" xmlns:w16du="http://schemas.microsoft.com/office/word/2023/wordml/word16du" xmlns:w16sdtdh="http://schemas.microsoft.com/office/word/2020/wordml/sdtdatahash" xmlns:w16se="http://schemas.microsoft.com/office/word/2015/wordml/symex" xmlns:wpg="http://schemas.microsoft.com/office/word/2010/wordprocessingGroup" xmlns:wpi="http://schemas.microsoft.com/office/word/2010/wordprocessingInk" xmlns:wne="http://schemas.microsoft.com/office/word/2006/wordml" xmlns:wps="http://schemas.microsoft.com/office/word/2010/wordprocessingShape" mc:Ignorable="w14 w15 w16se w16cid w16 w16cex w16sdtdh wp14">
   <w:p>
     <w:pPr>
       <w:pStyle w:val="Header"/>
@@ -7693,7 +7513,7 @@
 </file>
 
 <file path=word/numbering.xml><?xml version="1.0" encoding="utf-8"?>
-<w:numbering xmlns:wpc="http://schemas.microsoft.com/office/word/2010/wordprocessingCanvas" xmlns:cx="http://schemas.microsoft.com/office/drawing/2014/chartex" xmlns:cx1="http://schemas.microsoft.com/office/drawing/2015/9/8/chartex" xmlns:cx2="http://schemas.microsoft.com/office/drawing/2015/10/21/chartex" xmlns:cx3="http://schemas.microsoft.com/office/drawing/2016/5/9/chartex" xmlns:cx4="http://schemas.microsoft.com/office/drawing/2016/5/10/chartex" xmlns:cx5="http://schemas.microsoft.com/office/drawing/2016/5/11/chartex" xmlns:cx6="http://schemas.microsoft.com/office/drawing/2016/5/12/chartex" xmlns:cx7="http://schemas.microsoft.com/office/drawing/2016/5/13/chartex" xmlns:cx8="http://schemas.microsoft.com/office/drawing/2016/5/14/chartex" xmlns:mc="http://schemas.openxmlformats.org/markup-compatibility/2006" xmlns:aink="http://schemas.microsoft.com/office/drawing/2016/ink" xmlns:am3d="http://schemas.microsoft.com/office/drawing/2017/model3d" xmlns:o="urn:schemas-microsoft-com:office:office" xmlns:oel="http://schemas.microsoft.com/office/2019/extlst" xmlns:r="http://schemas.openxmlformats.org/officeDocument/2006/relationships" xmlns:m="http://schemas.openxmlformats.org/officeDocument/2006/math" xmlns:v="urn:schemas-microsoft-com:vml" xmlns:wp14="http://schemas.microsoft.com/office/word/2010/wordprocessingDrawing" xmlns:wp="http://schemas.openxmlformats.org/drawingml/2006/wordprocessingDrawing" xmlns:w10="urn:schemas-microsoft-com:office:word" xmlns:w="http://schemas.openxmlformats.org/wordprocessingml/2006/main" xmlns:w14="http://schemas.microsoft.com/office/word/2010/wordml" xmlns:w15="http://schemas.microsoft.com/office/word/2012/wordml" xmlns:w16cex="http://schemas.microsoft.com/office/word/2018/wordml/cex" xmlns:w16cid="http://schemas.microsoft.com/office/word/2016/wordml/cid" xmlns:w16="http://schemas.microsoft.com/office/word/2018/wordml" xmlns:w16sdtdh="http://schemas.microsoft.com/office/word/2020/wordml/sdtdatahash" xmlns:w16se="http://schemas.microsoft.com/office/word/2015/wordml/symex" xmlns:wpg="http://schemas.microsoft.com/office/word/2010/wordprocessingGroup" xmlns:wpi="http://schemas.microsoft.com/office/word/2010/wordprocessingInk" xmlns:wne="http://schemas.microsoft.com/office/word/2006/wordml" xmlns:wps="http://schemas.microsoft.com/office/word/2010/wordprocessingShape" mc:Ignorable="w14 w15 w16se w16cid w16 w16cex w16sdtdh wp14">
+<w:numbering xmlns:wpc="http://schemas.microsoft.com/office/word/2010/wordprocessingCanvas" xmlns:cx="http://schemas.microsoft.com/office/drawing/2014/chartex" xmlns:cx1="http://schemas.microsoft.com/office/drawing/2015/9/8/chartex" xmlns:cx2="http://schemas.microsoft.com/office/drawing/2015/10/21/chartex" xmlns:cx3="http://schemas.microsoft.com/office/drawing/2016/5/9/chartex" xmlns:cx4="http://schemas.microsoft.com/office/drawing/2016/5/10/chartex" xmlns:cx5="http://schemas.microsoft.com/office/drawing/2016/5/11/chartex" xmlns:cx6="http://schemas.microsoft.com/office/drawing/2016/5/12/chartex" xmlns:cx7="http://schemas.microsoft.com/office/drawing/2016/5/13/chartex" xmlns:cx8="http://schemas.microsoft.com/office/drawing/2016/5/14/chartex" xmlns:mc="http://schemas.openxmlformats.org/markup-compatibility/2006" xmlns:aink="http://schemas.microsoft.com/office/drawing/2016/ink" xmlns:am3d="http://schemas.microsoft.com/office/drawing/2017/model3d" xmlns:o="urn:schemas-microsoft-com:office:office" xmlns:oel="http://schemas.microsoft.com/office/2019/extlst" xmlns:r="http://schemas.openxmlformats.org/officeDocument/2006/relationships" xmlns:m="http://schemas.openxmlformats.org/officeDocument/2006/math" xmlns:v="urn:schemas-microsoft-com:vml" xmlns:wp14="http://schemas.microsoft.com/office/word/2010/wordprocessingDrawing" xmlns:wp="http://schemas.openxmlformats.org/drawingml/2006/wordprocessingDrawing" xmlns:w10="urn:schemas-microsoft-com:office:word" xmlns:w="http://schemas.openxmlformats.org/wordprocessingml/2006/main" xmlns:w14="http://schemas.microsoft.com/office/word/2010/wordml" xmlns:w15="http://schemas.microsoft.com/office/word/2012/wordml" xmlns:w16cex="http://schemas.microsoft.com/office/word/2018/wordml/cex" xmlns:w16cid="http://schemas.microsoft.com/office/word/2016/wordml/cid" xmlns:w16="http://schemas.microsoft.com/office/word/2018/wordml" xmlns:w16du="http://schemas.microsoft.com/office/word/2023/wordml/word16du" xmlns:w16sdtdh="http://schemas.microsoft.com/office/word/2020/wordml/sdtdatahash" xmlns:w16se="http://schemas.microsoft.com/office/word/2015/wordml/symex" xmlns:wpg="http://schemas.microsoft.com/office/word/2010/wordprocessingGroup" xmlns:wpi="http://schemas.microsoft.com/office/word/2010/wordprocessingInk" xmlns:wne="http://schemas.microsoft.com/office/word/2006/wordml" xmlns:wps="http://schemas.microsoft.com/office/word/2010/wordprocessingShape" mc:Ignorable="w14 w15 w16se w16cid w16 w16cex w16sdtdh wp14">
   <w:abstractNum w:abstractNumId="0" w15:restartNumberingAfterBreak="0">
     <w:nsid w:val="FFFFFF1D"/>
     <w:multiLevelType w:val="multilevel"/>

</xml_diff>

<commit_message>
update tambah datasemen (2)
</commit_message>
<xml_diff>
--- a/storage/template_surat/BAGLITPERS.docx
+++ b/storage/template_surat/BAGLITPERS.docx
@@ -1,6 +1,6 @@
 
 <file path=word/document.xml><?xml version="1.0" encoding="utf-8"?>
-<w:document xmlns:wpc="http://schemas.microsoft.com/office/word/2010/wordprocessingCanvas" xmlns:cx="http://schemas.microsoft.com/office/drawing/2014/chartex" xmlns:cx1="http://schemas.microsoft.com/office/drawing/2015/9/8/chartex" xmlns:cx2="http://schemas.microsoft.com/office/drawing/2015/10/21/chartex" xmlns:cx3="http://schemas.microsoft.com/office/drawing/2016/5/9/chartex" xmlns:cx4="http://schemas.microsoft.com/office/drawing/2016/5/10/chartex" xmlns:cx5="http://schemas.microsoft.com/office/drawing/2016/5/11/chartex" xmlns:cx6="http://schemas.microsoft.com/office/drawing/2016/5/12/chartex" xmlns:cx7="http://schemas.microsoft.com/office/drawing/2016/5/13/chartex" xmlns:cx8="http://schemas.microsoft.com/office/drawing/2016/5/14/chartex" xmlns:mc="http://schemas.openxmlformats.org/markup-compatibility/2006" xmlns:aink="http://schemas.microsoft.com/office/drawing/2016/ink" xmlns:am3d="http://schemas.microsoft.com/office/drawing/2017/model3d" xmlns:o="urn:schemas-microsoft-com:office:office" xmlns:oel="http://schemas.microsoft.com/office/2019/extlst" xmlns:r="http://schemas.openxmlformats.org/officeDocument/2006/relationships" xmlns:m="http://schemas.openxmlformats.org/officeDocument/2006/math" xmlns:v="urn:schemas-microsoft-com:vml" xmlns:wp14="http://schemas.microsoft.com/office/word/2010/wordprocessingDrawing" xmlns:wp="http://schemas.openxmlformats.org/drawingml/2006/wordprocessingDrawing" xmlns:w10="urn:schemas-microsoft-com:office:word" xmlns:w="http://schemas.openxmlformats.org/wordprocessingml/2006/main" xmlns:w14="http://schemas.microsoft.com/office/word/2010/wordml" xmlns:w15="http://schemas.microsoft.com/office/word/2012/wordml" xmlns:w16cex="http://schemas.microsoft.com/office/word/2018/wordml/cex" xmlns:w16cid="http://schemas.microsoft.com/office/word/2016/wordml/cid" xmlns:w16="http://schemas.microsoft.com/office/word/2018/wordml" xmlns:w16du="http://schemas.microsoft.com/office/word/2023/wordml/word16du" xmlns:w16sdtdh="http://schemas.microsoft.com/office/word/2020/wordml/sdtdatahash" xmlns:w16se="http://schemas.microsoft.com/office/word/2015/wordml/symex" xmlns:wpg="http://schemas.microsoft.com/office/word/2010/wordprocessingGroup" xmlns:wpi="http://schemas.microsoft.com/office/word/2010/wordprocessingInk" xmlns:wne="http://schemas.microsoft.com/office/word/2006/wordml" xmlns:wps="http://schemas.microsoft.com/office/word/2010/wordprocessingShape" mc:Ignorable="w14 w15 w16se w16cid w16 w16cex w16sdtdh wp14">
+<w:document xmlns:wpc="http://schemas.microsoft.com/office/word/2010/wordprocessingCanvas" xmlns:cx="http://schemas.microsoft.com/office/drawing/2014/chartex" xmlns:cx1="http://schemas.microsoft.com/office/drawing/2015/9/8/chartex" xmlns:cx2="http://schemas.microsoft.com/office/drawing/2015/10/21/chartex" xmlns:cx3="http://schemas.microsoft.com/office/drawing/2016/5/9/chartex" xmlns:cx4="http://schemas.microsoft.com/office/drawing/2016/5/10/chartex" xmlns:cx5="http://schemas.microsoft.com/office/drawing/2016/5/11/chartex" xmlns:cx6="http://schemas.microsoft.com/office/drawing/2016/5/12/chartex" xmlns:cx7="http://schemas.microsoft.com/office/drawing/2016/5/13/chartex" xmlns:cx8="http://schemas.microsoft.com/office/drawing/2016/5/14/chartex" xmlns:mc="http://schemas.openxmlformats.org/markup-compatibility/2006" xmlns:aink="http://schemas.microsoft.com/office/drawing/2016/ink" xmlns:am3d="http://schemas.microsoft.com/office/drawing/2017/model3d" xmlns:o="urn:schemas-microsoft-com:office:office" xmlns:oel="http://schemas.microsoft.com/office/2019/extlst" xmlns:r="http://schemas.openxmlformats.org/officeDocument/2006/relationships" xmlns:m="http://schemas.openxmlformats.org/officeDocument/2006/math" xmlns:v="urn:schemas-microsoft-com:vml" xmlns:wp14="http://schemas.microsoft.com/office/word/2010/wordprocessingDrawing" xmlns:wp="http://schemas.openxmlformats.org/drawingml/2006/wordprocessingDrawing" xmlns:w10="urn:schemas-microsoft-com:office:word" xmlns:w="http://schemas.openxmlformats.org/wordprocessingml/2006/main" xmlns:w14="http://schemas.microsoft.com/office/word/2010/wordml" xmlns:w15="http://schemas.microsoft.com/office/word/2012/wordml" xmlns:w16cex="http://schemas.microsoft.com/office/word/2018/wordml/cex" xmlns:w16cid="http://schemas.microsoft.com/office/word/2016/wordml/cid" xmlns:w16="http://schemas.microsoft.com/office/word/2018/wordml" xmlns:w16sdtdh="http://schemas.microsoft.com/office/word/2020/wordml/sdtdatahash" xmlns:w16se="http://schemas.microsoft.com/office/word/2015/wordml/symex" xmlns:wpg="http://schemas.microsoft.com/office/word/2010/wordprocessingGroup" xmlns:wpi="http://schemas.microsoft.com/office/word/2010/wordprocessingInk" xmlns:wne="http://schemas.microsoft.com/office/word/2006/wordml" xmlns:wps="http://schemas.microsoft.com/office/word/2010/wordprocessingShape" mc:Ignorable="w14 w15 w16se w16cid w16 w16cex w16sdtdh wp14">
   <w:body>
     <w:p>
       <w:pPr>
@@ -35,6 +35,7 @@
         </w:rPr>
         <w:t xml:space="preserve"> </w:t>
       </w:r>
+      <w:proofErr w:type="spellStart"/>
       <w:r>
         <w:rPr>
           <w:rFonts w:ascii="Arial Narrow" w:hAnsi="Arial Narrow" w:cs="Tahoma"/>
@@ -43,6 +44,7 @@
         </w:rPr>
         <w:t>POLRI</w:t>
       </w:r>
+      <w:proofErr w:type="spellEnd"/>
     </w:p>
     <w:p>
       <w:pPr>
@@ -120,7 +122,7 @@
               </wp:anchor>
             </w:drawing>
           </mc:Choice>
-          <mc:Fallback>
+          <mc:Fallback xmlns:w16du="http://schemas.microsoft.com/office/word/2023/wordml/word16du">
             <w:pict>
               <v:shapetype w14:anchorId="1A4CA1CD" id="_x0000_t32" coordsize="21600,21600" o:spt="32" o:oned="t" path="m,l21600,21600e" filled="f">
                 <v:path arrowok="t" fillok="f" o:connecttype="none"/>
@@ -137,7 +139,25 @@
           <w:bCs/>
           <w:lang w:val="en-US"/>
         </w:rPr>
-        <w:t xml:space="preserve">         BIRO PENGAMANAN INTERNAL</w:t>
+        <w:t xml:space="preserve">         BIRO </w:t>
+      </w:r>
+      <w:proofErr w:type="spellStart"/>
+      <w:r>
+        <w:rPr>
+          <w:rFonts w:ascii="Arial Narrow" w:hAnsi="Arial Narrow" w:cs="Tahoma"/>
+          <w:bCs/>
+          <w:lang w:val="en-US"/>
+        </w:rPr>
+        <w:t>PENGAMANAN</w:t>
+      </w:r>
+      <w:proofErr w:type="spellEnd"/>
+      <w:r>
+        <w:rPr>
+          <w:rFonts w:ascii="Arial Narrow" w:hAnsi="Arial Narrow" w:cs="Tahoma"/>
+          <w:bCs/>
+          <w:lang w:val="en-US"/>
+        </w:rPr>
+        <w:t xml:space="preserve"> INTERNAL</w:t>
       </w:r>
     </w:p>
     <w:bookmarkEnd w:id="0"/>
@@ -279,7 +299,7 @@
               </wp:anchor>
             </w:drawing>
           </mc:Choice>
-          <mc:Fallback>
+          <mc:Fallback xmlns:w16du="http://schemas.microsoft.com/office/word/2023/wordml/word16du">
             <w:pict>
               <v:line w14:anchorId="72FFA842" id="Straight Connector 10" o:spid="_x0000_s1026" style="position:absolute;z-index:251675136;visibility:visible;mso-wrap-style:square;mso-width-percent:0;mso-height-percent:0;mso-wrap-distance-left:9pt;mso-wrap-distance-top:0;mso-wrap-distance-right:9pt;mso-wrap-distance-bottom:0;mso-position-horizontal:absolute;mso-position-horizontal-relative:text;mso-position-vertical:absolute;mso-position-vertical-relative:text;mso-width-percent:0;mso-height-percent:0;mso-width-relative:margin;mso-height-relative:page" from="144.15pt,.5pt" to="359.6pt,.5pt" o:gfxdata="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" strokecolor="black [3040]"/>
             </w:pict>
@@ -331,19 +351,7 @@
         <w:rPr>
           <w:rFonts w:ascii="Arial Narrow" w:hAnsi="Arial Narrow" w:cs="Tahoma"/>
         </w:rPr>
-        <w:t xml:space="preserve">  </w:t>
-      </w:r>
-      <w:r>
-        <w:rPr>
-          <w:rFonts w:ascii="Arial Narrow" w:hAnsi="Arial Narrow" w:cs="Tahoma"/>
-        </w:rPr>
-        <w:t xml:space="preserve"> </w:t>
-      </w:r>
-      <w:r>
-        <w:rPr>
-          <w:rFonts w:ascii="Arial Narrow" w:hAnsi="Arial Narrow" w:cs="Tahoma"/>
-        </w:rPr>
-        <w:t xml:space="preserve">   </w:t>
+        <w:t xml:space="preserve">      </w:t>
       </w:r>
       <w:r>
         <w:rPr>
@@ -477,14 +485,7 @@
           <w:rFonts w:ascii="Arial Narrow" w:hAnsi="Arial Narrow" w:cs="Tahoma"/>
           <w:lang w:val="en-ID"/>
         </w:rPr>
-        <w:t>.</w:t>
-      </w:r>
-      <w:r>
-        <w:rPr>
-          <w:rFonts w:ascii="Arial Narrow" w:hAnsi="Arial Narrow" w:cs="Tahoma"/>
-          <w:lang w:val="en-ID"/>
-        </w:rPr>
-        <w:t xml:space="preserve"> </w:t>
+        <w:t xml:space="preserve">. </w:t>
       </w:r>
       <w:proofErr w:type="spellStart"/>
       <w:r>
@@ -717,7 +718,6 @@
       <w:r>
         <w:rPr>
           <w:rFonts w:ascii="Arial Narrow" w:hAnsi="Arial Narrow" w:cs="Tahoma"/>
-          <w:color w:val="FF0000"/>
           <w:lang w:val="en-US"/>
         </w:rPr>
         <w:t>terbukti</w:t>
@@ -726,7 +726,6 @@
       <w:r>
         <w:rPr>
           <w:rFonts w:ascii="Arial Narrow" w:hAnsi="Arial Narrow" w:cs="Tahoma"/>
-          <w:color w:val="FF0000"/>
           <w:lang w:val="en-US"/>
         </w:rPr>
         <w:t xml:space="preserve"> </w:t>
@@ -734,7 +733,6 @@
       <w:r>
         <w:rPr>
           <w:rFonts w:ascii="Arial Narrow" w:hAnsi="Arial Narrow" w:cs="Tahoma"/>
-          <w:color w:val="FF0000"/>
           <w:lang w:val="en-US"/>
         </w:rPr>
         <w:t xml:space="preserve"> </w:t>
@@ -1077,7 +1075,7 @@
               </wp:anchor>
             </w:drawing>
           </mc:Choice>
-          <mc:Fallback>
+          <mc:Fallback xmlns:w16du="http://schemas.microsoft.com/office/word/2023/wordml/word16du">
             <w:pict>
               <v:shapetype w14:anchorId="0E40CFE8" id="_x0000_t32" coordsize="21600,21600" o:spt="32" o:oned="t" path="m,l21600,21600e" filled="f">
                 <v:path arrowok="t" fillok="f" o:connecttype="none"/>
@@ -1183,6 +1181,7 @@
         </w:rPr>
       </w:pPr>
       <w:proofErr w:type="spellStart"/>
+      <w:proofErr w:type="gramStart"/>
       <w:r>
         <w:rPr>
           <w:rStyle w:val="FontStyle11"/>
@@ -1211,6 +1210,7 @@
         </w:rPr>
         <w:t>:</w:t>
       </w:r>
+      <w:proofErr w:type="gramEnd"/>
     </w:p>
     <w:p>
       <w:pPr>
@@ -1473,17 +1473,59 @@
           <w:sz w:val="24"/>
           <w:szCs w:val="24"/>
         </w:rPr>
-        <w:t xml:space="preserve"> Indonesia Nomor </w:t>
-      </w:r>
-      <w:r>
-        <w:rPr>
-          <w:rStyle w:val="FontStyle11"/>
-          <w:rFonts w:ascii="Arial Narrow" w:hAnsi="Arial Narrow" w:cs="Tahoma"/>
-          <w:sz w:val="24"/>
-          <w:szCs w:val="24"/>
-        </w:rPr>
-        <w:t>7</w:t>
-      </w:r>
+        <w:t xml:space="preserve"> Indonesia Nomor 7 </w:t>
+      </w:r>
+      <w:proofErr w:type="spellStart"/>
+      <w:r>
+        <w:rPr>
+          <w:rStyle w:val="FontStyle11"/>
+          <w:rFonts w:ascii="Arial Narrow" w:hAnsi="Arial Narrow" w:cs="Tahoma"/>
+          <w:sz w:val="24"/>
+          <w:szCs w:val="24"/>
+        </w:rPr>
+        <w:t>Tahun</w:t>
+      </w:r>
+      <w:proofErr w:type="spellEnd"/>
+      <w:r>
+        <w:rPr>
+          <w:rStyle w:val="FontStyle11"/>
+          <w:rFonts w:ascii="Arial Narrow" w:hAnsi="Arial Narrow" w:cs="Tahoma"/>
+          <w:sz w:val="24"/>
+          <w:szCs w:val="24"/>
+        </w:rPr>
+        <w:t xml:space="preserve"> 2022 </w:t>
+      </w:r>
+      <w:proofErr w:type="spellStart"/>
+      <w:r>
+        <w:rPr>
+          <w:rStyle w:val="FontStyle11"/>
+          <w:rFonts w:ascii="Arial Narrow" w:hAnsi="Arial Narrow" w:cs="Tahoma"/>
+          <w:sz w:val="24"/>
+          <w:szCs w:val="24"/>
+        </w:rPr>
+        <w:t>tentang</w:t>
+      </w:r>
+      <w:proofErr w:type="spellEnd"/>
+      <w:r>
+        <w:rPr>
+          <w:rStyle w:val="FontStyle11"/>
+          <w:rFonts w:ascii="Arial Narrow" w:hAnsi="Arial Narrow" w:cs="Tahoma"/>
+          <w:sz w:val="24"/>
+          <w:szCs w:val="24"/>
+        </w:rPr>
+        <w:t xml:space="preserve"> Kode </w:t>
+      </w:r>
+      <w:proofErr w:type="spellStart"/>
+      <w:r>
+        <w:rPr>
+          <w:rStyle w:val="FontStyle11"/>
+          <w:rFonts w:ascii="Arial Narrow" w:hAnsi="Arial Narrow" w:cs="Tahoma"/>
+          <w:sz w:val="24"/>
+          <w:szCs w:val="24"/>
+        </w:rPr>
+        <w:t>Etik</w:t>
+      </w:r>
+      <w:proofErr w:type="spellEnd"/>
       <w:r>
         <w:rPr>
           <w:rStyle w:val="FontStyle11"/>
@@ -1501,27 +1543,49 @@
           <w:sz w:val="24"/>
           <w:szCs w:val="24"/>
         </w:rPr>
-        <w:t>Tahun</w:t>
-      </w:r>
-      <w:proofErr w:type="spellEnd"/>
-      <w:r>
-        <w:rPr>
-          <w:rStyle w:val="FontStyle11"/>
-          <w:rFonts w:ascii="Arial Narrow" w:hAnsi="Arial Narrow" w:cs="Tahoma"/>
-          <w:sz w:val="24"/>
-          <w:szCs w:val="24"/>
-        </w:rPr>
-        <w:t xml:space="preserve"> 20</w:t>
-      </w:r>
-      <w:r>
-        <w:rPr>
-          <w:rStyle w:val="FontStyle11"/>
-          <w:rFonts w:ascii="Arial Narrow" w:hAnsi="Arial Narrow" w:cs="Tahoma"/>
-          <w:sz w:val="24"/>
-          <w:szCs w:val="24"/>
-        </w:rPr>
-        <w:t>22</w:t>
-      </w:r>
+        <w:t>Profesi</w:t>
+      </w:r>
+      <w:proofErr w:type="spellEnd"/>
+      <w:r>
+        <w:rPr>
+          <w:rStyle w:val="FontStyle11"/>
+          <w:rFonts w:ascii="Arial Narrow" w:hAnsi="Arial Narrow" w:cs="Tahoma"/>
+          <w:sz w:val="24"/>
+          <w:szCs w:val="24"/>
+        </w:rPr>
+        <w:t xml:space="preserve"> dan </w:t>
+      </w:r>
+      <w:proofErr w:type="spellStart"/>
+      <w:r>
+        <w:rPr>
+          <w:rStyle w:val="FontStyle11"/>
+          <w:rFonts w:ascii="Arial Narrow" w:hAnsi="Arial Narrow" w:cs="Tahoma"/>
+          <w:sz w:val="24"/>
+          <w:szCs w:val="24"/>
+        </w:rPr>
+        <w:t>Komisi</w:t>
+      </w:r>
+      <w:proofErr w:type="spellEnd"/>
+      <w:r>
+        <w:rPr>
+          <w:rStyle w:val="FontStyle11"/>
+          <w:rFonts w:ascii="Arial Narrow" w:hAnsi="Arial Narrow" w:cs="Tahoma"/>
+          <w:sz w:val="24"/>
+          <w:szCs w:val="24"/>
+        </w:rPr>
+        <w:t xml:space="preserve"> Kode </w:t>
+      </w:r>
+      <w:proofErr w:type="spellStart"/>
+      <w:r>
+        <w:rPr>
+          <w:rStyle w:val="FontStyle11"/>
+          <w:rFonts w:ascii="Arial Narrow" w:hAnsi="Arial Narrow" w:cs="Tahoma"/>
+          <w:sz w:val="24"/>
+          <w:szCs w:val="24"/>
+        </w:rPr>
+        <w:t>Etik</w:t>
+      </w:r>
+      <w:proofErr w:type="spellEnd"/>
       <w:r>
         <w:rPr>
           <w:rStyle w:val="FontStyle11"/>
@@ -1539,27 +1603,7 @@
           <w:sz w:val="24"/>
           <w:szCs w:val="24"/>
         </w:rPr>
-        <w:t>tentang</w:t>
-      </w:r>
-      <w:proofErr w:type="spellEnd"/>
-      <w:r>
-        <w:rPr>
-          <w:rStyle w:val="FontStyle11"/>
-          <w:rFonts w:ascii="Arial Narrow" w:hAnsi="Arial Narrow" w:cs="Tahoma"/>
-          <w:sz w:val="24"/>
-          <w:szCs w:val="24"/>
-        </w:rPr>
-        <w:t xml:space="preserve"> Kode </w:t>
-      </w:r>
-      <w:proofErr w:type="spellStart"/>
-      <w:r>
-        <w:rPr>
-          <w:rStyle w:val="FontStyle11"/>
-          <w:rFonts w:ascii="Arial Narrow" w:hAnsi="Arial Narrow" w:cs="Tahoma"/>
-          <w:sz w:val="24"/>
-          <w:szCs w:val="24"/>
-        </w:rPr>
-        <w:t>Etik</w:t>
+        <w:t>Profesi</w:t>
       </w:r>
       <w:proofErr w:type="spellEnd"/>
       <w:r>
@@ -1579,95 +1623,6 @@
           <w:sz w:val="24"/>
           <w:szCs w:val="24"/>
         </w:rPr>
-        <w:t>Profesi</w:t>
-      </w:r>
-      <w:proofErr w:type="spellEnd"/>
-      <w:r>
-        <w:rPr>
-          <w:rStyle w:val="FontStyle11"/>
-          <w:rFonts w:ascii="Arial Narrow" w:hAnsi="Arial Narrow" w:cs="Tahoma"/>
-          <w:sz w:val="24"/>
-          <w:szCs w:val="24"/>
-        </w:rPr>
-        <w:t xml:space="preserve"> </w:t>
-      </w:r>
-      <w:r>
-        <w:rPr>
-          <w:rStyle w:val="FontStyle11"/>
-          <w:rFonts w:ascii="Arial Narrow" w:hAnsi="Arial Narrow" w:cs="Tahoma"/>
-          <w:sz w:val="24"/>
-          <w:szCs w:val="24"/>
-        </w:rPr>
-        <w:t xml:space="preserve">dan </w:t>
-      </w:r>
-      <w:proofErr w:type="spellStart"/>
-      <w:r>
-        <w:rPr>
-          <w:rStyle w:val="FontStyle11"/>
-          <w:rFonts w:ascii="Arial Narrow" w:hAnsi="Arial Narrow" w:cs="Tahoma"/>
-          <w:sz w:val="24"/>
-          <w:szCs w:val="24"/>
-        </w:rPr>
-        <w:t>Komisi</w:t>
-      </w:r>
-      <w:proofErr w:type="spellEnd"/>
-      <w:r>
-        <w:rPr>
-          <w:rStyle w:val="FontStyle11"/>
-          <w:rFonts w:ascii="Arial Narrow" w:hAnsi="Arial Narrow" w:cs="Tahoma"/>
-          <w:sz w:val="24"/>
-          <w:szCs w:val="24"/>
-        </w:rPr>
-        <w:t xml:space="preserve"> Kode </w:t>
-      </w:r>
-      <w:proofErr w:type="spellStart"/>
-      <w:r>
-        <w:rPr>
-          <w:rStyle w:val="FontStyle11"/>
-          <w:rFonts w:ascii="Arial Narrow" w:hAnsi="Arial Narrow" w:cs="Tahoma"/>
-          <w:sz w:val="24"/>
-          <w:szCs w:val="24"/>
-        </w:rPr>
-        <w:t>Etik</w:t>
-      </w:r>
-      <w:proofErr w:type="spellEnd"/>
-      <w:r>
-        <w:rPr>
-          <w:rStyle w:val="FontStyle11"/>
-          <w:rFonts w:ascii="Arial Narrow" w:hAnsi="Arial Narrow" w:cs="Tahoma"/>
-          <w:sz w:val="24"/>
-          <w:szCs w:val="24"/>
-        </w:rPr>
-        <w:t xml:space="preserve"> </w:t>
-      </w:r>
-      <w:proofErr w:type="spellStart"/>
-      <w:r>
-        <w:rPr>
-          <w:rStyle w:val="FontStyle11"/>
-          <w:rFonts w:ascii="Arial Narrow" w:hAnsi="Arial Narrow" w:cs="Tahoma"/>
-          <w:sz w:val="24"/>
-          <w:szCs w:val="24"/>
-        </w:rPr>
-        <w:t>Profesi</w:t>
-      </w:r>
-      <w:proofErr w:type="spellEnd"/>
-      <w:r>
-        <w:rPr>
-          <w:rStyle w:val="FontStyle11"/>
-          <w:rFonts w:ascii="Arial Narrow" w:hAnsi="Arial Narrow" w:cs="Tahoma"/>
-          <w:sz w:val="24"/>
-          <w:szCs w:val="24"/>
-        </w:rPr>
-        <w:t xml:space="preserve"> </w:t>
-      </w:r>
-      <w:proofErr w:type="spellStart"/>
-      <w:r>
-        <w:rPr>
-          <w:rStyle w:val="FontStyle11"/>
-          <w:rFonts w:ascii="Arial Narrow" w:hAnsi="Arial Narrow" w:cs="Tahoma"/>
-          <w:sz w:val="24"/>
-          <w:szCs w:val="24"/>
-        </w:rPr>
         <w:t>Kepolisian</w:t>
       </w:r>
       <w:proofErr w:type="spellEnd"/>
@@ -1698,16 +1653,7 @@
           <w:sz w:val="24"/>
           <w:szCs w:val="24"/>
         </w:rPr>
-        <w:t xml:space="preserve"> Indonesia</w:t>
-      </w:r>
-      <w:r>
-        <w:rPr>
-          <w:rStyle w:val="FontStyle11"/>
-          <w:rFonts w:ascii="Arial Narrow" w:hAnsi="Arial Narrow" w:cs="Tahoma"/>
-          <w:sz w:val="24"/>
-          <w:szCs w:val="24"/>
-        </w:rPr>
-        <w:t>;</w:t>
+        <w:t xml:space="preserve"> Indonesia;</w:t>
       </w:r>
     </w:p>
     <w:p>
@@ -2022,7 +1968,17 @@
           <w:sz w:val="24"/>
           <w:szCs w:val="24"/>
         </w:rPr>
-        <w:t xml:space="preserve"> Divisi  </w:t>
+        <w:t xml:space="preserve"> </w:t>
+      </w:r>
+      <w:proofErr w:type="gramStart"/>
+      <w:r>
+        <w:rPr>
+          <w:rStyle w:val="FontStyle11"/>
+          <w:rFonts w:ascii="Arial Narrow" w:hAnsi="Arial Narrow" w:cs="Tahoma"/>
+          <w:sz w:val="24"/>
+          <w:szCs w:val="24"/>
+        </w:rPr>
+        <w:t xml:space="preserve">Divisi  </w:t>
       </w:r>
       <w:proofErr w:type="spellStart"/>
       <w:r>
@@ -2035,6 +1991,7 @@
         <w:t>Profesi</w:t>
       </w:r>
       <w:proofErr w:type="spellEnd"/>
+      <w:proofErr w:type="gramEnd"/>
       <w:r>
         <w:rPr>
           <w:rStyle w:val="FontStyle11"/>
@@ -2251,7 +2208,6 @@
         </w:rPr>
         <w:t xml:space="preserve"> setelah </w:t>
       </w:r>
-      <w:proofErr w:type="spellStart"/>
       <w:r>
         <w:rPr>
           <w:rStyle w:val="FontStyle11"/>
@@ -2268,17 +2224,7 @@
           <w:sz w:val="24"/>
           <w:szCs w:val="24"/>
         </w:rPr>
-        <w:t>lakukan</w:t>
-      </w:r>
-      <w:proofErr w:type="spellEnd"/>
-      <w:r>
-        <w:rPr>
-          <w:rStyle w:val="FontStyle11"/>
-          <w:rFonts w:ascii="Arial Narrow" w:hAnsi="Arial Narrow" w:cs="Tahoma"/>
-          <w:sz w:val="24"/>
-          <w:szCs w:val="24"/>
-        </w:rPr>
-        <w:t xml:space="preserve"> </w:t>
+        <w:t xml:space="preserve">lakukan </w:t>
       </w:r>
       <w:proofErr w:type="spellStart"/>
       <w:r>
@@ -2441,7 +2387,6 @@
         <w:rPr>
           <w:rStyle w:val="FontStyle11"/>
           <w:rFonts w:ascii="Arial Narrow" w:hAnsi="Arial Narrow"/>
-          <w:color w:val="FF0000"/>
           <w:sz w:val="24"/>
           <w:szCs w:val="24"/>
         </w:rPr>
@@ -2452,7 +2397,6 @@
         <w:rPr>
           <w:rStyle w:val="FontStyle11"/>
           <w:rFonts w:ascii="Arial Narrow" w:hAnsi="Arial Narrow"/>
-          <w:color w:val="FF0000"/>
           <w:sz w:val="24"/>
           <w:szCs w:val="24"/>
         </w:rPr>
@@ -2463,7 +2407,6 @@
         <w:rPr>
           <w:rStyle w:val="FontStyle11"/>
           <w:rFonts w:ascii="Arial Narrow" w:hAnsi="Arial Narrow"/>
-          <w:color w:val="FF0000"/>
           <w:sz w:val="24"/>
           <w:szCs w:val="24"/>
         </w:rPr>
@@ -2478,15 +2421,62 @@
         </w:rPr>
         <w:t xml:space="preserve"> </w:t>
       </w:r>
-      <w:proofErr w:type="spellStart"/>
-      <w:r>
-        <w:rPr>
-          <w:rStyle w:val="FontStyle11"/>
-          <w:rFonts w:ascii="Arial Narrow" w:hAnsi="Arial Narrow"/>
-          <w:sz w:val="24"/>
-          <w:szCs w:val="24"/>
-        </w:rPr>
-        <w:t>tanggal</w:t>
+      <w:r>
+        <w:rPr>
+          <w:rStyle w:val="FontStyle11"/>
+          <w:rFonts w:ascii="Arial Narrow" w:hAnsi="Arial Narrow"/>
+          <w:sz w:val="24"/>
+          <w:szCs w:val="24"/>
+        </w:rPr>
+        <w:t xml:space="preserve">tanggal </w:t>
+      </w:r>
+      <w:r>
+        <w:rPr>
+          <w:rStyle w:val="FontStyle11"/>
+          <w:rFonts w:ascii="Arial Narrow" w:hAnsi="Arial Narrow"/>
+          <w:sz w:val="24"/>
+          <w:szCs w:val="24"/>
+        </w:rPr>
+        <w:t>${</w:t>
+      </w:r>
+      <w:proofErr w:type="spellStart"/>
+      <w:r>
+        <w:rPr>
+          <w:rStyle w:val="FontStyle11"/>
+          <w:rFonts w:ascii="Arial Narrow" w:hAnsi="Arial Narrow"/>
+          <w:sz w:val="24"/>
+          <w:szCs w:val="24"/>
+        </w:rPr>
+        <w:t>tgl_nd_surat_hasil_gelar</w:t>
+      </w:r>
+      <w:proofErr w:type="spellEnd"/>
+      <w:r>
+        <w:rPr>
+          <w:rStyle w:val="FontStyle11"/>
+          <w:rFonts w:ascii="Arial Narrow" w:hAnsi="Arial Narrow"/>
+          <w:sz w:val="24"/>
+          <w:szCs w:val="24"/>
+        </w:rPr>
+        <w:t>}</w:t>
+      </w:r>
+      <w:r>
+        <w:rPr>
+          <w:rStyle w:val="FontStyle11"/>
+          <w:rFonts w:ascii="Arial Narrow" w:hAnsi="Arial Narrow"/>
+          <w:sz w:val="24"/>
+          <w:szCs w:val="24"/>
+        </w:rPr>
+        <w:t xml:space="preserve">, </w:t>
+      </w:r>
+      <w:proofErr w:type="spellStart"/>
+      <w:r>
+        <w:rPr>
+          <w:rStyle w:val="FontStyle11"/>
+          <w:rFonts w:ascii="Arial Narrow" w:hAnsi="Arial Narrow"/>
+          <w:sz w:val="24"/>
+          <w:szCs w:val="24"/>
+        </w:rPr>
+        <w:t>perihal</w:t>
       </w:r>
       <w:proofErr w:type="spellEnd"/>
       <w:r>
@@ -2502,67 +2492,6 @@
         <w:rPr>
           <w:rStyle w:val="FontStyle11"/>
           <w:rFonts w:ascii="Arial Narrow" w:hAnsi="Arial Narrow"/>
-          <w:color w:val="FF0000"/>
-          <w:sz w:val="24"/>
-          <w:szCs w:val="24"/>
-        </w:rPr>
-        <w:t>${</w:t>
-      </w:r>
-      <w:proofErr w:type="spellStart"/>
-      <w:r>
-        <w:rPr>
-          <w:rStyle w:val="FontStyle11"/>
-          <w:rFonts w:ascii="Arial Narrow" w:hAnsi="Arial Narrow"/>
-          <w:color w:val="FF0000"/>
-          <w:sz w:val="24"/>
-          <w:szCs w:val="24"/>
-        </w:rPr>
-        <w:t>tgl_nd_surat_hasil_gelar</w:t>
-      </w:r>
-      <w:proofErr w:type="spellEnd"/>
-      <w:r>
-        <w:rPr>
-          <w:rStyle w:val="FontStyle11"/>
-          <w:rFonts w:ascii="Arial Narrow" w:hAnsi="Arial Narrow"/>
-          <w:color w:val="FF0000"/>
-          <w:sz w:val="24"/>
-          <w:szCs w:val="24"/>
-        </w:rPr>
-        <w:t>}</w:t>
-      </w:r>
-      <w:r>
-        <w:rPr>
-          <w:rStyle w:val="FontStyle11"/>
-          <w:rFonts w:ascii="Arial Narrow" w:hAnsi="Arial Narrow"/>
-          <w:sz w:val="24"/>
-          <w:szCs w:val="24"/>
-        </w:rPr>
-        <w:t xml:space="preserve">, </w:t>
-      </w:r>
-      <w:proofErr w:type="spellStart"/>
-      <w:r>
-        <w:rPr>
-          <w:rStyle w:val="FontStyle11"/>
-          <w:rFonts w:ascii="Arial Narrow" w:hAnsi="Arial Narrow"/>
-          <w:sz w:val="24"/>
-          <w:szCs w:val="24"/>
-        </w:rPr>
-        <w:t>perihal</w:t>
-      </w:r>
-      <w:proofErr w:type="spellEnd"/>
-      <w:r>
-        <w:rPr>
-          <w:rStyle w:val="FontStyle11"/>
-          <w:rFonts w:ascii="Arial Narrow" w:hAnsi="Arial Narrow"/>
-          <w:sz w:val="24"/>
-          <w:szCs w:val="24"/>
-        </w:rPr>
-        <w:t xml:space="preserve"> </w:t>
-      </w:r>
-      <w:r>
-        <w:rPr>
-          <w:rStyle w:val="FontStyle11"/>
-          <w:rFonts w:ascii="Arial Narrow" w:hAnsi="Arial Narrow"/>
           <w:sz w:val="24"/>
           <w:szCs w:val="24"/>
         </w:rPr>
@@ -2583,7 +2512,6 @@
         <w:rPr>
           <w:rStyle w:val="FontStyle11"/>
           <w:rFonts w:ascii="Arial Narrow" w:hAnsi="Arial Narrow"/>
-          <w:color w:val="FF0000"/>
           <w:sz w:val="24"/>
           <w:szCs w:val="24"/>
         </w:rPr>
@@ -2615,7 +2543,6 @@
         <w:rPr>
           <w:rStyle w:val="FontStyle11"/>
           <w:rFonts w:ascii="Arial Narrow" w:hAnsi="Arial Narrow"/>
-          <w:color w:val="FF0000"/>
           <w:sz w:val="24"/>
           <w:szCs w:val="24"/>
         </w:rPr>
@@ -2626,7 +2553,6 @@
         <w:rPr>
           <w:rStyle w:val="FontStyle11"/>
           <w:rFonts w:ascii="Arial Narrow" w:hAnsi="Arial Narrow"/>
-          <w:color w:val="FF0000"/>
           <w:sz w:val="24"/>
           <w:szCs w:val="24"/>
         </w:rPr>
@@ -2637,7 +2563,6 @@
         <w:rPr>
           <w:rStyle w:val="FontStyle11"/>
           <w:rFonts w:ascii="Arial Narrow" w:hAnsi="Arial Narrow"/>
-          <w:color w:val="FF0000"/>
           <w:sz w:val="24"/>
           <w:szCs w:val="24"/>
         </w:rPr>
@@ -2893,7 +2818,6 @@
         <w:rPr>
           <w:rStyle w:val="FontStyle11"/>
           <w:rFonts w:ascii="Arial Narrow" w:hAnsi="Arial Narrow" w:cs="Tahoma"/>
-          <w:color w:val="FF0000"/>
           <w:sz w:val="24"/>
           <w:szCs w:val="24"/>
         </w:rPr>
@@ -2904,7 +2828,6 @@
         <w:rPr>
           <w:rStyle w:val="FontStyle11"/>
           <w:rFonts w:ascii="Arial Narrow" w:hAnsi="Arial Narrow" w:cs="Tahoma"/>
-          <w:color w:val="FF0000"/>
           <w:sz w:val="24"/>
           <w:szCs w:val="24"/>
         </w:rPr>
@@ -2915,7 +2838,6 @@
         <w:rPr>
           <w:rStyle w:val="FontStyle11"/>
           <w:rFonts w:ascii="Arial Narrow" w:hAnsi="Arial Narrow" w:cs="Tahoma"/>
-          <w:color w:val="FF0000"/>
           <w:sz w:val="24"/>
           <w:szCs w:val="24"/>
         </w:rPr>
@@ -2925,13 +2847,11 @@
         <w:rPr>
           <w:rStyle w:val="FontStyle11"/>
           <w:rFonts w:ascii="Arial Narrow" w:hAnsi="Arial Narrow" w:cs="Tahoma"/>
-          <w:color w:val="FF0000"/>
           <w:sz w:val="24"/>
           <w:szCs w:val="24"/>
         </w:rPr>
         <w:t xml:space="preserve"> </w:t>
       </w:r>
-      <w:proofErr w:type="spellStart"/>
       <w:r>
         <w:rPr>
           <w:rStyle w:val="FontStyle11"/>
@@ -2941,12 +2861,10 @@
         </w:rPr>
         <w:t>tanggal</w:t>
       </w:r>
-      <w:proofErr w:type="spellEnd"/>
-      <w:r>
-        <w:rPr>
-          <w:rStyle w:val="FontStyle11"/>
-          <w:rFonts w:ascii="Arial Narrow" w:hAnsi="Arial Narrow" w:cs="Tahoma"/>
-          <w:color w:val="FF0000"/>
+      <w:r>
+        <w:rPr>
+          <w:rStyle w:val="FontStyle11"/>
+          <w:rFonts w:ascii="Arial Narrow" w:hAnsi="Arial Narrow" w:cs="Tahoma"/>
           <w:sz w:val="24"/>
           <w:szCs w:val="24"/>
         </w:rPr>
@@ -2956,7 +2874,6 @@
         <w:rPr>
           <w:rStyle w:val="FontStyle11"/>
           <w:rFonts w:ascii="Arial Narrow" w:hAnsi="Arial Narrow" w:cs="Tahoma"/>
-          <w:color w:val="FF0000"/>
           <w:sz w:val="24"/>
           <w:szCs w:val="24"/>
         </w:rPr>
@@ -2967,7 +2884,6 @@
         <w:rPr>
           <w:rStyle w:val="FontStyle11"/>
           <w:rFonts w:ascii="Arial Narrow" w:hAnsi="Arial Narrow" w:cs="Tahoma"/>
-          <w:color w:val="FF0000"/>
           <w:sz w:val="24"/>
           <w:szCs w:val="24"/>
         </w:rPr>
@@ -2978,7 +2894,6 @@
         <w:rPr>
           <w:rStyle w:val="FontStyle11"/>
           <w:rFonts w:ascii="Arial Narrow" w:hAnsi="Arial Narrow" w:cs="Tahoma"/>
-          <w:color w:val="FF0000"/>
           <w:sz w:val="24"/>
           <w:szCs w:val="24"/>
         </w:rPr>
@@ -3028,7 +2943,6 @@
       <w:r>
         <w:rPr>
           <w:rFonts w:ascii="Arial Narrow" w:hAnsi="Arial Narrow"/>
-          <w:color w:val="424242"/>
         </w:rPr>
         <w:t xml:space="preserve"> </w:t>
       </w:r>
@@ -3153,6 +3067,7 @@
         <w:t>terlapor</w:t>
       </w:r>
       <w:proofErr w:type="spellEnd"/>
+      <w:proofErr w:type="gramStart"/>
       <w:r>
         <w:rPr>
           <w:rStyle w:val="FontStyle11"/>
@@ -3173,6 +3088,7 @@
         <w:t>NRP</w:t>
       </w:r>
       <w:proofErr w:type="spellEnd"/>
+      <w:proofErr w:type="gramEnd"/>
       <w:r>
         <w:rPr>
           <w:rFonts w:ascii="Arial Narrow" w:hAnsi="Arial Narrow"/>
@@ -3271,7 +3187,6 @@
       <w:r>
         <w:rPr>
           <w:rFonts w:ascii="Arial Narrow" w:hAnsi="Arial Narrow"/>
-          <w:color w:val="FF0000"/>
           <w:spacing w:val="-4"/>
         </w:rPr>
         <w:t xml:space="preserve"> </w:t>
@@ -3279,7 +3194,6 @@
       <w:r>
         <w:rPr>
           <w:rFonts w:ascii="Arial Narrow" w:hAnsi="Arial Narrow"/>
-          <w:color w:val="FF0000"/>
           <w:spacing w:val="-4"/>
         </w:rPr>
         <w:t>${</w:t>
@@ -3288,7 +3202,6 @@
       <w:r>
         <w:rPr>
           <w:rFonts w:ascii="Arial Narrow" w:hAnsi="Arial Narrow"/>
-          <w:color w:val="FF0000"/>
           <w:spacing w:val="-4"/>
         </w:rPr>
         <w:t>pasal</w:t>
@@ -3297,7 +3210,6 @@
       <w:r>
         <w:rPr>
           <w:rFonts w:ascii="Arial Narrow" w:hAnsi="Arial Narrow"/>
-          <w:color w:val="FF0000"/>
           <w:spacing w:val="-4"/>
         </w:rPr>
         <w:t>}</w:t>
@@ -3305,7 +3217,6 @@
       <w:r>
         <w:rPr>
           <w:rFonts w:ascii="Arial Narrow" w:hAnsi="Arial Narrow"/>
-          <w:color w:val="FF0000"/>
           <w:spacing w:val="-4"/>
         </w:rPr>
         <w:t xml:space="preserve"> </w:t>
@@ -3322,7 +3233,6 @@
       <w:r>
         <w:rPr>
           <w:rFonts w:ascii="Arial Narrow" w:hAnsi="Arial Narrow"/>
-          <w:color w:val="FF0000"/>
           <w:spacing w:val="-4"/>
         </w:rPr>
         <w:t xml:space="preserve"> </w:t>
@@ -3330,7 +3240,6 @@
       <w:r>
         <w:rPr>
           <w:rFonts w:ascii="Arial Narrow" w:hAnsi="Arial Narrow"/>
-          <w:color w:val="FF0000"/>
           <w:spacing w:val="-4"/>
         </w:rPr>
         <w:t>${</w:t>
@@ -3339,7 +3248,6 @@
       <w:r>
         <w:rPr>
           <w:rFonts w:ascii="Arial Narrow" w:hAnsi="Arial Narrow"/>
-          <w:color w:val="FF0000"/>
           <w:spacing w:val="-4"/>
         </w:rPr>
         <w:t>ayat</w:t>
@@ -3348,7 +3256,6 @@
       <w:r>
         <w:rPr>
           <w:rFonts w:ascii="Arial Narrow" w:hAnsi="Arial Narrow"/>
-          <w:color w:val="FF0000"/>
           <w:spacing w:val="-4"/>
         </w:rPr>
         <w:t>}</w:t>
@@ -3356,7 +3263,6 @@
       <w:r>
         <w:rPr>
           <w:rFonts w:ascii="Arial Narrow" w:hAnsi="Arial Narrow"/>
-          <w:color w:val="FF0000"/>
           <w:spacing w:val="-4"/>
         </w:rPr>
         <w:t xml:space="preserve">, </w:t>
@@ -3408,7 +3314,6 @@
       <w:r>
         <w:rPr>
           <w:rFonts w:ascii="Arial Narrow" w:hAnsi="Arial Narrow"/>
-          <w:color w:val="FF0000"/>
           <w:lang w:val="en-ID"/>
         </w:rPr>
         <w:t xml:space="preserve"> </w:t>
@@ -3513,7 +3418,6 @@
       <w:r>
         <w:rPr>
           <w:rFonts w:ascii="Arial Narrow" w:hAnsi="Arial Narrow"/>
-          <w:color w:val="FF0000"/>
         </w:rPr>
         <w:t>${</w:t>
       </w:r>
@@ -3521,7 +3425,6 @@
       <w:r>
         <w:rPr>
           <w:rFonts w:ascii="Arial Narrow" w:hAnsi="Arial Narrow"/>
-          <w:color w:val="FF0000"/>
         </w:rPr>
         <w:t>bunyi_pasal</w:t>
       </w:r>
@@ -3529,15 +3432,8 @@
       <w:r>
         <w:rPr>
           <w:rFonts w:ascii="Arial Narrow" w:hAnsi="Arial Narrow"/>
-          <w:color w:val="FF0000"/>
-        </w:rPr>
-        <w:t>}</w:t>
-      </w:r>
-      <w:r>
-        <w:rPr>
-          <w:rFonts w:ascii="Arial Narrow" w:hAnsi="Arial Narrow"/>
-        </w:rPr>
-        <w:t xml:space="preserve"> </w:t>
+        </w:rPr>
+        <w:t xml:space="preserve">} </w:t>
       </w:r>
       <w:proofErr w:type="spellStart"/>
       <w:r>
@@ -3740,78 +3636,57 @@
           <w:rFonts w:ascii="Arial Narrow" w:hAnsi="Arial Narrow"/>
           <w:lang w:val="en-ID"/>
         </w:rPr>
-        <w:t xml:space="preserve"> dan</w:t>
-      </w:r>
-      <w:r>
-        <w:rPr>
-          <w:rFonts w:ascii="Arial Narrow" w:hAnsi="Arial Narrow"/>
-          <w:color w:val="FF0000"/>
+        <w:t xml:space="preserve"> dan </w:t>
+      </w:r>
+      <w:proofErr w:type="spellStart"/>
+      <w:r>
+        <w:rPr>
+          <w:rFonts w:ascii="Arial Narrow" w:hAnsi="Arial Narrow"/>
           <w:lang w:val="en-ID"/>
         </w:rPr>
+        <w:t>Pemeriksaan</w:t>
+      </w:r>
+      <w:proofErr w:type="spellEnd"/>
+      <w:r>
+        <w:rPr>
+          <w:rFonts w:ascii="Arial Narrow" w:hAnsi="Arial Narrow"/>
+          <w:lang w:val="en-ID"/>
+        </w:rPr>
         <w:t xml:space="preserve"> </w:t>
       </w:r>
-      <w:proofErr w:type="spellStart"/>
       <w:r>
         <w:rPr>
           <w:rFonts w:ascii="Arial Narrow" w:hAnsi="Arial Narrow"/>
           <w:lang w:val="en-ID"/>
         </w:rPr>
-        <w:t>Pemeriksaan</w:t>
-      </w:r>
-      <w:proofErr w:type="spellEnd"/>
-      <w:r>
-        <w:rPr>
-          <w:rFonts w:ascii="Arial Narrow" w:hAnsi="Arial Narrow"/>
-          <w:color w:val="FF0000"/>
+        <w:t>${</w:t>
+      </w:r>
+      <w:proofErr w:type="spellStart"/>
+      <w:r>
+        <w:rPr>
+          <w:rFonts w:ascii="Arial Narrow" w:hAnsi="Arial Narrow"/>
           <w:lang w:val="en-ID"/>
         </w:rPr>
-        <w:t xml:space="preserve"> </w:t>
-      </w:r>
-      <w:r>
-        <w:rPr>
-          <w:rFonts w:ascii="Arial Narrow" w:hAnsi="Arial Narrow"/>
-          <w:color w:val="FF0000"/>
+        <w:t>jenis_wp</w:t>
+      </w:r>
+      <w:proofErr w:type="spellEnd"/>
+      <w:r>
+        <w:rPr>
+          <w:rFonts w:ascii="Arial Narrow" w:hAnsi="Arial Narrow"/>
           <w:lang w:val="en-ID"/>
         </w:rPr>
-        <w:t>${</w:t>
-      </w:r>
-      <w:proofErr w:type="spellStart"/>
-      <w:r>
-        <w:rPr>
-          <w:rFonts w:ascii="Arial Narrow" w:hAnsi="Arial Narrow"/>
-          <w:color w:val="FF0000"/>
+        <w:t>}</w:t>
+      </w:r>
+      <w:r>
+        <w:rPr>
+          <w:rFonts w:ascii="Arial Narrow" w:hAnsi="Arial Narrow"/>
           <w:lang w:val="en-ID"/>
         </w:rPr>
-        <w:t>jenis_wp</w:t>
-      </w:r>
-      <w:proofErr w:type="spellEnd"/>
-      <w:r>
-        <w:rPr>
-          <w:rFonts w:ascii="Arial Narrow" w:hAnsi="Arial Narrow"/>
-          <w:color w:val="FF0000"/>
-          <w:lang w:val="en-ID"/>
-        </w:rPr>
-        <w:t>}</w:t>
-      </w:r>
-      <w:r>
-        <w:rPr>
-          <w:rFonts w:ascii="Arial Narrow" w:hAnsi="Arial Narrow"/>
-          <w:color w:val="FF0000"/>
-          <w:lang w:val="en-ID"/>
-        </w:rPr>
-        <w:t xml:space="preserve"> </w:t>
-      </w:r>
-      <w:r>
-        <w:rPr>
-          <w:rFonts w:ascii="Arial Narrow" w:hAnsi="Arial Narrow"/>
-          <w:lang w:val="en-ID"/>
-        </w:rPr>
-        <w:t>oleh</w:t>
-      </w:r>
-      <w:r>
-        <w:rPr>
-          <w:rFonts w:ascii="Arial Narrow" w:hAnsi="Arial Narrow"/>
-          <w:color w:val="FF0000"/>
+        <w:t xml:space="preserve"> oleh</w:t>
+      </w:r>
+      <w:r>
+        <w:rPr>
+          <w:rFonts w:ascii="Arial Narrow" w:hAnsi="Arial Narrow"/>
         </w:rPr>
         <w:t xml:space="preserve"> ${</w:t>
       </w:r>
@@ -3819,7 +3694,6 @@
       <w:r>
         <w:rPr>
           <w:rFonts w:ascii="Arial Narrow" w:hAnsi="Arial Narrow"/>
-          <w:color w:val="FF0000"/>
         </w:rPr>
         <w:t>jenis_limpah</w:t>
       </w:r>
@@ -3827,7 +3701,6 @@
       <w:r>
         <w:rPr>
           <w:rFonts w:ascii="Arial Narrow" w:hAnsi="Arial Narrow"/>
-          <w:color w:val="FF0000"/>
         </w:rPr>
         <w:t>}</w:t>
       </w:r>
@@ -4140,14 +4013,12 @@
         <w:jc w:val="both"/>
         <w:rPr>
           <w:rFonts w:ascii="Arial Narrow" w:hAnsi="Arial Narrow"/>
-          <w:color w:val="424242"/>
-        </w:rPr>
-      </w:pPr>
-      <w:proofErr w:type="spellStart"/>
-      <w:r>
-        <w:rPr>
-          <w:rFonts w:ascii="Arial Narrow" w:hAnsi="Arial Narrow"/>
-          <w:color w:val="424242"/>
+        </w:rPr>
+      </w:pPr>
+      <w:proofErr w:type="spellStart"/>
+      <w:r>
+        <w:rPr>
+          <w:rFonts w:ascii="Arial Narrow" w:hAnsi="Arial Narrow"/>
         </w:rPr>
         <w:t>Berdasarkan</w:t>
       </w:r>
@@ -4155,7 +4026,6 @@
       <w:r>
         <w:rPr>
           <w:rFonts w:ascii="Arial Narrow" w:hAnsi="Arial Narrow"/>
-          <w:color w:val="424242"/>
         </w:rPr>
         <w:t xml:space="preserve"> </w:t>
       </w:r>
@@ -4163,7 +4033,6 @@
       <w:r>
         <w:rPr>
           <w:rFonts w:ascii="Arial Narrow" w:hAnsi="Arial Narrow"/>
-          <w:color w:val="424242"/>
         </w:rPr>
         <w:t>poin</w:t>
       </w:r>
@@ -4171,7 +4040,6 @@
       <w:r>
         <w:rPr>
           <w:rFonts w:ascii="Arial Narrow" w:hAnsi="Arial Narrow"/>
-          <w:color w:val="424242"/>
         </w:rPr>
         <w:t xml:space="preserve"> 2 (dua) </w:t>
       </w:r>
@@ -4179,7 +4047,6 @@
       <w:r>
         <w:rPr>
           <w:rFonts w:ascii="Arial Narrow" w:hAnsi="Arial Narrow"/>
-          <w:color w:val="424242"/>
         </w:rPr>
         <w:t>tersebut</w:t>
       </w:r>
@@ -4187,7 +4054,6 @@
       <w:r>
         <w:rPr>
           <w:rFonts w:ascii="Arial Narrow" w:hAnsi="Arial Narrow"/>
-          <w:color w:val="424242"/>
         </w:rPr>
         <w:t xml:space="preserve">, agar Ka. </w:t>
       </w:r>
@@ -4195,7 +4061,6 @@
       <w:r>
         <w:rPr>
           <w:rFonts w:ascii="Arial Narrow" w:hAnsi="Arial Narrow"/>
-          <w:color w:val="424242"/>
         </w:rPr>
         <w:t>dapat</w:t>
       </w:r>
@@ -4203,7 +4068,6 @@
       <w:r>
         <w:rPr>
           <w:rFonts w:ascii="Arial Narrow" w:hAnsi="Arial Narrow"/>
-          <w:color w:val="424242"/>
         </w:rPr>
         <w:t xml:space="preserve"> </w:t>
       </w:r>
@@ -4211,7 +4075,6 @@
       <w:r>
         <w:rPr>
           <w:rFonts w:ascii="Arial Narrow" w:hAnsi="Arial Narrow"/>
-          <w:color w:val="424242"/>
         </w:rPr>
         <w:t>melakukan</w:t>
       </w:r>
@@ -4219,7 +4082,6 @@
       <w:r>
         <w:rPr>
           <w:rFonts w:ascii="Arial Narrow" w:hAnsi="Arial Narrow"/>
-          <w:color w:val="424242"/>
         </w:rPr>
         <w:t xml:space="preserve"> </w:t>
       </w:r>
@@ -4227,7 +4089,6 @@
       <w:r>
         <w:rPr>
           <w:rFonts w:ascii="Arial Narrow" w:hAnsi="Arial Narrow"/>
-          <w:color w:val="424242"/>
         </w:rPr>
         <w:t>pencatatan</w:t>
       </w:r>
@@ -4235,7 +4096,6 @@
       <w:r>
         <w:rPr>
           <w:rFonts w:ascii="Arial Narrow" w:hAnsi="Arial Narrow"/>
-          <w:color w:val="424242"/>
         </w:rPr>
         <w:t xml:space="preserve"> </w:t>
       </w:r>
@@ -4243,7 +4103,6 @@
       <w:r>
         <w:rPr>
           <w:rFonts w:ascii="Arial Narrow" w:hAnsi="Arial Narrow"/>
-          <w:color w:val="424242"/>
         </w:rPr>
         <w:t>terhadap</w:t>
       </w:r>
@@ -4251,7 +4110,6 @@
       <w:r>
         <w:rPr>
           <w:rFonts w:ascii="Arial Narrow" w:hAnsi="Arial Narrow"/>
-          <w:color w:val="424242"/>
         </w:rPr>
         <w:t xml:space="preserve"> </w:t>
       </w:r>
@@ -4259,7 +4117,6 @@
       <w:r>
         <w:rPr>
           <w:rFonts w:ascii="Arial Narrow" w:hAnsi="Arial Narrow"/>
-          <w:color w:val="424242"/>
         </w:rPr>
         <w:t>personel</w:t>
       </w:r>
@@ -4267,7 +4124,6 @@
       <w:r>
         <w:rPr>
           <w:rFonts w:ascii="Arial Narrow" w:hAnsi="Arial Narrow"/>
-          <w:color w:val="424242"/>
         </w:rPr>
         <w:t xml:space="preserve"> </w:t>
       </w:r>
@@ -4275,7 +4131,6 @@
       <w:r>
         <w:rPr>
           <w:rFonts w:ascii="Arial Narrow" w:hAnsi="Arial Narrow"/>
-          <w:color w:val="424242"/>
         </w:rPr>
         <w:t>dimaksud</w:t>
       </w:r>
@@ -4283,7 +4138,6 @@
       <w:r>
         <w:rPr>
           <w:rFonts w:ascii="Arial Narrow" w:hAnsi="Arial Narrow"/>
-          <w:color w:val="424242"/>
         </w:rPr>
         <w:t xml:space="preserve"> </w:t>
       </w:r>
@@ -4291,7 +4145,6 @@
       <w:r>
         <w:rPr>
           <w:rFonts w:ascii="Arial Narrow" w:hAnsi="Arial Narrow"/>
-          <w:color w:val="424242"/>
         </w:rPr>
         <w:t>ke</w:t>
       </w:r>
@@ -4299,7 +4152,6 @@
       <w:r>
         <w:rPr>
           <w:rFonts w:ascii="Arial Narrow" w:hAnsi="Arial Narrow"/>
-          <w:color w:val="424242"/>
         </w:rPr>
         <w:t xml:space="preserve"> </w:t>
       </w:r>
@@ -4307,7 +4159,6 @@
       <w:r>
         <w:rPr>
           <w:rFonts w:ascii="Arial Narrow" w:hAnsi="Arial Narrow"/>
-          <w:color w:val="424242"/>
         </w:rPr>
         <w:t>dalam</w:t>
       </w:r>
@@ -4315,7 +4166,6 @@
       <w:r>
         <w:rPr>
           <w:rFonts w:ascii="Arial Narrow" w:hAnsi="Arial Narrow"/>
-          <w:color w:val="424242"/>
         </w:rPr>
         <w:t xml:space="preserve"> register </w:t>
       </w:r>
@@ -4323,7 +4173,6 @@
       <w:r>
         <w:rPr>
           <w:rFonts w:ascii="Arial Narrow" w:hAnsi="Arial Narrow"/>
-          <w:color w:val="424242"/>
         </w:rPr>
         <w:t>Catpers</w:t>
       </w:r>
@@ -4331,7 +4180,6 @@
       <w:r>
         <w:rPr>
           <w:rFonts w:ascii="Arial Narrow" w:hAnsi="Arial Narrow"/>
-          <w:color w:val="424242"/>
         </w:rPr>
         <w:t>.</w:t>
       </w:r>
@@ -4341,7 +4189,6 @@
         <w:suppressAutoHyphens w:val="0"/>
         <w:rPr>
           <w:rFonts w:ascii="Arial Narrow" w:hAnsi="Arial Narrow"/>
-          <w:color w:val="424242"/>
         </w:rPr>
       </w:pPr>
     </w:p>
@@ -4350,7 +4197,6 @@
         <w:suppressAutoHyphens w:val="0"/>
         <w:rPr>
           <w:rFonts w:ascii="Arial Narrow" w:hAnsi="Arial Narrow"/>
-          <w:color w:val="424242"/>
         </w:rPr>
       </w:pPr>
     </w:p>
@@ -4359,7 +4205,6 @@
         <w:suppressAutoHyphens w:val="0"/>
         <w:rPr>
           <w:rFonts w:ascii="Arial Narrow" w:hAnsi="Arial Narrow"/>
-          <w:color w:val="424242"/>
         </w:rPr>
       </w:pPr>
     </w:p>
@@ -4368,7 +4213,6 @@
         <w:suppressAutoHyphens w:val="0"/>
         <w:rPr>
           <w:rFonts w:ascii="Arial Narrow" w:hAnsi="Arial Narrow"/>
-          <w:color w:val="424242"/>
         </w:rPr>
       </w:pPr>
     </w:p>
@@ -4377,7 +4221,6 @@
         <w:suppressAutoHyphens w:val="0"/>
         <w:rPr>
           <w:rFonts w:ascii="Arial Narrow" w:hAnsi="Arial Narrow"/>
-          <w:color w:val="424242"/>
         </w:rPr>
       </w:pPr>
     </w:p>
@@ -4386,7 +4229,6 @@
         <w:suppressAutoHyphens w:val="0"/>
         <w:rPr>
           <w:rFonts w:ascii="Arial Narrow" w:hAnsi="Arial Narrow"/>
-          <w:color w:val="424242"/>
         </w:rPr>
       </w:pPr>
     </w:p>
@@ -4395,7 +4237,6 @@
         <w:suppressAutoHyphens w:val="0"/>
         <w:rPr>
           <w:rFonts w:ascii="Arial Narrow" w:hAnsi="Arial Narrow"/>
-          <w:color w:val="424242"/>
         </w:rPr>
       </w:pPr>
     </w:p>
@@ -4404,7 +4245,6 @@
         <w:suppressAutoHyphens w:val="0"/>
         <w:rPr>
           <w:rFonts w:ascii="Arial Narrow" w:hAnsi="Arial Narrow"/>
-          <w:color w:val="424242"/>
         </w:rPr>
       </w:pPr>
     </w:p>
@@ -4413,7 +4253,6 @@
         <w:suppressAutoHyphens w:val="0"/>
         <w:rPr>
           <w:rFonts w:ascii="Arial Narrow" w:hAnsi="Arial Narrow"/>
-          <w:color w:val="424242"/>
         </w:rPr>
       </w:pPr>
     </w:p>
@@ -4422,7 +4261,6 @@
         <w:suppressAutoHyphens w:val="0"/>
         <w:rPr>
           <w:rFonts w:ascii="Arial Narrow" w:hAnsi="Arial Narrow"/>
-          <w:color w:val="424242"/>
         </w:rPr>
       </w:pPr>
     </w:p>
@@ -4431,7 +4269,6 @@
         <w:suppressAutoHyphens w:val="0"/>
         <w:rPr>
           <w:rFonts w:ascii="Arial Narrow" w:hAnsi="Arial Narrow"/>
-          <w:color w:val="424242"/>
         </w:rPr>
       </w:pPr>
     </w:p>
@@ -4440,7 +4277,6 @@
         <w:suppressAutoHyphens w:val="0"/>
         <w:rPr>
           <w:rFonts w:ascii="Arial Narrow" w:hAnsi="Arial Narrow"/>
-          <w:color w:val="424242"/>
         </w:rPr>
       </w:pPr>
     </w:p>
@@ -4449,7 +4285,6 @@
         <w:suppressAutoHyphens w:val="0"/>
         <w:rPr>
           <w:rFonts w:ascii="Arial Narrow" w:hAnsi="Arial Narrow"/>
-          <w:color w:val="424242"/>
         </w:rPr>
       </w:pPr>
     </w:p>
@@ -4464,14 +4299,12 @@
         <w:jc w:val="right"/>
         <w:rPr>
           <w:rFonts w:ascii="Arial Narrow" w:hAnsi="Arial Narrow"/>
-          <w:color w:val="424242"/>
-        </w:rPr>
-      </w:pPr>
-      <w:proofErr w:type="spellStart"/>
-      <w:r>
-        <w:rPr>
-          <w:rFonts w:ascii="Arial Narrow" w:hAnsi="Arial Narrow"/>
-          <w:color w:val="424242"/>
+        </w:rPr>
+      </w:pPr>
+      <w:proofErr w:type="spellStart"/>
+      <w:r>
+        <w:rPr>
+          <w:rFonts w:ascii="Arial Narrow" w:hAnsi="Arial Narrow"/>
         </w:rPr>
         <w:t>Demikian</w:t>
       </w:r>
@@ -4479,7 +4312,6 @@
       <w:r>
         <w:rPr>
           <w:rFonts w:ascii="Arial Narrow" w:hAnsi="Arial Narrow"/>
-          <w:color w:val="424242"/>
         </w:rPr>
         <w:t>….</w:t>
       </w:r>
@@ -4497,7 +4329,6 @@
       <w:r>
         <w:rPr>
           <w:rFonts w:ascii="Arial Narrow" w:hAnsi="Arial Narrow"/>
-          <w:color w:val="424242"/>
         </w:rPr>
         <w:br w:type="page"/>
       </w:r>
@@ -4747,8 +4578,17 @@
                                 <w:rFonts w:ascii="Arial Narrow" w:hAnsi="Arial Narrow" w:cs="Tahoma"/>
                                 <w:lang w:val="id-ID"/>
                               </w:rPr>
-                              <w:t>: . . . .</w:t>
+                              <w:t xml:space="preserve">: </w:t>
                             </w:r>
+                            <w:proofErr w:type="gramStart"/>
+                            <w:r>
+                              <w:rPr>
+                                <w:rFonts w:ascii="Arial Narrow" w:hAnsi="Arial Narrow" w:cs="Tahoma"/>
+                                <w:lang w:val="id-ID"/>
+                              </w:rPr>
+                              <w:t>. . . .</w:t>
+                            </w:r>
+                            <w:proofErr w:type="gramEnd"/>
                             <w:r>
                               <w:rPr>
                                 <w:rFonts w:ascii="Arial Narrow" w:hAnsi="Arial Narrow" w:cs="Tahoma"/>
@@ -4806,7 +4646,23 @@
                                 <w:rFonts w:ascii="Arial Narrow" w:hAnsi="Arial Narrow" w:cs="Tahoma"/>
                                 <w:lang w:val="en-US"/>
                               </w:rPr>
-                              <w:t xml:space="preserve">: . . . . </w:t>
+                              <w:t xml:space="preserve">: </w:t>
+                            </w:r>
+                            <w:proofErr w:type="gramStart"/>
+                            <w:r>
+                              <w:rPr>
+                                <w:rFonts w:ascii="Arial Narrow" w:hAnsi="Arial Narrow" w:cs="Tahoma"/>
+                                <w:lang w:val="en-US"/>
+                              </w:rPr>
+                              <w:t>. . . .</w:t>
+                            </w:r>
+                            <w:proofErr w:type="gramEnd"/>
+                            <w:r>
+                              <w:rPr>
+                                <w:rFonts w:ascii="Arial Narrow" w:hAnsi="Arial Narrow" w:cs="Tahoma"/>
+                                <w:lang w:val="en-US"/>
+                              </w:rPr>
+                              <w:t xml:space="preserve"> </w:t>
                             </w:r>
                             <w:r>
                               <w:rPr>
@@ -4908,7 +4764,7 @@
               </wp:anchor>
             </w:drawing>
           </mc:Choice>
-          <mc:Fallback>
+          <mc:Fallback xmlns:w16du="http://schemas.microsoft.com/office/word/2023/wordml/word16du">
             <w:pict>
               <v:shapetype w14:anchorId="3E4A29E9" id="_x0000_t202" coordsize="21600,21600" o:spt="202" path="m,l,21600r21600,l21600,xe">
                 <v:stroke joinstyle="miter"/>
@@ -5386,7 +5242,7 @@
               </wp:anchor>
             </w:drawing>
           </mc:Choice>
-          <mc:Fallback>
+          <mc:Fallback xmlns:w16du="http://schemas.microsoft.com/office/word/2023/wordml/word16du">
             <w:pict>
               <v:line w14:anchorId="2E4B9943" id="Straight Connector 5" o:spid="_x0000_s1026" style="position:absolute;flip:y;z-index:251673088;visibility:visible;mso-wrap-style:square;mso-width-percent:0;mso-height-percent:0;mso-wrap-distance-left:9pt;mso-wrap-distance-top:0;mso-wrap-distance-right:9pt;mso-wrap-distance-bottom:0;mso-position-horizontal:absolute;mso-position-horizontal-relative:text;mso-position-vertical:absolute;mso-position-vertical-relative:text;mso-width-percent:0;mso-height-percent:0;mso-width-relative:margin;mso-height-relative:margin" from="263.4pt,13.5pt" to="461.8pt,13.5pt" o:gfxdata="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"/>
             </w:pict>
@@ -5454,13 +5310,24 @@
                                 <w:lang w:val="en-US"/>
                               </w:rPr>
                             </w:pPr>
+                            <w:proofErr w:type="spellStart"/>
+                            <w:proofErr w:type="gramStart"/>
                             <w:r>
                               <w:rPr>
                                 <w:rFonts w:ascii="Arial Narrow" w:hAnsi="Arial Narrow" w:cs="Tahoma"/>
                                 <w:lang w:val="en-US"/>
                               </w:rPr>
-                              <w:t>Tembusan :</w:t>
+                              <w:t>Tembusan</w:t>
                             </w:r>
+                            <w:proofErr w:type="spellEnd"/>
+                            <w:r>
+                              <w:rPr>
+                                <w:rFonts w:ascii="Arial Narrow" w:hAnsi="Arial Narrow" w:cs="Tahoma"/>
+                                <w:lang w:val="en-US"/>
+                              </w:rPr>
+                              <w:t xml:space="preserve"> :</w:t>
+                            </w:r>
+                            <w:proofErr w:type="gramEnd"/>
                           </w:p>
                           <w:p>
                             <w:pPr>
@@ -5624,7 +5491,25 @@
                                 <w:color w:val="FFFFFF" w:themeColor="background1"/>
                                 <w:lang w:val="en-US"/>
                               </w:rPr>
-                              <w:t>4. Sesropaminal : . . . . .</w:t>
+                              <w:t xml:space="preserve">4. </w:t>
+                            </w:r>
+                            <w:proofErr w:type="gramStart"/>
+                            <w:r>
+                              <w:rPr>
+                                <w:rFonts w:ascii="Arial Narrow" w:hAnsi="Arial Narrow" w:cs="Tahoma"/>
+                                <w:color w:val="FFFFFF" w:themeColor="background1"/>
+                                <w:lang w:val="en-US"/>
+                              </w:rPr>
+                              <w:t>Sesropaminal :</w:t>
+                            </w:r>
+                            <w:proofErr w:type="gramEnd"/>
+                            <w:r>
+                              <w:rPr>
+                                <w:rFonts w:ascii="Arial Narrow" w:hAnsi="Arial Narrow" w:cs="Tahoma"/>
+                                <w:color w:val="FFFFFF" w:themeColor="background1"/>
+                                <w:lang w:val="en-US"/>
+                              </w:rPr>
+                              <w:t xml:space="preserve"> . . . . .</w:t>
                             </w:r>
                           </w:p>
                         </w:txbxContent>
@@ -5644,7 +5529,7 @@
               </wp:anchor>
             </w:drawing>
           </mc:Choice>
-          <mc:Fallback>
+          <mc:Fallback xmlns:w16du="http://schemas.microsoft.com/office/word/2023/wordml/word16du">
             <w:pict>
               <v:shape w14:anchorId="4E9B738D" id="Text Box 1" o:spid="_x0000_s1027" type="#_x0000_t202" style="position:absolute;left:0;text-align:left;margin-left:-1pt;margin-top:9.65pt;width:214.7pt;height:110.25pt;z-index:-251646464;visibility:visible;mso-wrap-style:square;mso-width-percent:0;mso-height-percent:0;mso-wrap-distance-left:9pt;mso-wrap-distance-top:0;mso-wrap-distance-right:9pt;mso-wrap-distance-bottom:0;mso-position-horizontal:absolute;mso-position-horizontal-relative:margin;mso-position-vertical:absolute;mso-position-vertical-relative:text;mso-width-percent:0;mso-height-percent:0;mso-width-relative:margin;mso-height-relative:margin;v-text-anchor:top" o:gfxdata="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" strokecolor="white">
                 <v:textbox>
@@ -5976,13 +5861,22 @@
                               </w:rPr>
                               <w:t>bagpamgiat</w:t>
                             </w:r>
+                            <w:proofErr w:type="gramStart"/>
                             <w:r>
                               <w:rPr>
                                 <w:rFonts w:ascii="Tahoma" w:hAnsi="Tahoma" w:cs="Tahoma"/>
                                 <w:color w:val="FFFFFF" w:themeColor="background1"/>
                               </w:rPr>
                               <w:tab/>
-                              <w:t xml:space="preserve"> : . . . . .</w:t>
+                              <w:t xml:space="preserve"> :</w:t>
+                            </w:r>
+                            <w:proofErr w:type="gramEnd"/>
+                            <w:r>
+                              <w:rPr>
+                                <w:rFonts w:ascii="Tahoma" w:hAnsi="Tahoma" w:cs="Tahoma"/>
+                                <w:color w:val="FFFFFF" w:themeColor="background1"/>
+                              </w:rPr>
+                              <w:t xml:space="preserve"> . . . . .</w:t>
                             </w:r>
                           </w:p>
                           <w:p>
@@ -6030,6 +5924,7 @@
                               </w:rPr>
                               <w:tab/>
                             </w:r>
+                            <w:proofErr w:type="gramStart"/>
                             <w:r>
                               <w:rPr>
                                 <w:rFonts w:ascii="Tahoma" w:hAnsi="Tahoma" w:cs="Tahoma"/>
@@ -6050,7 +5945,15 @@
                                 <w:rFonts w:ascii="Tahoma" w:hAnsi="Tahoma" w:cs="Tahoma"/>
                                 <w:color w:val="FFFFFF" w:themeColor="background1"/>
                               </w:rPr>
-                              <w:t>: . . . . .</w:t>
+                              <w:t>:</w:t>
+                            </w:r>
+                            <w:proofErr w:type="gramEnd"/>
+                            <w:r>
+                              <w:rPr>
+                                <w:rFonts w:ascii="Tahoma" w:hAnsi="Tahoma" w:cs="Tahoma"/>
+                                <w:color w:val="FFFFFF" w:themeColor="background1"/>
+                              </w:rPr>
+                              <w:t xml:space="preserve"> . . . . .</w:t>
                             </w:r>
                           </w:p>
                           <w:p>
@@ -6093,6 +5996,7 @@
                               </w:rPr>
                               <w:tab/>
                             </w:r>
+                            <w:proofErr w:type="gramStart"/>
                             <w:r>
                               <w:rPr>
                                 <w:rFonts w:ascii="Tahoma" w:hAnsi="Tahoma" w:cs="Tahoma"/>
@@ -6100,7 +6004,16 @@
                                 <w:lang w:val="en-US"/>
                               </w:rPr>
                               <w:tab/>
-                              <w:t xml:space="preserve"> : . . . . .</w:t>
+                              <w:t xml:space="preserve"> :</w:t>
+                            </w:r>
+                            <w:proofErr w:type="gramEnd"/>
+                            <w:r>
+                              <w:rPr>
+                                <w:rFonts w:ascii="Tahoma" w:hAnsi="Tahoma" w:cs="Tahoma"/>
+                                <w:color w:val="FFFFFF" w:themeColor="background1"/>
+                                <w:lang w:val="en-US"/>
+                              </w:rPr>
+                              <w:t xml:space="preserve"> . . . . .</w:t>
                             </w:r>
                           </w:p>
                           <w:p>
@@ -6155,6 +6068,7 @@
                               </w:rPr>
                               <w:tab/>
                             </w:r>
+                            <w:proofErr w:type="gramStart"/>
                             <w:r>
                               <w:rPr>
                                 <w:rFonts w:ascii="Tahoma" w:hAnsi="Tahoma" w:cs="Tahoma"/>
@@ -6175,7 +6089,15 @@
                                 <w:rFonts w:ascii="Tahoma" w:hAnsi="Tahoma" w:cs="Tahoma"/>
                                 <w:color w:val="FFFFFF" w:themeColor="background1"/>
                               </w:rPr>
-                              <w:t>: . . . . .</w:t>
+                              <w:t>:</w:t>
+                            </w:r>
+                            <w:proofErr w:type="gramEnd"/>
+                            <w:r>
+                              <w:rPr>
+                                <w:rFonts w:ascii="Tahoma" w:hAnsi="Tahoma" w:cs="Tahoma"/>
+                                <w:color w:val="FFFFFF" w:themeColor="background1"/>
+                              </w:rPr>
+                              <w:t xml:space="preserve"> . . . . .</w:t>
                             </w:r>
                           </w:p>
                           <w:p>
@@ -6353,7 +6275,7 @@
               </wp:anchor>
             </w:drawing>
           </mc:Choice>
-          <mc:Fallback>
+          <mc:Fallback xmlns:w16du="http://schemas.microsoft.com/office/word/2023/wordml/word16du">
             <w:pict>
               <v:rect w14:anchorId="4B0AEC92" id="Rectangle 22" o:spid="_x0000_s1028" style="position:absolute;left:0;text-align:left;margin-left:-343.7pt;margin-top:22.8pt;width:251.3pt;height:156.75pt;z-index:-251650560;visibility:visible;mso-wrap-style:square;mso-width-percent:0;mso-height-percent:0;mso-wrap-distance-left:9pt;mso-wrap-distance-top:0;mso-wrap-distance-right:9pt;mso-wrap-distance-bottom:0;mso-position-horizontal:absolute;mso-position-horizontal-relative:margin;mso-position-vertical:absolute;mso-position-vertical-relative:text;mso-width-percent:0;mso-height-percent:0;mso-width-relative:page;mso-height-relative:page;v-text-anchor:top" o:gfxdata="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" stroked="f">
                 <v:textbox>
@@ -6970,7 +6892,7 @@
               </wp:anchor>
             </w:drawing>
           </mc:Choice>
-          <mc:Fallback>
+          <mc:Fallback xmlns:w16du="http://schemas.microsoft.com/office/word/2023/wordml/word16du">
             <w:pict>
               <v:line w14:anchorId="0A205AE2" id="Straight Connector 9" o:spid="_x0000_s1026" style="position:absolute;flip:y;z-index:251671040;visibility:visible;mso-wrap-style:square;mso-width-percent:0;mso-height-percent:0;mso-wrap-distance-left:9pt;mso-wrap-distance-top:0;mso-wrap-distance-right:9pt;mso-wrap-distance-bottom:0;mso-position-horizontal:absolute;mso-position-horizontal-relative:margin;mso-position-vertical:absolute;mso-position-vertical-relative:text;mso-width-percent:0;mso-height-percent:0;mso-width-relative:margin;mso-height-relative:margin" from="16.8pt,10.55pt" to="113.2pt,10.55pt" o:gfxdata="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" strokecolor="black [3040]">
                 <w10:wrap anchorx="margin"/>
@@ -7405,7 +7327,7 @@
 </file>
 
 <file path=word/endnotes.xml><?xml version="1.0" encoding="utf-8"?>
-<w:endnotes xmlns:wpc="http://schemas.microsoft.com/office/word/2010/wordprocessingCanvas" xmlns:cx="http://schemas.microsoft.com/office/drawing/2014/chartex" xmlns:cx1="http://schemas.microsoft.com/office/drawing/2015/9/8/chartex" xmlns:cx2="http://schemas.microsoft.com/office/drawing/2015/10/21/chartex" xmlns:cx3="http://schemas.microsoft.com/office/drawing/2016/5/9/chartex" xmlns:cx4="http://schemas.microsoft.com/office/drawing/2016/5/10/chartex" xmlns:cx5="http://schemas.microsoft.com/office/drawing/2016/5/11/chartex" xmlns:cx6="http://schemas.microsoft.com/office/drawing/2016/5/12/chartex" xmlns:cx7="http://schemas.microsoft.com/office/drawing/2016/5/13/chartex" xmlns:cx8="http://schemas.microsoft.com/office/drawing/2016/5/14/chartex" xmlns:mc="http://schemas.openxmlformats.org/markup-compatibility/2006" xmlns:aink="http://schemas.microsoft.com/office/drawing/2016/ink" xmlns:am3d="http://schemas.microsoft.com/office/drawing/2017/model3d" xmlns:o="urn:schemas-microsoft-com:office:office" xmlns:oel="http://schemas.microsoft.com/office/2019/extlst" xmlns:r="http://schemas.openxmlformats.org/officeDocument/2006/relationships" xmlns:m="http://schemas.openxmlformats.org/officeDocument/2006/math" xmlns:v="urn:schemas-microsoft-com:vml" xmlns:wp14="http://schemas.microsoft.com/office/word/2010/wordprocessingDrawing" xmlns:wp="http://schemas.openxmlformats.org/drawingml/2006/wordprocessingDrawing" xmlns:w10="urn:schemas-microsoft-com:office:word" xmlns:w="http://schemas.openxmlformats.org/wordprocessingml/2006/main" xmlns:w14="http://schemas.microsoft.com/office/word/2010/wordml" xmlns:w15="http://schemas.microsoft.com/office/word/2012/wordml" xmlns:w16cex="http://schemas.microsoft.com/office/word/2018/wordml/cex" xmlns:w16cid="http://schemas.microsoft.com/office/word/2016/wordml/cid" xmlns:w16="http://schemas.microsoft.com/office/word/2018/wordml" xmlns:w16du="http://schemas.microsoft.com/office/word/2023/wordml/word16du" xmlns:w16sdtdh="http://schemas.microsoft.com/office/word/2020/wordml/sdtdatahash" xmlns:w16se="http://schemas.microsoft.com/office/word/2015/wordml/symex" xmlns:wpg="http://schemas.microsoft.com/office/word/2010/wordprocessingGroup" xmlns:wpi="http://schemas.microsoft.com/office/word/2010/wordprocessingInk" xmlns:wne="http://schemas.microsoft.com/office/word/2006/wordml" xmlns:wps="http://schemas.microsoft.com/office/word/2010/wordprocessingShape" mc:Ignorable="w14 w15 w16se w16cid w16 w16cex w16sdtdh wp14">
+<w:endnotes xmlns:wpc="http://schemas.microsoft.com/office/word/2010/wordprocessingCanvas" xmlns:cx="http://schemas.microsoft.com/office/drawing/2014/chartex" xmlns:cx1="http://schemas.microsoft.com/office/drawing/2015/9/8/chartex" xmlns:cx2="http://schemas.microsoft.com/office/drawing/2015/10/21/chartex" xmlns:cx3="http://schemas.microsoft.com/office/drawing/2016/5/9/chartex" xmlns:cx4="http://schemas.microsoft.com/office/drawing/2016/5/10/chartex" xmlns:cx5="http://schemas.microsoft.com/office/drawing/2016/5/11/chartex" xmlns:cx6="http://schemas.microsoft.com/office/drawing/2016/5/12/chartex" xmlns:cx7="http://schemas.microsoft.com/office/drawing/2016/5/13/chartex" xmlns:cx8="http://schemas.microsoft.com/office/drawing/2016/5/14/chartex" xmlns:mc="http://schemas.openxmlformats.org/markup-compatibility/2006" xmlns:aink="http://schemas.microsoft.com/office/drawing/2016/ink" xmlns:am3d="http://schemas.microsoft.com/office/drawing/2017/model3d" xmlns:o="urn:schemas-microsoft-com:office:office" xmlns:oel="http://schemas.microsoft.com/office/2019/extlst" xmlns:r="http://schemas.openxmlformats.org/officeDocument/2006/relationships" xmlns:m="http://schemas.openxmlformats.org/officeDocument/2006/math" xmlns:v="urn:schemas-microsoft-com:vml" xmlns:wp14="http://schemas.microsoft.com/office/word/2010/wordprocessingDrawing" xmlns:wp="http://schemas.openxmlformats.org/drawingml/2006/wordprocessingDrawing" xmlns:w10="urn:schemas-microsoft-com:office:word" xmlns:w="http://schemas.openxmlformats.org/wordprocessingml/2006/main" xmlns:w14="http://schemas.microsoft.com/office/word/2010/wordml" xmlns:w15="http://schemas.microsoft.com/office/word/2012/wordml" xmlns:w16cex="http://schemas.microsoft.com/office/word/2018/wordml/cex" xmlns:w16cid="http://schemas.microsoft.com/office/word/2016/wordml/cid" xmlns:w16="http://schemas.microsoft.com/office/word/2018/wordml" xmlns:w16sdtdh="http://schemas.microsoft.com/office/word/2020/wordml/sdtdatahash" xmlns:w16se="http://schemas.microsoft.com/office/word/2015/wordml/symex" xmlns:wpg="http://schemas.microsoft.com/office/word/2010/wordprocessingGroup" xmlns:wpi="http://schemas.microsoft.com/office/word/2010/wordprocessingInk" xmlns:wne="http://schemas.microsoft.com/office/word/2006/wordml" xmlns:wps="http://schemas.microsoft.com/office/word/2010/wordprocessingShape" mc:Ignorable="w14 w15 w16se w16cid w16 w16cex w16sdtdh wp14">
   <w:endnote w:type="separator" w:id="-1">
     <w:p>
       <w:r>
@@ -7424,7 +7346,7 @@
 </file>
 
 <file path=word/footnotes.xml><?xml version="1.0" encoding="utf-8"?>
-<w:footnotes xmlns:wpc="http://schemas.microsoft.com/office/word/2010/wordprocessingCanvas" xmlns:cx="http://schemas.microsoft.com/office/drawing/2014/chartex" xmlns:cx1="http://schemas.microsoft.com/office/drawing/2015/9/8/chartex" xmlns:cx2="http://schemas.microsoft.com/office/drawing/2015/10/21/chartex" xmlns:cx3="http://schemas.microsoft.com/office/drawing/2016/5/9/chartex" xmlns:cx4="http://schemas.microsoft.com/office/drawing/2016/5/10/chartex" xmlns:cx5="http://schemas.microsoft.com/office/drawing/2016/5/11/chartex" xmlns:cx6="http://schemas.microsoft.com/office/drawing/2016/5/12/chartex" xmlns:cx7="http://schemas.microsoft.com/office/drawing/2016/5/13/chartex" xmlns:cx8="http://schemas.microsoft.com/office/drawing/2016/5/14/chartex" xmlns:mc="http://schemas.openxmlformats.org/markup-compatibility/2006" xmlns:aink="http://schemas.microsoft.com/office/drawing/2016/ink" xmlns:am3d="http://schemas.microsoft.com/office/drawing/2017/model3d" xmlns:o="urn:schemas-microsoft-com:office:office" xmlns:oel="http://schemas.microsoft.com/office/2019/extlst" xmlns:r="http://schemas.openxmlformats.org/officeDocument/2006/relationships" xmlns:m="http://schemas.openxmlformats.org/officeDocument/2006/math" xmlns:v="urn:schemas-microsoft-com:vml" xmlns:wp14="http://schemas.microsoft.com/office/word/2010/wordprocessingDrawing" xmlns:wp="http://schemas.openxmlformats.org/drawingml/2006/wordprocessingDrawing" xmlns:w10="urn:schemas-microsoft-com:office:word" xmlns:w="http://schemas.openxmlformats.org/wordprocessingml/2006/main" xmlns:w14="http://schemas.microsoft.com/office/word/2010/wordml" xmlns:w15="http://schemas.microsoft.com/office/word/2012/wordml" xmlns:w16cex="http://schemas.microsoft.com/office/word/2018/wordml/cex" xmlns:w16cid="http://schemas.microsoft.com/office/word/2016/wordml/cid" xmlns:w16="http://schemas.microsoft.com/office/word/2018/wordml" xmlns:w16du="http://schemas.microsoft.com/office/word/2023/wordml/word16du" xmlns:w16sdtdh="http://schemas.microsoft.com/office/word/2020/wordml/sdtdatahash" xmlns:w16se="http://schemas.microsoft.com/office/word/2015/wordml/symex" xmlns:wpg="http://schemas.microsoft.com/office/word/2010/wordprocessingGroup" xmlns:wpi="http://schemas.microsoft.com/office/word/2010/wordprocessingInk" xmlns:wne="http://schemas.microsoft.com/office/word/2006/wordml" xmlns:wps="http://schemas.microsoft.com/office/word/2010/wordprocessingShape" mc:Ignorable="w14 w15 w16se w16cid w16 w16cex w16sdtdh wp14">
+<w:footnotes xmlns:wpc="http://schemas.microsoft.com/office/word/2010/wordprocessingCanvas" xmlns:cx="http://schemas.microsoft.com/office/drawing/2014/chartex" xmlns:cx1="http://schemas.microsoft.com/office/drawing/2015/9/8/chartex" xmlns:cx2="http://schemas.microsoft.com/office/drawing/2015/10/21/chartex" xmlns:cx3="http://schemas.microsoft.com/office/drawing/2016/5/9/chartex" xmlns:cx4="http://schemas.microsoft.com/office/drawing/2016/5/10/chartex" xmlns:cx5="http://schemas.microsoft.com/office/drawing/2016/5/11/chartex" xmlns:cx6="http://schemas.microsoft.com/office/drawing/2016/5/12/chartex" xmlns:cx7="http://schemas.microsoft.com/office/drawing/2016/5/13/chartex" xmlns:cx8="http://schemas.microsoft.com/office/drawing/2016/5/14/chartex" xmlns:mc="http://schemas.openxmlformats.org/markup-compatibility/2006" xmlns:aink="http://schemas.microsoft.com/office/drawing/2016/ink" xmlns:am3d="http://schemas.microsoft.com/office/drawing/2017/model3d" xmlns:o="urn:schemas-microsoft-com:office:office" xmlns:oel="http://schemas.microsoft.com/office/2019/extlst" xmlns:r="http://schemas.openxmlformats.org/officeDocument/2006/relationships" xmlns:m="http://schemas.openxmlformats.org/officeDocument/2006/math" xmlns:v="urn:schemas-microsoft-com:vml" xmlns:wp14="http://schemas.microsoft.com/office/word/2010/wordprocessingDrawing" xmlns:wp="http://schemas.openxmlformats.org/drawingml/2006/wordprocessingDrawing" xmlns:w10="urn:schemas-microsoft-com:office:word" xmlns:w="http://schemas.openxmlformats.org/wordprocessingml/2006/main" xmlns:w14="http://schemas.microsoft.com/office/word/2010/wordml" xmlns:w15="http://schemas.microsoft.com/office/word/2012/wordml" xmlns:w16cex="http://schemas.microsoft.com/office/word/2018/wordml/cex" xmlns:w16cid="http://schemas.microsoft.com/office/word/2016/wordml/cid" xmlns:w16="http://schemas.microsoft.com/office/word/2018/wordml" xmlns:w16sdtdh="http://schemas.microsoft.com/office/word/2020/wordml/sdtdatahash" xmlns:w16se="http://schemas.microsoft.com/office/word/2015/wordml/symex" xmlns:wpg="http://schemas.microsoft.com/office/word/2010/wordprocessingGroup" xmlns:wpi="http://schemas.microsoft.com/office/word/2010/wordprocessingInk" xmlns:wne="http://schemas.microsoft.com/office/word/2006/wordml" xmlns:wps="http://schemas.microsoft.com/office/word/2010/wordprocessingShape" mc:Ignorable="w14 w15 w16se w16cid w16 w16cex w16sdtdh wp14">
   <w:footnote w:type="separator" w:id="-1">
     <w:p>
       <w:r>
@@ -7443,7 +7365,7 @@
 </file>
 
 <file path=word/header1.xml><?xml version="1.0" encoding="utf-8"?>
-<w:hdr xmlns:wpc="http://schemas.microsoft.com/office/word/2010/wordprocessingCanvas" xmlns:cx="http://schemas.microsoft.com/office/drawing/2014/chartex" xmlns:cx1="http://schemas.microsoft.com/office/drawing/2015/9/8/chartex" xmlns:cx2="http://schemas.microsoft.com/office/drawing/2015/10/21/chartex" xmlns:cx3="http://schemas.microsoft.com/office/drawing/2016/5/9/chartex" xmlns:cx4="http://schemas.microsoft.com/office/drawing/2016/5/10/chartex" xmlns:cx5="http://schemas.microsoft.com/office/drawing/2016/5/11/chartex" xmlns:cx6="http://schemas.microsoft.com/office/drawing/2016/5/12/chartex" xmlns:cx7="http://schemas.microsoft.com/office/drawing/2016/5/13/chartex" xmlns:cx8="http://schemas.microsoft.com/office/drawing/2016/5/14/chartex" xmlns:mc="http://schemas.openxmlformats.org/markup-compatibility/2006" xmlns:aink="http://schemas.microsoft.com/office/drawing/2016/ink" xmlns:am3d="http://schemas.microsoft.com/office/drawing/2017/model3d" xmlns:o="urn:schemas-microsoft-com:office:office" xmlns:oel="http://schemas.microsoft.com/office/2019/extlst" xmlns:r="http://schemas.openxmlformats.org/officeDocument/2006/relationships" xmlns:m="http://schemas.openxmlformats.org/officeDocument/2006/math" xmlns:v="urn:schemas-microsoft-com:vml" xmlns:wp14="http://schemas.microsoft.com/office/word/2010/wordprocessingDrawing" xmlns:wp="http://schemas.openxmlformats.org/drawingml/2006/wordprocessingDrawing" xmlns:w10="urn:schemas-microsoft-com:office:word" xmlns:w="http://schemas.openxmlformats.org/wordprocessingml/2006/main" xmlns:w14="http://schemas.microsoft.com/office/word/2010/wordml" xmlns:w15="http://schemas.microsoft.com/office/word/2012/wordml" xmlns:w16cex="http://schemas.microsoft.com/office/word/2018/wordml/cex" xmlns:w16cid="http://schemas.microsoft.com/office/word/2016/wordml/cid" xmlns:w16="http://schemas.microsoft.com/office/word/2018/wordml" xmlns:w16du="http://schemas.microsoft.com/office/word/2023/wordml/word16du" xmlns:w16sdtdh="http://schemas.microsoft.com/office/word/2020/wordml/sdtdatahash" xmlns:w16se="http://schemas.microsoft.com/office/word/2015/wordml/symex" xmlns:wpg="http://schemas.microsoft.com/office/word/2010/wordprocessingGroup" xmlns:wpi="http://schemas.microsoft.com/office/word/2010/wordprocessingInk" xmlns:wne="http://schemas.microsoft.com/office/word/2006/wordml" xmlns:wps="http://schemas.microsoft.com/office/word/2010/wordprocessingShape" mc:Ignorable="w14 w15 w16se w16cid w16 w16cex w16sdtdh wp14">
+<w:hdr xmlns:wpc="http://schemas.microsoft.com/office/word/2010/wordprocessingCanvas" xmlns:cx="http://schemas.microsoft.com/office/drawing/2014/chartex" xmlns:cx1="http://schemas.microsoft.com/office/drawing/2015/9/8/chartex" xmlns:cx2="http://schemas.microsoft.com/office/drawing/2015/10/21/chartex" xmlns:cx3="http://schemas.microsoft.com/office/drawing/2016/5/9/chartex" xmlns:cx4="http://schemas.microsoft.com/office/drawing/2016/5/10/chartex" xmlns:cx5="http://schemas.microsoft.com/office/drawing/2016/5/11/chartex" xmlns:cx6="http://schemas.microsoft.com/office/drawing/2016/5/12/chartex" xmlns:cx7="http://schemas.microsoft.com/office/drawing/2016/5/13/chartex" xmlns:cx8="http://schemas.microsoft.com/office/drawing/2016/5/14/chartex" xmlns:mc="http://schemas.openxmlformats.org/markup-compatibility/2006" xmlns:aink="http://schemas.microsoft.com/office/drawing/2016/ink" xmlns:am3d="http://schemas.microsoft.com/office/drawing/2017/model3d" xmlns:o="urn:schemas-microsoft-com:office:office" xmlns:oel="http://schemas.microsoft.com/office/2019/extlst" xmlns:r="http://schemas.openxmlformats.org/officeDocument/2006/relationships" xmlns:m="http://schemas.openxmlformats.org/officeDocument/2006/math" xmlns:v="urn:schemas-microsoft-com:vml" xmlns:wp14="http://schemas.microsoft.com/office/word/2010/wordprocessingDrawing" xmlns:wp="http://schemas.openxmlformats.org/drawingml/2006/wordprocessingDrawing" xmlns:w10="urn:schemas-microsoft-com:office:word" xmlns:w="http://schemas.openxmlformats.org/wordprocessingml/2006/main" xmlns:w14="http://schemas.microsoft.com/office/word/2010/wordml" xmlns:w15="http://schemas.microsoft.com/office/word/2012/wordml" xmlns:w16cex="http://schemas.microsoft.com/office/word/2018/wordml/cex" xmlns:w16cid="http://schemas.microsoft.com/office/word/2016/wordml/cid" xmlns:w16="http://schemas.microsoft.com/office/word/2018/wordml" xmlns:w16sdtdh="http://schemas.microsoft.com/office/word/2020/wordml/sdtdatahash" xmlns:w16se="http://schemas.microsoft.com/office/word/2015/wordml/symex" xmlns:wpg="http://schemas.microsoft.com/office/word/2010/wordprocessingGroup" xmlns:wpi="http://schemas.microsoft.com/office/word/2010/wordprocessingInk" xmlns:wne="http://schemas.microsoft.com/office/word/2006/wordml" xmlns:wps="http://schemas.microsoft.com/office/word/2010/wordprocessingShape" mc:Ignorable="w14 w15 w16se w16cid w16 w16cex w16sdtdh wp14">
   <w:p>
     <w:pPr>
       <w:pStyle w:val="Header"/>
@@ -7480,7 +7402,7 @@
 </file>
 
 <file path=word/header2.xml><?xml version="1.0" encoding="utf-8"?>
-<w:hdr xmlns:wpc="http://schemas.microsoft.com/office/word/2010/wordprocessingCanvas" xmlns:cx="http://schemas.microsoft.com/office/drawing/2014/chartex" xmlns:cx1="http://schemas.microsoft.com/office/drawing/2015/9/8/chartex" xmlns:cx2="http://schemas.microsoft.com/office/drawing/2015/10/21/chartex" xmlns:cx3="http://schemas.microsoft.com/office/drawing/2016/5/9/chartex" xmlns:cx4="http://schemas.microsoft.com/office/drawing/2016/5/10/chartex" xmlns:cx5="http://schemas.microsoft.com/office/drawing/2016/5/11/chartex" xmlns:cx6="http://schemas.microsoft.com/office/drawing/2016/5/12/chartex" xmlns:cx7="http://schemas.microsoft.com/office/drawing/2016/5/13/chartex" xmlns:cx8="http://schemas.microsoft.com/office/drawing/2016/5/14/chartex" xmlns:mc="http://schemas.openxmlformats.org/markup-compatibility/2006" xmlns:aink="http://schemas.microsoft.com/office/drawing/2016/ink" xmlns:am3d="http://schemas.microsoft.com/office/drawing/2017/model3d" xmlns:o="urn:schemas-microsoft-com:office:office" xmlns:oel="http://schemas.microsoft.com/office/2019/extlst" xmlns:r="http://schemas.openxmlformats.org/officeDocument/2006/relationships" xmlns:m="http://schemas.openxmlformats.org/officeDocument/2006/math" xmlns:v="urn:schemas-microsoft-com:vml" xmlns:wp14="http://schemas.microsoft.com/office/word/2010/wordprocessingDrawing" xmlns:wp="http://schemas.openxmlformats.org/drawingml/2006/wordprocessingDrawing" xmlns:w10="urn:schemas-microsoft-com:office:word" xmlns:w="http://schemas.openxmlformats.org/wordprocessingml/2006/main" xmlns:w14="http://schemas.microsoft.com/office/word/2010/wordml" xmlns:w15="http://schemas.microsoft.com/office/word/2012/wordml" xmlns:w16cex="http://schemas.microsoft.com/office/word/2018/wordml/cex" xmlns:w16cid="http://schemas.microsoft.com/office/word/2016/wordml/cid" xmlns:w16="http://schemas.microsoft.com/office/word/2018/wordml" xmlns:w16du="http://schemas.microsoft.com/office/word/2023/wordml/word16du" xmlns:w16sdtdh="http://schemas.microsoft.com/office/word/2020/wordml/sdtdatahash" xmlns:w16se="http://schemas.microsoft.com/office/word/2015/wordml/symex" xmlns:wpg="http://schemas.microsoft.com/office/word/2010/wordprocessingGroup" xmlns:wpi="http://schemas.microsoft.com/office/word/2010/wordprocessingInk" xmlns:wne="http://schemas.microsoft.com/office/word/2006/wordml" xmlns:wps="http://schemas.microsoft.com/office/word/2010/wordprocessingShape" mc:Ignorable="w14 w15 w16se w16cid w16 w16cex w16sdtdh wp14">
+<w:hdr xmlns:wpc="http://schemas.microsoft.com/office/word/2010/wordprocessingCanvas" xmlns:cx="http://schemas.microsoft.com/office/drawing/2014/chartex" xmlns:cx1="http://schemas.microsoft.com/office/drawing/2015/9/8/chartex" xmlns:cx2="http://schemas.microsoft.com/office/drawing/2015/10/21/chartex" xmlns:cx3="http://schemas.microsoft.com/office/drawing/2016/5/9/chartex" xmlns:cx4="http://schemas.microsoft.com/office/drawing/2016/5/10/chartex" xmlns:cx5="http://schemas.microsoft.com/office/drawing/2016/5/11/chartex" xmlns:cx6="http://schemas.microsoft.com/office/drawing/2016/5/12/chartex" xmlns:cx7="http://schemas.microsoft.com/office/drawing/2016/5/13/chartex" xmlns:cx8="http://schemas.microsoft.com/office/drawing/2016/5/14/chartex" xmlns:mc="http://schemas.openxmlformats.org/markup-compatibility/2006" xmlns:aink="http://schemas.microsoft.com/office/drawing/2016/ink" xmlns:am3d="http://schemas.microsoft.com/office/drawing/2017/model3d" xmlns:o="urn:schemas-microsoft-com:office:office" xmlns:oel="http://schemas.microsoft.com/office/2019/extlst" xmlns:r="http://schemas.openxmlformats.org/officeDocument/2006/relationships" xmlns:m="http://schemas.openxmlformats.org/officeDocument/2006/math" xmlns:v="urn:schemas-microsoft-com:vml" xmlns:wp14="http://schemas.microsoft.com/office/word/2010/wordprocessingDrawing" xmlns:wp="http://schemas.openxmlformats.org/drawingml/2006/wordprocessingDrawing" xmlns:w10="urn:schemas-microsoft-com:office:word" xmlns:w="http://schemas.openxmlformats.org/wordprocessingml/2006/main" xmlns:w14="http://schemas.microsoft.com/office/word/2010/wordml" xmlns:w15="http://schemas.microsoft.com/office/word/2012/wordml" xmlns:w16cex="http://schemas.microsoft.com/office/word/2018/wordml/cex" xmlns:w16cid="http://schemas.microsoft.com/office/word/2016/wordml/cid" xmlns:w16="http://schemas.microsoft.com/office/word/2018/wordml" xmlns:w16sdtdh="http://schemas.microsoft.com/office/word/2020/wordml/sdtdatahash" xmlns:w16se="http://schemas.microsoft.com/office/word/2015/wordml/symex" xmlns:wpg="http://schemas.microsoft.com/office/word/2010/wordprocessingGroup" xmlns:wpi="http://schemas.microsoft.com/office/word/2010/wordprocessingInk" xmlns:wne="http://schemas.microsoft.com/office/word/2006/wordml" xmlns:wps="http://schemas.microsoft.com/office/word/2010/wordprocessingShape" mc:Ignorable="w14 w15 w16se w16cid w16 w16cex w16sdtdh wp14">
   <w:p>
     <w:pPr>
       <w:pStyle w:val="Header"/>
@@ -7513,7 +7435,7 @@
 </file>
 
 <file path=word/numbering.xml><?xml version="1.0" encoding="utf-8"?>
-<w:numbering xmlns:wpc="http://schemas.microsoft.com/office/word/2010/wordprocessingCanvas" xmlns:cx="http://schemas.microsoft.com/office/drawing/2014/chartex" xmlns:cx1="http://schemas.microsoft.com/office/drawing/2015/9/8/chartex" xmlns:cx2="http://schemas.microsoft.com/office/drawing/2015/10/21/chartex" xmlns:cx3="http://schemas.microsoft.com/office/drawing/2016/5/9/chartex" xmlns:cx4="http://schemas.microsoft.com/office/drawing/2016/5/10/chartex" xmlns:cx5="http://schemas.microsoft.com/office/drawing/2016/5/11/chartex" xmlns:cx6="http://schemas.microsoft.com/office/drawing/2016/5/12/chartex" xmlns:cx7="http://schemas.microsoft.com/office/drawing/2016/5/13/chartex" xmlns:cx8="http://schemas.microsoft.com/office/drawing/2016/5/14/chartex" xmlns:mc="http://schemas.openxmlformats.org/markup-compatibility/2006" xmlns:aink="http://schemas.microsoft.com/office/drawing/2016/ink" xmlns:am3d="http://schemas.microsoft.com/office/drawing/2017/model3d" xmlns:o="urn:schemas-microsoft-com:office:office" xmlns:oel="http://schemas.microsoft.com/office/2019/extlst" xmlns:r="http://schemas.openxmlformats.org/officeDocument/2006/relationships" xmlns:m="http://schemas.openxmlformats.org/officeDocument/2006/math" xmlns:v="urn:schemas-microsoft-com:vml" xmlns:wp14="http://schemas.microsoft.com/office/word/2010/wordprocessingDrawing" xmlns:wp="http://schemas.openxmlformats.org/drawingml/2006/wordprocessingDrawing" xmlns:w10="urn:schemas-microsoft-com:office:word" xmlns:w="http://schemas.openxmlformats.org/wordprocessingml/2006/main" xmlns:w14="http://schemas.microsoft.com/office/word/2010/wordml" xmlns:w15="http://schemas.microsoft.com/office/word/2012/wordml" xmlns:w16cex="http://schemas.microsoft.com/office/word/2018/wordml/cex" xmlns:w16cid="http://schemas.microsoft.com/office/word/2016/wordml/cid" xmlns:w16="http://schemas.microsoft.com/office/word/2018/wordml" xmlns:w16du="http://schemas.microsoft.com/office/word/2023/wordml/word16du" xmlns:w16sdtdh="http://schemas.microsoft.com/office/word/2020/wordml/sdtdatahash" xmlns:w16se="http://schemas.microsoft.com/office/word/2015/wordml/symex" xmlns:wpg="http://schemas.microsoft.com/office/word/2010/wordprocessingGroup" xmlns:wpi="http://schemas.microsoft.com/office/word/2010/wordprocessingInk" xmlns:wne="http://schemas.microsoft.com/office/word/2006/wordml" xmlns:wps="http://schemas.microsoft.com/office/word/2010/wordprocessingShape" mc:Ignorable="w14 w15 w16se w16cid w16 w16cex w16sdtdh wp14">
+<w:numbering xmlns:wpc="http://schemas.microsoft.com/office/word/2010/wordprocessingCanvas" xmlns:cx="http://schemas.microsoft.com/office/drawing/2014/chartex" xmlns:cx1="http://schemas.microsoft.com/office/drawing/2015/9/8/chartex" xmlns:cx2="http://schemas.microsoft.com/office/drawing/2015/10/21/chartex" xmlns:cx3="http://schemas.microsoft.com/office/drawing/2016/5/9/chartex" xmlns:cx4="http://schemas.microsoft.com/office/drawing/2016/5/10/chartex" xmlns:cx5="http://schemas.microsoft.com/office/drawing/2016/5/11/chartex" xmlns:cx6="http://schemas.microsoft.com/office/drawing/2016/5/12/chartex" xmlns:cx7="http://schemas.microsoft.com/office/drawing/2016/5/13/chartex" xmlns:cx8="http://schemas.microsoft.com/office/drawing/2016/5/14/chartex" xmlns:mc="http://schemas.openxmlformats.org/markup-compatibility/2006" xmlns:aink="http://schemas.microsoft.com/office/drawing/2016/ink" xmlns:am3d="http://schemas.microsoft.com/office/drawing/2017/model3d" xmlns:o="urn:schemas-microsoft-com:office:office" xmlns:oel="http://schemas.microsoft.com/office/2019/extlst" xmlns:r="http://schemas.openxmlformats.org/officeDocument/2006/relationships" xmlns:m="http://schemas.openxmlformats.org/officeDocument/2006/math" xmlns:v="urn:schemas-microsoft-com:vml" xmlns:wp14="http://schemas.microsoft.com/office/word/2010/wordprocessingDrawing" xmlns:wp="http://schemas.openxmlformats.org/drawingml/2006/wordprocessingDrawing" xmlns:w10="urn:schemas-microsoft-com:office:word" xmlns:w="http://schemas.openxmlformats.org/wordprocessingml/2006/main" xmlns:w14="http://schemas.microsoft.com/office/word/2010/wordml" xmlns:w15="http://schemas.microsoft.com/office/word/2012/wordml" xmlns:w16cex="http://schemas.microsoft.com/office/word/2018/wordml/cex" xmlns:w16cid="http://schemas.microsoft.com/office/word/2016/wordml/cid" xmlns:w16="http://schemas.microsoft.com/office/word/2018/wordml" xmlns:w16sdtdh="http://schemas.microsoft.com/office/word/2020/wordml/sdtdatahash" xmlns:w16se="http://schemas.microsoft.com/office/word/2015/wordml/symex" xmlns:wpg="http://schemas.microsoft.com/office/word/2010/wordprocessingGroup" xmlns:wpi="http://schemas.microsoft.com/office/word/2010/wordprocessingInk" xmlns:wne="http://schemas.microsoft.com/office/word/2006/wordml" xmlns:wps="http://schemas.microsoft.com/office/word/2010/wordprocessingShape" mc:Ignorable="w14 w15 w16se w16cid w16 w16cex w16sdtdh wp14">
   <w:abstractNum w:abstractNumId="0" w15:restartNumberingAfterBreak="0">
     <w:nsid w:val="FFFFFF1D"/>
     <w:multiLevelType w:val="multilevel"/>

</xml_diff>